<commit_message>
nmv 08 04 2024
</commit_message>
<xml_diff>
--- a/TS-Padam/TS-1.3/TS 1.3 Malayalam Pada Paatam Corrections.docx
+++ b/TS-Padam/TS-1.3/TS 1.3 Malayalam Pada Paatam Corrections.docx
@@ -81,7 +81,18 @@
           <w:szCs w:val="32"/>
           <w:u w:val="single"/>
         </w:rPr>
-        <w:t xml:space="preserve">Observed till </w:t>
+        <w:t xml:space="preserve">Observed </w:t>
+      </w:r>
+      <w:proofErr w:type="gramStart"/>
+      <w:r>
+        <w:rPr>
+          <w:b/>
+          <w:bCs/>
+          <w:sz w:val="32"/>
+          <w:szCs w:val="32"/>
+          <w:u w:val="single"/>
+        </w:rPr>
+        <w:t xml:space="preserve">till </w:t>
       </w:r>
       <w:r>
         <w:rPr>
@@ -89,10 +100,12 @@
           <w:bCs/>
           <w:sz w:val="32"/>
           <w:szCs w:val="32"/>
+          <w:highlight w:val="red"/>
           <w:u w:val="single"/>
         </w:rPr>
-        <w:t>31st Oct 2023</w:t>
+        <w:t>?????</w:t>
       </w:r>
+      <w:proofErr w:type="gramEnd"/>
     </w:p>
     <w:p>
       <w:pPr>
@@ -252,6 +265,506 @@
               <w:rPr>
                 <w:rFonts w:cs="Arial"/>
                 <w:b/>
+                <w:sz w:val="28"/>
+                <w:szCs w:val="28"/>
+              </w:rPr>
+            </w:pPr>
+            <w:bookmarkStart w:id="0" w:name="_Hlk163229461"/>
+            <w:r>
+              <w:rPr>
+                <w:rFonts w:cs="Arial"/>
+                <w:b/>
+                <w:sz w:val="28"/>
+                <w:szCs w:val="28"/>
+              </w:rPr>
+              <w:t>TS 1.3.</w:t>
+            </w:r>
+            <w:r>
+              <w:rPr>
+                <w:rFonts w:cs="Arial"/>
+                <w:b/>
+                <w:sz w:val="28"/>
+                <w:szCs w:val="28"/>
+              </w:rPr>
+              <w:t>6</w:t>
+            </w:r>
+            <w:r>
+              <w:rPr>
+                <w:rFonts w:cs="Arial"/>
+                <w:b/>
+                <w:sz w:val="28"/>
+                <w:szCs w:val="28"/>
+              </w:rPr>
+              <w:t>.2 – Vaakyam</w:t>
+            </w:r>
+          </w:p>
+          <w:p>
+            <w:pPr>
+              <w:widowControl w:val="0"/>
+              <w:autoSpaceDE w:val="0"/>
+              <w:autoSpaceDN w:val="0"/>
+              <w:adjustRightInd w:val="0"/>
+              <w:spacing w:before="0" w:line="240" w:lineRule="auto"/>
+              <w:rPr>
+                <w:rFonts w:cs="Arial"/>
+                <w:b/>
+                <w:sz w:val="28"/>
+                <w:szCs w:val="28"/>
+              </w:rPr>
+            </w:pPr>
+            <w:r>
+              <w:rPr>
+                <w:rFonts w:cs="Arial"/>
+                <w:b/>
+                <w:sz w:val="28"/>
+                <w:szCs w:val="28"/>
+              </w:rPr>
+              <w:t xml:space="preserve">Line No. </w:t>
+            </w:r>
+            <w:r>
+              <w:rPr>
+                <w:rFonts w:cs="Arial"/>
+                <w:b/>
+                <w:sz w:val="28"/>
+                <w:szCs w:val="28"/>
+              </w:rPr>
+              <w:t>2</w:t>
+            </w:r>
+          </w:p>
+          <w:p>
+            <w:pPr>
+              <w:widowControl w:val="0"/>
+              <w:autoSpaceDE w:val="0"/>
+              <w:autoSpaceDN w:val="0"/>
+              <w:adjustRightInd w:val="0"/>
+              <w:spacing w:before="0" w:line="240" w:lineRule="auto"/>
+              <w:rPr>
+                <w:rFonts w:cs="Arial"/>
+                <w:bCs/>
+                <w:sz w:val="28"/>
+                <w:szCs w:val="28"/>
+              </w:rPr>
+            </w:pPr>
+            <w:r>
+              <w:rPr>
+                <w:b/>
+                <w:sz w:val="28"/>
+                <w:szCs w:val="28"/>
+              </w:rPr>
+              <w:t xml:space="preserve">Panchaati No. </w:t>
+            </w:r>
+            <w:r>
+              <w:rPr>
+                <w:b/>
+                <w:sz w:val="28"/>
+                <w:szCs w:val="28"/>
+              </w:rPr>
+              <w:t>11</w:t>
+            </w:r>
+          </w:p>
+        </w:tc>
+        <w:tc>
+          <w:tcPr>
+            <w:tcW w:w="5387" w:type="dxa"/>
+            <w:tcBorders>
+              <w:top w:val="single" w:sz="4" w:space="0" w:color="000000"/>
+              <w:left w:val="single" w:sz="4" w:space="0" w:color="000000"/>
+              <w:bottom w:val="single" w:sz="4" w:space="0" w:color="000000"/>
+              <w:right w:val="single" w:sz="4" w:space="0" w:color="000000"/>
+            </w:tcBorders>
+            <w:shd w:val="clear" w:color="auto" w:fill="auto"/>
+          </w:tcPr>
+          <w:p>
+            <w:pPr>
+              <w:widowControl w:val="0"/>
+              <w:autoSpaceDE w:val="0"/>
+              <w:autoSpaceDN w:val="0"/>
+              <w:adjustRightInd w:val="0"/>
+              <w:spacing w:before="0" w:line="240" w:lineRule="auto"/>
+              <w:ind w:right="-278"/>
+              <w:rPr>
+                <w:rFonts w:ascii="BRH Devanagari Extra" w:hAnsi="BRH Devanagari Extra" w:cs="BRH Devanagari Extra"/>
+                <w:sz w:val="40"/>
+                <w:szCs w:val="40"/>
+              </w:rPr>
+            </w:pPr>
+            <w:r>
+              <w:rPr>
+                <w:rFonts w:ascii="BRH Malayalam Extra" w:hAnsi="BRH Malayalam Extra" w:cs="BRH Malayalam Extra"/>
+                <w:sz w:val="40"/>
+                <w:szCs w:val="36"/>
+                <w:lang w:val="it-IT"/>
+              </w:rPr>
+              <w:t xml:space="preserve">py¥rêx˜J </w:t>
+            </w:r>
+            <w:r>
+              <w:rPr>
+                <w:rFonts w:ascii="BRH Malayalam Extra" w:hAnsi="BRH Malayalam Extra" w:cs="BRH Malayalam Extra"/>
+                <w:sz w:val="40"/>
+                <w:szCs w:val="36"/>
+                <w:highlight w:val="yellow"/>
+                <w:lang w:val="it-IT"/>
+              </w:rPr>
+              <w:t>e</w:t>
+            </w:r>
+            <w:r>
+              <w:rPr>
+                <w:rFonts w:ascii="BRH Malayalam Extra" w:hAnsi="BRH Malayalam Extra" w:cs="BRH Malayalam Extra"/>
+                <w:sz w:val="32"/>
+                <w:szCs w:val="36"/>
+                <w:highlight w:val="yellow"/>
+                <w:lang w:val="it-IT"/>
+              </w:rPr>
+              <w:t>–</w:t>
+            </w:r>
+            <w:r>
+              <w:rPr>
+                <w:rFonts w:ascii="BRH Malayalam Extra" w:hAnsi="BRH Malayalam Extra" w:cs="BRH Malayalam Extra"/>
+                <w:sz w:val="40"/>
+                <w:szCs w:val="36"/>
+                <w:lang w:val="it-IT"/>
+              </w:rPr>
+              <w:t>kiI</w:t>
+            </w:r>
+          </w:p>
+        </w:tc>
+        <w:tc>
+          <w:tcPr>
+            <w:tcW w:w="5641" w:type="dxa"/>
+            <w:gridSpan w:val="2"/>
+            <w:tcBorders>
+              <w:top w:val="single" w:sz="4" w:space="0" w:color="000000"/>
+              <w:left w:val="single" w:sz="4" w:space="0" w:color="000000"/>
+              <w:bottom w:val="single" w:sz="4" w:space="0" w:color="000000"/>
+              <w:right w:val="single" w:sz="4" w:space="0" w:color="000000"/>
+            </w:tcBorders>
+            <w:shd w:val="clear" w:color="auto" w:fill="auto"/>
+          </w:tcPr>
+          <w:p>
+            <w:pPr>
+              <w:spacing w:before="0" w:line="240" w:lineRule="auto"/>
+              <w:rPr>
+                <w:rFonts w:ascii="BRH Devanagari Extra" w:hAnsi="BRH Devanagari Extra" w:cs="BRH Devanagari Extra"/>
+                <w:sz w:val="40"/>
+                <w:szCs w:val="40"/>
+              </w:rPr>
+            </w:pPr>
+            <w:r>
+              <w:rPr>
+                <w:rFonts w:ascii="BRH Malayalam Extra" w:hAnsi="BRH Malayalam Extra" w:cs="BRH Malayalam Extra"/>
+                <w:sz w:val="40"/>
+                <w:szCs w:val="36"/>
+                <w:lang w:val="it-IT"/>
+              </w:rPr>
+              <w:t>py¥rêx˜J e</w:t>
+            </w:r>
+            <w:r>
+              <w:rPr>
+                <w:rFonts w:ascii="BRH Malayalam Extra" w:hAnsi="BRH Malayalam Extra" w:cs="BRH Malayalam Extra"/>
+                <w:sz w:val="40"/>
+                <w:szCs w:val="36"/>
+                <w:highlight w:val="green"/>
+                <w:lang w:val="it-IT"/>
+              </w:rPr>
+              <w:t>k</w:t>
+            </w:r>
+            <w:r>
+              <w:rPr>
+                <w:rFonts w:ascii="BRH Malayalam Extra" w:hAnsi="BRH Malayalam Extra" w:cs="BRH Malayalam Extra"/>
+                <w:sz w:val="32"/>
+                <w:szCs w:val="36"/>
+                <w:lang w:val="it-IT"/>
+              </w:rPr>
+              <w:t>–</w:t>
+            </w:r>
+            <w:r>
+              <w:rPr>
+                <w:rFonts w:ascii="BRH Malayalam Extra" w:hAnsi="BRH Malayalam Extra" w:cs="BRH Malayalam Extra"/>
+                <w:sz w:val="40"/>
+                <w:szCs w:val="36"/>
+                <w:lang w:val="it-IT"/>
+              </w:rPr>
+              <w:t>iI</w:t>
+            </w:r>
+          </w:p>
+        </w:tc>
+      </w:tr>
+      <w:bookmarkEnd w:id="0"/>
+    </w:tbl>
+    <w:p>
+      <w:pPr>
+        <w:jc w:val="center"/>
+        <w:rPr>
+          <w:b/>
+          <w:bCs/>
+          <w:sz w:val="32"/>
+          <w:szCs w:val="32"/>
+          <w:u w:val="single"/>
+        </w:rPr>
+      </w:pPr>
+    </w:p>
+    <w:p>
+      <w:pPr>
+        <w:jc w:val="center"/>
+        <w:rPr>
+          <w:b/>
+          <w:bCs/>
+          <w:sz w:val="32"/>
+          <w:szCs w:val="32"/>
+          <w:u w:val="single"/>
+        </w:rPr>
+      </w:pPr>
+    </w:p>
+    <w:p>
+      <w:pPr>
+        <w:jc w:val="center"/>
+        <w:rPr>
+          <w:b/>
+          <w:bCs/>
+          <w:sz w:val="32"/>
+          <w:szCs w:val="32"/>
+          <w:u w:val="single"/>
+        </w:rPr>
+      </w:pPr>
+      <w:r>
+        <w:rPr>
+          <w:b/>
+          <w:bCs/>
+          <w:sz w:val="32"/>
+          <w:szCs w:val="32"/>
+          <w:u w:val="single"/>
+        </w:rPr>
+        <w:t>TS Pada Paatam – TS 1.</w:t>
+      </w:r>
+      <w:r>
+        <w:rPr>
+          <w:b/>
+          <w:bCs/>
+          <w:sz w:val="32"/>
+          <w:szCs w:val="32"/>
+          <w:u w:val="single"/>
+        </w:rPr>
+        <w:t>3</w:t>
+      </w:r>
+      <w:r>
+        <w:rPr>
+          <w:b/>
+          <w:bCs/>
+          <w:sz w:val="32"/>
+          <w:szCs w:val="32"/>
+          <w:u w:val="single"/>
+        </w:rPr>
+        <w:t xml:space="preserve"> </w:t>
+      </w:r>
+      <w:r>
+        <w:rPr>
+          <w:b/>
+          <w:bCs/>
+          <w:sz w:val="32"/>
+          <w:szCs w:val="32"/>
+          <w:u w:val="single"/>
+        </w:rPr>
+        <w:t>Malayalam</w:t>
+      </w:r>
+      <w:r>
+        <w:rPr>
+          <w:b/>
+          <w:bCs/>
+          <w:sz w:val="32"/>
+          <w:szCs w:val="32"/>
+          <w:u w:val="single"/>
+        </w:rPr>
+        <w:t xml:space="preserve"> Corrections –</w:t>
+      </w:r>
+      <w:r>
+        <w:rPr>
+          <w:b/>
+          <w:bCs/>
+          <w:sz w:val="32"/>
+          <w:szCs w:val="32"/>
+          <w:u w:val="single"/>
+        </w:rPr>
+        <w:t xml:space="preserve"> </w:t>
+      </w:r>
+      <w:r>
+        <w:rPr>
+          <w:b/>
+          <w:bCs/>
+          <w:sz w:val="32"/>
+          <w:szCs w:val="32"/>
+          <w:u w:val="single"/>
+        </w:rPr>
+        <w:t xml:space="preserve">Observed till </w:t>
+      </w:r>
+      <w:r>
+        <w:rPr>
+          <w:b/>
+          <w:bCs/>
+          <w:sz w:val="32"/>
+          <w:szCs w:val="32"/>
+          <w:u w:val="single"/>
+        </w:rPr>
+        <w:t>31st Oct 2023</w:t>
+      </w:r>
+    </w:p>
+    <w:p>
+      <w:pPr>
+        <w:spacing w:before="0" w:line="240" w:lineRule="auto"/>
+        <w:jc w:val="center"/>
+        <w:rPr>
+          <w:bCs/>
+          <w:sz w:val="32"/>
+          <w:szCs w:val="32"/>
+        </w:rPr>
+      </w:pPr>
+      <w:r>
+        <w:rPr>
+          <w:bCs/>
+          <w:sz w:val="32"/>
+          <w:szCs w:val="32"/>
+        </w:rPr>
+        <w:t>(ignore those which are already incorporated in your book’s version and date)</w:t>
+      </w:r>
+    </w:p>
+    <w:tbl>
+      <w:tblPr>
+        <w:tblW w:w="14225" w:type="dxa"/>
+        <w:tblInd w:w="-792" w:type="dxa"/>
+        <w:tblBorders>
+          <w:top w:val="single" w:sz="4" w:space="0" w:color="000000"/>
+          <w:left w:val="single" w:sz="4" w:space="0" w:color="000000"/>
+          <w:bottom w:val="single" w:sz="4" w:space="0" w:color="000000"/>
+          <w:right w:val="single" w:sz="4" w:space="0" w:color="000000"/>
+          <w:insideH w:val="single" w:sz="4" w:space="0" w:color="000000"/>
+          <w:insideV w:val="single" w:sz="4" w:space="0" w:color="000000"/>
+        </w:tblBorders>
+        <w:tblLook w:val="04A0" w:firstRow="1" w:lastRow="0" w:firstColumn="1" w:lastColumn="0" w:noHBand="0" w:noVBand="1"/>
+      </w:tblPr>
+      <w:tblGrid>
+        <w:gridCol w:w="78"/>
+        <w:gridCol w:w="3119"/>
+        <w:gridCol w:w="5387"/>
+        <w:gridCol w:w="5528"/>
+        <w:gridCol w:w="113"/>
+      </w:tblGrid>
+      <w:tr>
+        <w:trPr>
+          <w:gridBefore w:val="1"/>
+          <w:gridAfter w:val="1"/>
+          <w:wBefore w:w="78" w:type="dxa"/>
+          <w:wAfter w:w="113" w:type="dxa"/>
+        </w:trPr>
+        <w:tc>
+          <w:tcPr>
+            <w:tcW w:w="3119" w:type="dxa"/>
+          </w:tcPr>
+          <w:p>
+            <w:pPr>
+              <w:spacing w:before="0" w:line="240" w:lineRule="auto"/>
+              <w:jc w:val="center"/>
+              <w:rPr>
+                <w:sz w:val="32"/>
+                <w:szCs w:val="32"/>
+              </w:rPr>
+            </w:pPr>
+            <w:r>
+              <w:rPr>
+                <w:sz w:val="32"/>
+                <w:szCs w:val="32"/>
+              </w:rPr>
+              <w:t>Section, Paragraph</w:t>
+            </w:r>
+          </w:p>
+          <w:p>
+            <w:pPr>
+              <w:spacing w:before="0" w:line="240" w:lineRule="auto"/>
+              <w:jc w:val="center"/>
+              <w:rPr>
+                <w:sz w:val="32"/>
+                <w:szCs w:val="32"/>
+              </w:rPr>
+            </w:pPr>
+            <w:r>
+              <w:rPr>
+                <w:sz w:val="32"/>
+                <w:szCs w:val="32"/>
+              </w:rPr>
+              <w:t>Reference</w:t>
+            </w:r>
+          </w:p>
+        </w:tc>
+        <w:tc>
+          <w:tcPr>
+            <w:tcW w:w="5387" w:type="dxa"/>
+          </w:tcPr>
+          <w:p>
+            <w:pPr>
+              <w:spacing w:before="0" w:line="240" w:lineRule="auto"/>
+              <w:jc w:val="center"/>
+              <w:rPr>
+                <w:sz w:val="32"/>
+                <w:szCs w:val="32"/>
+              </w:rPr>
+            </w:pPr>
+            <w:r>
+              <w:rPr>
+                <w:sz w:val="32"/>
+                <w:szCs w:val="32"/>
+              </w:rPr>
+              <w:t>As Printed</w:t>
+            </w:r>
+          </w:p>
+        </w:tc>
+        <w:tc>
+          <w:tcPr>
+            <w:tcW w:w="5528" w:type="dxa"/>
+          </w:tcPr>
+          <w:p>
+            <w:pPr>
+              <w:spacing w:before="0" w:line="240" w:lineRule="auto"/>
+              <w:ind w:left="-183" w:right="-18"/>
+              <w:jc w:val="center"/>
+              <w:rPr>
+                <w:sz w:val="32"/>
+                <w:szCs w:val="32"/>
+              </w:rPr>
+            </w:pPr>
+            <w:r>
+              <w:rPr>
+                <w:sz w:val="32"/>
+                <w:szCs w:val="32"/>
+              </w:rPr>
+              <w:t>To be read as or corrected as</w:t>
+            </w:r>
+          </w:p>
+        </w:tc>
+      </w:tr>
+      <w:tr>
+        <w:trPr>
+          <w:trHeight w:val="914"/>
+        </w:trPr>
+        <w:tc>
+          <w:tcPr>
+            <w:tcW w:w="3197" w:type="dxa"/>
+            <w:gridSpan w:val="2"/>
+            <w:tcBorders>
+              <w:top w:val="single" w:sz="4" w:space="0" w:color="000000"/>
+              <w:left w:val="single" w:sz="4" w:space="0" w:color="000000"/>
+              <w:bottom w:val="single" w:sz="4" w:space="0" w:color="000000"/>
+              <w:right w:val="single" w:sz="4" w:space="0" w:color="000000"/>
+            </w:tcBorders>
+            <w:shd w:val="clear" w:color="auto" w:fill="auto"/>
+          </w:tcPr>
+          <w:p>
+            <w:pPr>
+              <w:widowControl w:val="0"/>
+              <w:autoSpaceDE w:val="0"/>
+              <w:autoSpaceDN w:val="0"/>
+              <w:adjustRightInd w:val="0"/>
+              <w:spacing w:before="0" w:line="240" w:lineRule="auto"/>
+              <w:rPr>
+                <w:rFonts w:cs="Arial"/>
+                <w:b/>
                 <w:bCs/>
                 <w:sz w:val="28"/>
                 <w:szCs w:val="28"/>
@@ -1167,6 +1680,7 @@
                 <w:sz w:val="32"/>
                 <w:szCs w:val="32"/>
               </w:rPr>
+              <w:lastRenderedPageBreak/>
               <w:t>Section, Paragraph</w:t>
             </w:r>
           </w:p>
@@ -1444,7 +1958,6 @@
           <w:szCs w:val="32"/>
           <w:u w:val="single"/>
         </w:rPr>
-        <w:lastRenderedPageBreak/>
         <w:t xml:space="preserve">TS Pada Paatam </w:t>
       </w:r>
       <w:r>
@@ -1455,7 +1968,18 @@
           <w:szCs w:val="32"/>
           <w:u w:val="single"/>
         </w:rPr>
-        <w:t>– TS 1</w:t>
+        <w:t xml:space="preserve">– TS </w:t>
+      </w:r>
+      <w:proofErr w:type="gramStart"/>
+      <w:r>
+        <w:rPr>
+          <w:b/>
+          <w:bCs/>
+          <w:sz w:val="32"/>
+          <w:szCs w:val="32"/>
+          <w:u w:val="single"/>
+        </w:rPr>
+        <w:t>1</w:t>
       </w:r>
       <w:r>
         <w:rPr>
@@ -1487,6 +2011,7 @@
         </w:rPr>
         <w:t>Malayalam</w:t>
       </w:r>
+      <w:proofErr w:type="gramEnd"/>
       <w:r>
         <w:rPr>
           <w:b/>
@@ -2089,7 +2614,18 @@
           <w:szCs w:val="32"/>
           <w:u w:val="single"/>
         </w:rPr>
-        <w:t>– TS 1</w:t>
+        <w:t xml:space="preserve">– TS </w:t>
+      </w:r>
+      <w:proofErr w:type="gramStart"/>
+      <w:r>
+        <w:rPr>
+          <w:b/>
+          <w:bCs/>
+          <w:sz w:val="32"/>
+          <w:szCs w:val="32"/>
+          <w:u w:val="single"/>
+        </w:rPr>
+        <w:t>1</w:t>
       </w:r>
       <w:r>
         <w:rPr>
@@ -2121,6 +2657,7 @@
         </w:rPr>
         <w:t>Malayalam</w:t>
       </w:r>
+      <w:proofErr w:type="gramEnd"/>
       <w:r>
         <w:rPr>
           <w:b/>
@@ -2352,6 +2889,7 @@
                 <w:sz w:val="28"/>
                 <w:szCs w:val="28"/>
               </w:rPr>
+              <w:lastRenderedPageBreak/>
               <w:t>TS 1.3.1.2</w:t>
             </w:r>
             <w:r>
@@ -3131,7 +3669,6 @@
           <w:szCs w:val="32"/>
           <w:u w:val="single"/>
         </w:rPr>
-        <w:lastRenderedPageBreak/>
         <w:t xml:space="preserve">TS Pada Paatam </w:t>
       </w:r>
       <w:r>
@@ -3142,7 +3679,18 @@
           <w:szCs w:val="32"/>
           <w:u w:val="single"/>
         </w:rPr>
-        <w:t>– TS 1</w:t>
+        <w:t xml:space="preserve">– TS </w:t>
+      </w:r>
+      <w:proofErr w:type="gramStart"/>
+      <w:r>
+        <w:rPr>
+          <w:b/>
+          <w:bCs/>
+          <w:sz w:val="32"/>
+          <w:szCs w:val="32"/>
+          <w:u w:val="single"/>
+        </w:rPr>
+        <w:t>1</w:t>
       </w:r>
       <w:r>
         <w:rPr>
@@ -3174,6 +3722,7 @@
         </w:rPr>
         <w:t>Malayalam</w:t>
       </w:r>
+      <w:proofErr w:type="gramEnd"/>
       <w:r>
         <w:rPr>
           <w:b/>
@@ -3635,7 +4184,18 @@
           <w:szCs w:val="32"/>
           <w:u w:val="single"/>
         </w:rPr>
-        <w:t>– TS 1</w:t>
+        <w:t xml:space="preserve">– TS </w:t>
+      </w:r>
+      <w:proofErr w:type="gramStart"/>
+      <w:r>
+        <w:rPr>
+          <w:b/>
+          <w:bCs/>
+          <w:sz w:val="32"/>
+          <w:szCs w:val="32"/>
+          <w:u w:val="single"/>
+        </w:rPr>
+        <w:t>1</w:t>
       </w:r>
       <w:r>
         <w:rPr>
@@ -3667,6 +4227,7 @@
         </w:rPr>
         <w:t>Malayalam</w:t>
       </w:r>
+      <w:proofErr w:type="gramEnd"/>
       <w:r>
         <w:rPr>
           <w:b/>
@@ -3911,6 +4472,7 @@
                 <w:sz w:val="28"/>
                 <w:szCs w:val="28"/>
               </w:rPr>
+              <w:lastRenderedPageBreak/>
               <w:t>TS 1.3.1.2</w:t>
             </w:r>
             <w:r>
@@ -4787,7 +5349,6 @@
                 <w:sz w:val="28"/>
                 <w:szCs w:val="28"/>
               </w:rPr>
-              <w:lastRenderedPageBreak/>
               <w:t>TS 1.3.</w:t>
             </w:r>
             <w:r>
@@ -5219,7 +5780,25 @@
                 <w:sz w:val="40"/>
                 <w:szCs w:val="36"/>
               </w:rPr>
-              <w:t xml:space="preserve"> - [ ] </w:t>
+              <w:t xml:space="preserve"> - </w:t>
+            </w:r>
+            <w:proofErr w:type="gramStart"/>
+            <w:r>
+              <w:rPr>
+                <w:rFonts w:ascii="BRH Malayalam Extra" w:hAnsi="BRH Malayalam Extra" w:cs="BRH Malayalam Extra"/>
+                <w:sz w:val="40"/>
+                <w:szCs w:val="36"/>
+              </w:rPr>
+              <w:t>[ ]</w:t>
+            </w:r>
+            <w:proofErr w:type="gramEnd"/>
+            <w:r>
+              <w:rPr>
+                <w:rFonts w:ascii="BRH Malayalam Extra" w:hAnsi="BRH Malayalam Extra" w:cs="BRH Malayalam Extra"/>
+                <w:sz w:val="40"/>
+                <w:szCs w:val="36"/>
+              </w:rPr>
+              <w:t xml:space="preserve"> </w:t>
             </w:r>
             <w:r>
               <w:rPr>
@@ -5279,7 +5858,25 @@
                 <w:sz w:val="40"/>
                 <w:szCs w:val="36"/>
               </w:rPr>
-              <w:t xml:space="preserve"> - [ ] </w:t>
+              <w:t xml:space="preserve"> - </w:t>
+            </w:r>
+            <w:proofErr w:type="gramStart"/>
+            <w:r>
+              <w:rPr>
+                <w:rFonts w:ascii="BRH Malayalam Extra" w:hAnsi="BRH Malayalam Extra" w:cs="BRH Malayalam Extra"/>
+                <w:sz w:val="40"/>
+                <w:szCs w:val="36"/>
+              </w:rPr>
+              <w:t>[ ]</w:t>
+            </w:r>
+            <w:proofErr w:type="gramEnd"/>
+            <w:r>
+              <w:rPr>
+                <w:rFonts w:ascii="BRH Malayalam Extra" w:hAnsi="BRH Malayalam Extra" w:cs="BRH Malayalam Extra"/>
+                <w:sz w:val="40"/>
+                <w:szCs w:val="36"/>
+              </w:rPr>
+              <w:t xml:space="preserve"> </w:t>
             </w:r>
             <w:r>
               <w:rPr>
@@ -5904,6 +6501,7 @@
                 <w:sz w:val="28"/>
                 <w:szCs w:val="28"/>
               </w:rPr>
+              <w:lastRenderedPageBreak/>
               <w:t>TS 1.3.9.2</w:t>
             </w:r>
             <w:r>
@@ -7291,7 +7889,18 @@
           <w:szCs w:val="32"/>
           <w:u w:val="single"/>
         </w:rPr>
-        <w:t>– TS 1</w:t>
+        <w:t xml:space="preserve">– TS </w:t>
+      </w:r>
+      <w:proofErr w:type="gramStart"/>
+      <w:r>
+        <w:rPr>
+          <w:b/>
+          <w:bCs/>
+          <w:sz w:val="32"/>
+          <w:szCs w:val="32"/>
+          <w:u w:val="single"/>
+        </w:rPr>
+        <w:t>1</w:t>
       </w:r>
       <w:r>
         <w:rPr>
@@ -7323,6 +7932,7 @@
         </w:rPr>
         <w:t>Malayalam</w:t>
       </w:r>
+      <w:proofErr w:type="gramEnd"/>
       <w:r>
         <w:rPr>
           <w:b/>
@@ -8139,6 +8749,7 @@
                 <w:sz w:val="28"/>
                 <w:szCs w:val="28"/>
               </w:rPr>
+              <w:lastRenderedPageBreak/>
               <w:t>TS 1.3.12.1</w:t>
             </w:r>
             <w:r>
@@ -9265,7 +9876,25 @@
                 <w:sz w:val="40"/>
                 <w:szCs w:val="36"/>
               </w:rPr>
-              <w:t>—ª.r¥Y |</w:t>
+              <w:t>—</w:t>
+            </w:r>
+            <w:proofErr w:type="gramStart"/>
+            <w:r>
+              <w:rPr>
+                <w:rFonts w:ascii="BRH Malayalam Extra" w:hAnsi="BRH Malayalam Extra" w:cs="BRH Malayalam Extra"/>
+                <w:sz w:val="40"/>
+                <w:szCs w:val="36"/>
+              </w:rPr>
+              <w:t>ª.r</w:t>
+            </w:r>
+            <w:proofErr w:type="gramEnd"/>
+            <w:r>
+              <w:rPr>
+                <w:rFonts w:ascii="BRH Malayalam Extra" w:hAnsi="BRH Malayalam Extra" w:cs="BRH Malayalam Extra"/>
+                <w:sz w:val="40"/>
+                <w:szCs w:val="36"/>
+              </w:rPr>
+              <w:t>¥Y |</w:t>
             </w:r>
           </w:p>
         </w:tc>
@@ -9306,7 +9935,6 @@
                 <w:sz w:val="28"/>
                 <w:szCs w:val="28"/>
               </w:rPr>
-              <w:lastRenderedPageBreak/>
               <w:t>TS 1.3.14.8</w:t>
             </w:r>
             <w:r>
@@ -9692,6 +10320,7 @@
           <w:sz w:val="32"/>
           <w:szCs w:val="32"/>
         </w:rPr>
+        <w:lastRenderedPageBreak/>
         <w:t>(ignore those which are already incorporated in your book’s version and date)</w:t>
       </w:r>
     </w:p>
@@ -10289,6 +10918,7 @@
               </w:rPr>
               <w:t>m</w:t>
             </w:r>
+            <w:proofErr w:type="gramStart"/>
             <w:r>
               <w:rPr>
                 <w:rFonts w:ascii="BRH Malayalam Extra" w:hAnsi="BRH Malayalam Extra" w:cs="BRH Malayalam Extra"/>
@@ -10307,7 +10937,17 @@
                 <w:szCs w:val="36"/>
                 <w:highlight w:val="yellow"/>
               </w:rPr>
-              <w:t>¥q–</w:t>
+              <w:t>¥</w:t>
+            </w:r>
+            <w:proofErr w:type="gramEnd"/>
+            <w:r>
+              <w:rPr>
+                <w:rFonts w:ascii="BRH Malayalam Extra" w:hAnsi="BRH Malayalam Extra" w:cs="BRH Malayalam Extra"/>
+                <w:sz w:val="40"/>
+                <w:szCs w:val="36"/>
+                <w:highlight w:val="yellow"/>
+              </w:rPr>
+              <w:t>q–</w:t>
             </w:r>
             <w:r>
               <w:rPr>
@@ -10352,6 +10992,7 @@
               </w:rPr>
               <w:t>m</w:t>
             </w:r>
+            <w:proofErr w:type="gramStart"/>
             <w:r>
               <w:rPr>
                 <w:rFonts w:ascii="BRH Malayalam Extra" w:hAnsi="BRH Malayalam Extra" w:cs="BRH Malayalam Extra"/>
@@ -10370,7 +11011,17 @@
                 <w:szCs w:val="36"/>
                 <w:highlight w:val="green"/>
               </w:rPr>
-              <w:t>¥qx–</w:t>
+              <w:t>¥</w:t>
+            </w:r>
+            <w:proofErr w:type="gramEnd"/>
+            <w:r>
+              <w:rPr>
+                <w:rFonts w:ascii="BRH Malayalam Extra" w:hAnsi="BRH Malayalam Extra" w:cs="BRH Malayalam Extra"/>
+                <w:sz w:val="40"/>
+                <w:szCs w:val="36"/>
+                <w:highlight w:val="green"/>
+              </w:rPr>
+              <w:t>qx–</w:t>
             </w:r>
             <w:r>
               <w:rPr>
@@ -10487,8 +11138,9 @@
                 <w:szCs w:val="40"/>
                 <w:lang w:val="en-IN" w:eastAsia="en-IN"/>
               </w:rPr>
-              <w:t>m§</w:t>
-            </w:r>
+              <w:t>m</w:t>
+            </w:r>
+            <w:proofErr w:type="gramStart"/>
             <w:r>
               <w:rPr>
                 <w:rFonts w:ascii="BRH Malayalam Extra" w:hAnsi="BRH Malayalam Extra" w:cs="BRH Malayalam Extra"/>
@@ -10497,6 +11149,16 @@
                 <w:szCs w:val="40"/>
                 <w:lang w:val="en-IN" w:eastAsia="en-IN"/>
               </w:rPr>
+              <w:t>§</w:t>
+            </w:r>
+            <w:r>
+              <w:rPr>
+                <w:rFonts w:ascii="BRH Malayalam Extra" w:hAnsi="BRH Malayalam Extra" w:cs="BRH Malayalam Extra"/>
+                <w:color w:val="000000"/>
+                <w:sz w:val="40"/>
+                <w:szCs w:val="40"/>
+                <w:lang w:val="en-IN" w:eastAsia="en-IN"/>
+              </w:rPr>
               <w:t>.</w:t>
             </w:r>
             <w:r>
@@ -10508,6 +11170,7 @@
               </w:rPr>
               <w:t>q</w:t>
             </w:r>
+            <w:proofErr w:type="gramEnd"/>
             <w:r>
               <w:rPr>
                 <w:rFonts w:ascii="BRH Malayalam Extra" w:hAnsi="BRH Malayalam Extra" w:cs="BRH Malayalam Extra"/>
@@ -10560,8 +11223,9 @@
                 <w:szCs w:val="40"/>
                 <w:lang w:val="en-IN" w:eastAsia="en-IN"/>
               </w:rPr>
-              <w:t>m§</w:t>
-            </w:r>
+              <w:t>m</w:t>
+            </w:r>
+            <w:proofErr w:type="gramStart"/>
             <w:r>
               <w:rPr>
                 <w:rFonts w:ascii="BRH Malayalam Extra" w:hAnsi="BRH Malayalam Extra" w:cs="BRH Malayalam Extra"/>
@@ -10570,6 +11234,16 @@
                 <w:szCs w:val="40"/>
                 <w:lang w:val="en-IN" w:eastAsia="en-IN"/>
               </w:rPr>
+              <w:t>§</w:t>
+            </w:r>
+            <w:r>
+              <w:rPr>
+                <w:rFonts w:ascii="BRH Malayalam Extra" w:hAnsi="BRH Malayalam Extra" w:cs="BRH Malayalam Extra"/>
+                <w:color w:val="000000"/>
+                <w:sz w:val="40"/>
+                <w:szCs w:val="40"/>
+                <w:lang w:val="en-IN" w:eastAsia="en-IN"/>
+              </w:rPr>
               <w:t>.</w:t>
             </w:r>
             <w:r>
@@ -10579,7 +11253,17 @@
                 <w:szCs w:val="36"/>
                 <w:highlight w:val="green"/>
               </w:rPr>
-              <w:t>qx–</w:t>
+              <w:t>qx</w:t>
+            </w:r>
+            <w:proofErr w:type="gramEnd"/>
+            <w:r>
+              <w:rPr>
+                <w:rFonts w:ascii="BRH Malayalam Extra" w:hAnsi="BRH Malayalam Extra" w:cs="BRH Malayalam Extra"/>
+                <w:sz w:val="40"/>
+                <w:szCs w:val="36"/>
+                <w:highlight w:val="green"/>
+              </w:rPr>
+              <w:t>–</w:t>
             </w:r>
             <w:r>
               <w:rPr>
@@ -10657,7 +11341,6 @@
                 <w:sz w:val="32"/>
                 <w:szCs w:val="32"/>
               </w:rPr>
-              <w:lastRenderedPageBreak/>
               <w:t xml:space="preserve">1.3.14.3 </w:t>
             </w:r>
           </w:p>
@@ -10856,6 +11539,7 @@
                 <w:sz w:val="28"/>
                 <w:szCs w:val="28"/>
               </w:rPr>
+              <w:lastRenderedPageBreak/>
               <w:t>10</w:t>
             </w:r>
             <w:r>
@@ -11905,7 +12589,6 @@
                 <w:sz w:val="32"/>
                 <w:szCs w:val="36"/>
               </w:rPr>
-              <w:lastRenderedPageBreak/>
               <w:t>1.3.14.4 - Padam</w:t>
             </w:r>
           </w:p>
@@ -12054,7 +12737,19 @@
                 <w:highlight w:val="green"/>
                 <w:lang w:val="en-IN" w:eastAsia="en-IN"/>
               </w:rPr>
-              <w:t>Z¡J</w:t>
+              <w:t>Z¡</w:t>
+            </w:r>
+            <w:proofErr w:type="gramStart"/>
+            <w:r>
+              <w:rPr>
+                <w:rFonts w:ascii="BRH Malayalam Extra" w:hAnsi="BRH Malayalam Extra" w:cs="BRH Malayalam Extra"/>
+                <w:color w:val="000000"/>
+                <w:sz w:val="40"/>
+                <w:szCs w:val="40"/>
+                <w:highlight w:val="green"/>
+                <w:lang w:val="en-IN" w:eastAsia="en-IN"/>
+              </w:rPr>
+              <w:t>J</w:t>
             </w:r>
             <w:r>
               <w:rPr>
@@ -12072,6 +12767,7 @@
               </w:rPr>
               <w:t>(</w:t>
             </w:r>
+            <w:proofErr w:type="gramEnd"/>
             <w:r>
               <w:rPr>
                 <w:rFonts w:cs="Arial"/>
@@ -12344,6 +13040,7 @@
           <w:szCs w:val="32"/>
           <w:u w:val="single"/>
         </w:rPr>
+        <w:lastRenderedPageBreak/>
         <w:t>TS</w:t>
       </w:r>
       <w:r>
@@ -13135,14 +13832,23 @@
                 <w:bCs/>
                 <w:szCs w:val="24"/>
               </w:rPr>
-              <w:t>T.S. 1.</w:t>
-            </w:r>
+              <w:t xml:space="preserve">T.S. </w:t>
+            </w:r>
+            <w:proofErr w:type="gramStart"/>
             <w:r>
               <w:rPr>
                 <w:b/>
                 <w:bCs/>
                 <w:szCs w:val="24"/>
               </w:rPr>
+              <w:t>1.</w:t>
+            </w:r>
+            <w:r>
+              <w:rPr>
+                <w:b/>
+                <w:bCs/>
+                <w:szCs w:val="24"/>
+              </w:rPr>
               <w:t>3</w:t>
             </w:r>
             <w:r>
@@ -13167,7 +13873,16 @@
                 <w:bCs/>
                 <w:szCs w:val="24"/>
               </w:rPr>
-              <w:t xml:space="preserve">.1  Padam </w:t>
+              <w:t>.1  Padam</w:t>
+            </w:r>
+            <w:proofErr w:type="gramEnd"/>
+            <w:r>
+              <w:rPr>
+                <w:b/>
+                <w:bCs/>
+                <w:szCs w:val="24"/>
+              </w:rPr>
+              <w:t xml:space="preserve"> </w:t>
             </w:r>
           </w:p>
         </w:tc>
@@ -13297,7 +14012,6 @@
                 <w:bCs/>
                 <w:szCs w:val="24"/>
               </w:rPr>
-              <w:lastRenderedPageBreak/>
               <w:t>TS 1.</w:t>
             </w:r>
             <w:r>

</xml_diff>

<commit_message>
nmv 12 04 2024
</commit_message>
<xml_diff>
--- a/TS-Padam/TS-1.3/TS 1.3 Malayalam Pada Paatam Corrections.docx
+++ b/TS-Padam/TS-1.3/TS 1.3 Malayalam Pada Paatam Corrections.docx
@@ -81,31 +81,19 @@
           <w:szCs w:val="32"/>
           <w:u w:val="single"/>
         </w:rPr>
-        <w:t xml:space="preserve">Observed </w:t>
+        <w:t xml:space="preserve">Observed till </w:t>
       </w:r>
-      <w:proofErr w:type="gramStart"/>
       <w:r>
         <w:rPr>
           <w:b/>
           <w:bCs/>
           <w:sz w:val="32"/>
           <w:szCs w:val="32"/>
-          <w:u w:val="single"/>
-        </w:rPr>
-        <w:t xml:space="preserve">till </w:t>
-      </w:r>
-      <w:r>
-        <w:rPr>
-          <w:b/>
-          <w:bCs/>
-          <w:sz w:val="32"/>
-          <w:szCs w:val="32"/>
           <w:highlight w:val="red"/>
           <w:u w:val="single"/>
         </w:rPr>
         <w:t>?????</w:t>
       </w:r>
-      <w:proofErr w:type="gramEnd"/>
     </w:p>
     <w:p>
       <w:pPr>
@@ -489,6 +477,330 @@
           </w:p>
         </w:tc>
       </w:tr>
+      <w:tr>
+        <w:trPr>
+          <w:trHeight w:val="914"/>
+        </w:trPr>
+        <w:tc>
+          <w:tcPr>
+            <w:tcW w:w="3197" w:type="dxa"/>
+            <w:gridSpan w:val="2"/>
+            <w:tcBorders>
+              <w:top w:val="single" w:sz="4" w:space="0" w:color="000000"/>
+              <w:left w:val="single" w:sz="4" w:space="0" w:color="000000"/>
+              <w:bottom w:val="single" w:sz="4" w:space="0" w:color="000000"/>
+              <w:right w:val="single" w:sz="4" w:space="0" w:color="000000"/>
+            </w:tcBorders>
+            <w:shd w:val="clear" w:color="auto" w:fill="auto"/>
+          </w:tcPr>
+          <w:p>
+            <w:pPr>
+              <w:widowControl w:val="0"/>
+              <w:autoSpaceDE w:val="0"/>
+              <w:autoSpaceDN w:val="0"/>
+              <w:adjustRightInd w:val="0"/>
+              <w:spacing w:before="0" w:line="240" w:lineRule="auto"/>
+              <w:rPr>
+                <w:rFonts w:cs="Arial"/>
+                <w:b/>
+                <w:sz w:val="28"/>
+                <w:szCs w:val="28"/>
+              </w:rPr>
+            </w:pPr>
+            <w:r>
+              <w:rPr>
+                <w:rFonts w:cs="Arial"/>
+                <w:b/>
+                <w:sz w:val="28"/>
+                <w:szCs w:val="28"/>
+              </w:rPr>
+              <w:t>TS 1.3.</w:t>
+            </w:r>
+            <w:r>
+              <w:rPr>
+                <w:rFonts w:cs="Arial"/>
+                <w:b/>
+                <w:sz w:val="28"/>
+                <w:szCs w:val="28"/>
+              </w:rPr>
+              <w:t>8</w:t>
+            </w:r>
+            <w:r>
+              <w:rPr>
+                <w:rFonts w:cs="Arial"/>
+                <w:b/>
+                <w:sz w:val="28"/>
+                <w:szCs w:val="28"/>
+              </w:rPr>
+              <w:t>.2 – Vaakyam</w:t>
+            </w:r>
+          </w:p>
+          <w:p>
+            <w:pPr>
+              <w:widowControl w:val="0"/>
+              <w:autoSpaceDE w:val="0"/>
+              <w:autoSpaceDN w:val="0"/>
+              <w:adjustRightInd w:val="0"/>
+              <w:spacing w:before="0" w:line="240" w:lineRule="auto"/>
+              <w:rPr>
+                <w:rFonts w:cs="Arial"/>
+                <w:b/>
+                <w:sz w:val="28"/>
+                <w:szCs w:val="28"/>
+              </w:rPr>
+            </w:pPr>
+            <w:r>
+              <w:rPr>
+                <w:rFonts w:cs="Arial"/>
+                <w:b/>
+                <w:sz w:val="28"/>
+                <w:szCs w:val="28"/>
+              </w:rPr>
+              <w:t xml:space="preserve">Line No. </w:t>
+            </w:r>
+            <w:r>
+              <w:rPr>
+                <w:rFonts w:cs="Arial"/>
+                <w:b/>
+                <w:sz w:val="28"/>
+                <w:szCs w:val="28"/>
+              </w:rPr>
+              <w:t>1</w:t>
+            </w:r>
+          </w:p>
+          <w:p>
+            <w:pPr>
+              <w:widowControl w:val="0"/>
+              <w:autoSpaceDE w:val="0"/>
+              <w:autoSpaceDN w:val="0"/>
+              <w:adjustRightInd w:val="0"/>
+              <w:spacing w:before="0" w:line="240" w:lineRule="auto"/>
+              <w:rPr>
+                <w:rFonts w:cs="Arial"/>
+                <w:b/>
+                <w:sz w:val="28"/>
+                <w:szCs w:val="28"/>
+              </w:rPr>
+            </w:pPr>
+            <w:r>
+              <w:rPr>
+                <w:b/>
+                <w:sz w:val="28"/>
+                <w:szCs w:val="28"/>
+              </w:rPr>
+              <w:t xml:space="preserve">Panchaati No. </w:t>
+            </w:r>
+            <w:r>
+              <w:rPr>
+                <w:b/>
+                <w:sz w:val="28"/>
+                <w:szCs w:val="28"/>
+              </w:rPr>
+              <w:t>1</w:t>
+            </w:r>
+            <w:r>
+              <w:rPr>
+                <w:b/>
+                <w:sz w:val="28"/>
+                <w:szCs w:val="28"/>
+              </w:rPr>
+              <w:t>5</w:t>
+            </w:r>
+          </w:p>
+        </w:tc>
+        <w:tc>
+          <w:tcPr>
+            <w:tcW w:w="5387" w:type="dxa"/>
+            <w:tcBorders>
+              <w:top w:val="single" w:sz="4" w:space="0" w:color="000000"/>
+              <w:left w:val="single" w:sz="4" w:space="0" w:color="000000"/>
+              <w:bottom w:val="single" w:sz="4" w:space="0" w:color="000000"/>
+              <w:right w:val="single" w:sz="4" w:space="0" w:color="000000"/>
+            </w:tcBorders>
+            <w:shd w:val="clear" w:color="auto" w:fill="auto"/>
+          </w:tcPr>
+          <w:p>
+            <w:pPr>
+              <w:autoSpaceDE w:val="0"/>
+              <w:autoSpaceDN w:val="0"/>
+              <w:adjustRightInd w:val="0"/>
+              <w:spacing w:before="0" w:line="240" w:lineRule="auto"/>
+              <w:rPr>
+                <w:rFonts w:ascii="BRH Malayalam Extra" w:hAnsi="BRH Malayalam Extra" w:cs="BRH Malayalam Extra"/>
+                <w:sz w:val="40"/>
+                <w:szCs w:val="36"/>
+              </w:rPr>
+            </w:pPr>
+            <w:r>
+              <w:rPr>
+                <w:rFonts w:ascii="BRH Malayalam Extra" w:hAnsi="BRH Malayalam Extra" w:cs="BRH Malayalam Extra"/>
+                <w:sz w:val="40"/>
+                <w:szCs w:val="36"/>
+              </w:rPr>
+              <w:t>t</w:t>
+            </w:r>
+            <w:r>
+              <w:rPr>
+                <w:rFonts w:ascii="BRH Malayalam Extra" w:hAnsi="BRH Malayalam Extra" w:cs="BRH Malayalam Extra"/>
+                <w:sz w:val="32"/>
+                <w:szCs w:val="36"/>
+              </w:rPr>
+              <w:t>–</w:t>
+            </w:r>
+            <w:r>
+              <w:rPr>
+                <w:rFonts w:ascii="BRH Malayalam Extra" w:hAnsi="BRH Malayalam Extra" w:cs="BRH Malayalam Extra"/>
+                <w:sz w:val="40"/>
+                <w:szCs w:val="36"/>
+              </w:rPr>
+              <w:t>py</w:t>
+            </w:r>
+            <w:r>
+              <w:rPr>
+                <w:rFonts w:ascii="BRH Malayalam Extra" w:hAnsi="BRH Malayalam Extra" w:cs="BRH Malayalam Extra"/>
+                <w:sz w:val="40"/>
+                <w:szCs w:val="36"/>
+                <w:highlight w:val="yellow"/>
+              </w:rPr>
+              <w:t>r</w:t>
+            </w:r>
+            <w:r>
+              <w:rPr>
+                <w:rFonts w:ascii="BRH Malayalam Extra" w:hAnsi="BRH Malayalam Extra" w:cs="BRH Malayalam Extra"/>
+                <w:sz w:val="32"/>
+                <w:szCs w:val="36"/>
+              </w:rPr>
+              <w:t>–</w:t>
+            </w:r>
+            <w:r>
+              <w:rPr>
+                <w:rFonts w:ascii="BRH Malayalam Extra" w:hAnsi="BRH Malayalam Extra" w:cs="BRH Malayalam Extra"/>
+                <w:sz w:val="40"/>
+                <w:szCs w:val="36"/>
+              </w:rPr>
+              <w:t xml:space="preserve"> </w:t>
+            </w:r>
+            <w:r>
+              <w:rPr>
+                <w:rFonts w:ascii="BRH Malayalam" w:hAnsi="BRH Malayalam" w:cs="BRH Malayalam"/>
+                <w:color w:val="000000"/>
+                <w:sz w:val="40"/>
+                <w:szCs w:val="40"/>
+                <w:highlight w:val="yellow"/>
+                <w:lang w:val="en-IN" w:eastAsia="en-IN" w:bidi="hi-IN"/>
+              </w:rPr>
+              <w:t>s</w:t>
+            </w:r>
+            <w:r>
+              <w:rPr>
+                <w:rFonts w:ascii="BRH Malayalam" w:hAnsi="BRH Malayalam" w:cs="BRH Malayalam"/>
+                <w:color w:val="000000"/>
+                <w:sz w:val="40"/>
+                <w:szCs w:val="40"/>
+                <w:lang w:val="en-IN" w:eastAsia="en-IN" w:bidi="hi-IN"/>
+              </w:rPr>
+              <w:t>§</w:t>
+            </w:r>
+            <w:r>
+              <w:rPr>
+                <w:rFonts w:ascii="BRH Malayalam Extra" w:hAnsi="BRH Malayalam Extra" w:cs="BRH Malayalam Extra"/>
+                <w:sz w:val="40"/>
+                <w:szCs w:val="36"/>
+              </w:rPr>
+              <w:t>Ãdx— jR</w:t>
+            </w:r>
+            <w:r>
+              <w:rPr>
+                <w:rFonts w:ascii="BRH Malayalam Extra" w:hAnsi="BRH Malayalam Extra" w:cs="BRH Malayalam Extra"/>
+                <w:sz w:val="32"/>
+                <w:szCs w:val="36"/>
+              </w:rPr>
+              <w:t>–</w:t>
+            </w:r>
+          </w:p>
+        </w:tc>
+        <w:tc>
+          <w:tcPr>
+            <w:tcW w:w="5641" w:type="dxa"/>
+            <w:gridSpan w:val="2"/>
+            <w:tcBorders>
+              <w:top w:val="single" w:sz="4" w:space="0" w:color="000000"/>
+              <w:left w:val="single" w:sz="4" w:space="0" w:color="000000"/>
+              <w:bottom w:val="single" w:sz="4" w:space="0" w:color="000000"/>
+              <w:right w:val="single" w:sz="4" w:space="0" w:color="000000"/>
+            </w:tcBorders>
+            <w:shd w:val="clear" w:color="auto" w:fill="auto"/>
+          </w:tcPr>
+          <w:p>
+            <w:pPr>
+              <w:spacing w:before="0" w:line="240" w:lineRule="auto"/>
+              <w:rPr>
+                <w:rFonts w:ascii="BRH Malayalam Extra" w:hAnsi="BRH Malayalam Extra" w:cs="BRH Malayalam Extra"/>
+                <w:sz w:val="40"/>
+                <w:szCs w:val="36"/>
+              </w:rPr>
+            </w:pPr>
+            <w:r>
+              <w:rPr>
+                <w:rFonts w:ascii="BRH Malayalam Extra" w:hAnsi="BRH Malayalam Extra" w:cs="BRH Malayalam Extra"/>
+                <w:sz w:val="40"/>
+                <w:szCs w:val="36"/>
+              </w:rPr>
+              <w:t>t</w:t>
+            </w:r>
+            <w:r>
+              <w:rPr>
+                <w:rFonts w:ascii="BRH Malayalam Extra" w:hAnsi="BRH Malayalam Extra" w:cs="BRH Malayalam Extra"/>
+                <w:sz w:val="32"/>
+                <w:szCs w:val="36"/>
+              </w:rPr>
+              <w:t>–</w:t>
+            </w:r>
+            <w:r>
+              <w:rPr>
+                <w:rFonts w:ascii="BRH Malayalam Extra" w:hAnsi="BRH Malayalam Extra" w:cs="BRH Malayalam Extra"/>
+                <w:sz w:val="40"/>
+                <w:szCs w:val="36"/>
+              </w:rPr>
+              <w:t>pyr</w:t>
+            </w:r>
+            <w:r>
+              <w:rPr>
+                <w:rFonts w:ascii="BRH Malayalam Extra" w:hAnsi="BRH Malayalam Extra" w:cs="BRH Malayalam Extra"/>
+                <w:sz w:val="32"/>
+                <w:szCs w:val="36"/>
+              </w:rPr>
+              <w:t>–</w:t>
+            </w:r>
+            <w:r>
+              <w:rPr>
+                <w:rFonts w:ascii="BRH Malayalam Extra" w:hAnsi="BRH Malayalam Extra" w:cs="BRH Malayalam Extra"/>
+                <w:sz w:val="40"/>
+                <w:szCs w:val="40"/>
+                <w:highlight w:val="green"/>
+                <w:lang w:val="en-IN" w:eastAsia="en-IN"/>
+              </w:rPr>
+              <w:t>J</w:t>
+            </w:r>
+            <w:r>
+              <w:rPr>
+                <w:rFonts w:ascii="BRH Malayalam Extra" w:hAnsi="BRH Malayalam Extra" w:cs="BRH Malayalam Extra"/>
+                <w:sz w:val="40"/>
+                <w:szCs w:val="36"/>
+              </w:rPr>
+              <w:t xml:space="preserve"> Ãdx— jR</w:t>
+            </w:r>
+            <w:r>
+              <w:rPr>
+                <w:rFonts w:ascii="BRH Malayalam Extra" w:hAnsi="BRH Malayalam Extra" w:cs="BRH Malayalam Extra"/>
+                <w:sz w:val="32"/>
+                <w:szCs w:val="36"/>
+              </w:rPr>
+              <w:t>–</w:t>
+            </w:r>
+          </w:p>
+        </w:tc>
+      </w:tr>
       <w:bookmarkEnd w:id="0"/>
     </w:tbl>
     <w:p>
@@ -1550,6 +1862,7 @@
           <w:szCs w:val="32"/>
           <w:u w:val="single"/>
         </w:rPr>
+        <w:lastRenderedPageBreak/>
         <w:t>TS Pada Paatam – TS 1.</w:t>
       </w:r>
       <w:r>
@@ -1680,7 +1993,6 @@
                 <w:sz w:val="32"/>
                 <w:szCs w:val="32"/>
               </w:rPr>
-              <w:lastRenderedPageBreak/>
               <w:t>Section, Paragraph</w:t>
             </w:r>
           </w:p>
@@ -1968,18 +2280,7 @@
           <w:szCs w:val="32"/>
           <w:u w:val="single"/>
         </w:rPr>
-        <w:t xml:space="preserve">– TS </w:t>
-      </w:r>
-      <w:proofErr w:type="gramStart"/>
-      <w:r>
-        <w:rPr>
-          <w:b/>
-          <w:bCs/>
-          <w:sz w:val="32"/>
-          <w:szCs w:val="32"/>
-          <w:u w:val="single"/>
-        </w:rPr>
-        <w:t>1</w:t>
+        <w:t>– TS 1</w:t>
       </w:r>
       <w:r>
         <w:rPr>
@@ -2011,7 +2312,6 @@
         </w:rPr>
         <w:t>Malayalam</w:t>
       </w:r>
-      <w:proofErr w:type="gramEnd"/>
       <w:r>
         <w:rPr>
           <w:b/>
@@ -2614,18 +2914,7 @@
           <w:szCs w:val="32"/>
           <w:u w:val="single"/>
         </w:rPr>
-        <w:t xml:space="preserve">– TS </w:t>
-      </w:r>
-      <w:proofErr w:type="gramStart"/>
-      <w:r>
-        <w:rPr>
-          <w:b/>
-          <w:bCs/>
-          <w:sz w:val="32"/>
-          <w:szCs w:val="32"/>
-          <w:u w:val="single"/>
-        </w:rPr>
-        <w:t>1</w:t>
+        <w:t>– TS 1</w:t>
       </w:r>
       <w:r>
         <w:rPr>
@@ -2657,7 +2946,6 @@
         </w:rPr>
         <w:t>Malayalam</w:t>
       </w:r>
-      <w:proofErr w:type="gramEnd"/>
       <w:r>
         <w:rPr>
           <w:b/>
@@ -2756,6 +3044,7 @@
                 <w:sz w:val="32"/>
                 <w:szCs w:val="32"/>
               </w:rPr>
+              <w:lastRenderedPageBreak/>
               <w:t>Section, Paragraph</w:t>
             </w:r>
           </w:p>
@@ -2889,7 +3178,6 @@
                 <w:sz w:val="28"/>
                 <w:szCs w:val="28"/>
               </w:rPr>
-              <w:lastRenderedPageBreak/>
               <w:t>TS 1.3.1.2</w:t>
             </w:r>
             <w:r>
@@ -3679,18 +3967,7 @@
           <w:szCs w:val="32"/>
           <w:u w:val="single"/>
         </w:rPr>
-        <w:t xml:space="preserve">– TS </w:t>
-      </w:r>
-      <w:proofErr w:type="gramStart"/>
-      <w:r>
-        <w:rPr>
-          <w:b/>
-          <w:bCs/>
-          <w:sz w:val="32"/>
-          <w:szCs w:val="32"/>
-          <w:u w:val="single"/>
-        </w:rPr>
-        <w:t>1</w:t>
+        <w:t>– TS 1</w:t>
       </w:r>
       <w:r>
         <w:rPr>
@@ -3722,7 +3999,6 @@
         </w:rPr>
         <w:t>Malayalam</w:t>
       </w:r>
-      <w:proofErr w:type="gramEnd"/>
       <w:r>
         <w:rPr>
           <w:b/>
@@ -4184,18 +4460,7 @@
           <w:szCs w:val="32"/>
           <w:u w:val="single"/>
         </w:rPr>
-        <w:t xml:space="preserve">– TS </w:t>
-      </w:r>
-      <w:proofErr w:type="gramStart"/>
-      <w:r>
-        <w:rPr>
-          <w:b/>
-          <w:bCs/>
-          <w:sz w:val="32"/>
-          <w:szCs w:val="32"/>
-          <w:u w:val="single"/>
-        </w:rPr>
-        <w:t>1</w:t>
+        <w:t>– TS 1</w:t>
       </w:r>
       <w:r>
         <w:rPr>
@@ -4227,7 +4492,6 @@
         </w:rPr>
         <w:t>Malayalam</w:t>
       </w:r>
-      <w:proofErr w:type="gramEnd"/>
       <w:r>
         <w:rPr>
           <w:b/>
@@ -4336,6 +4600,7 @@
                 <w:sz w:val="32"/>
                 <w:szCs w:val="32"/>
               </w:rPr>
+              <w:lastRenderedPageBreak/>
               <w:t>Section, Paragraph</w:t>
             </w:r>
           </w:p>
@@ -4472,7 +4737,6 @@
                 <w:sz w:val="28"/>
                 <w:szCs w:val="28"/>
               </w:rPr>
-              <w:lastRenderedPageBreak/>
               <w:t>TS 1.3.1.2</w:t>
             </w:r>
             <w:r>
@@ -5780,25 +6044,7 @@
                 <w:sz w:val="40"/>
                 <w:szCs w:val="36"/>
               </w:rPr>
-              <w:t xml:space="preserve"> - </w:t>
-            </w:r>
-            <w:proofErr w:type="gramStart"/>
-            <w:r>
-              <w:rPr>
-                <w:rFonts w:ascii="BRH Malayalam Extra" w:hAnsi="BRH Malayalam Extra" w:cs="BRH Malayalam Extra"/>
-                <w:sz w:val="40"/>
-                <w:szCs w:val="36"/>
-              </w:rPr>
-              <w:t>[ ]</w:t>
-            </w:r>
-            <w:proofErr w:type="gramEnd"/>
-            <w:r>
-              <w:rPr>
-                <w:rFonts w:ascii="BRH Malayalam Extra" w:hAnsi="BRH Malayalam Extra" w:cs="BRH Malayalam Extra"/>
-                <w:sz w:val="40"/>
-                <w:szCs w:val="36"/>
-              </w:rPr>
-              <w:t xml:space="preserve"> </w:t>
+              <w:t xml:space="preserve"> - [ ] </w:t>
             </w:r>
             <w:r>
               <w:rPr>
@@ -5858,25 +6104,7 @@
                 <w:sz w:val="40"/>
                 <w:szCs w:val="36"/>
               </w:rPr>
-              <w:t xml:space="preserve"> - </w:t>
-            </w:r>
-            <w:proofErr w:type="gramStart"/>
-            <w:r>
-              <w:rPr>
-                <w:rFonts w:ascii="BRH Malayalam Extra" w:hAnsi="BRH Malayalam Extra" w:cs="BRH Malayalam Extra"/>
-                <w:sz w:val="40"/>
-                <w:szCs w:val="36"/>
-              </w:rPr>
-              <w:t>[ ]</w:t>
-            </w:r>
-            <w:proofErr w:type="gramEnd"/>
-            <w:r>
-              <w:rPr>
-                <w:rFonts w:ascii="BRH Malayalam Extra" w:hAnsi="BRH Malayalam Extra" w:cs="BRH Malayalam Extra"/>
-                <w:sz w:val="40"/>
-                <w:szCs w:val="36"/>
-              </w:rPr>
-              <w:t xml:space="preserve"> </w:t>
+              <w:t xml:space="preserve"> - [ ] </w:t>
             </w:r>
             <w:r>
               <w:rPr>
@@ -7889,18 +8117,7 @@
           <w:szCs w:val="32"/>
           <w:u w:val="single"/>
         </w:rPr>
-        <w:t xml:space="preserve">– TS </w:t>
-      </w:r>
-      <w:proofErr w:type="gramStart"/>
-      <w:r>
-        <w:rPr>
-          <w:b/>
-          <w:bCs/>
-          <w:sz w:val="32"/>
-          <w:szCs w:val="32"/>
-          <w:u w:val="single"/>
-        </w:rPr>
-        <w:t>1</w:t>
+        <w:t>– TS 1</w:t>
       </w:r>
       <w:r>
         <w:rPr>
@@ -7932,7 +8149,6 @@
         </w:rPr>
         <w:t>Malayalam</w:t>
       </w:r>
-      <w:proofErr w:type="gramEnd"/>
       <w:r>
         <w:rPr>
           <w:b/>
@@ -9876,25 +10092,7 @@
                 <w:sz w:val="40"/>
                 <w:szCs w:val="36"/>
               </w:rPr>
-              <w:t>—</w:t>
-            </w:r>
-            <w:proofErr w:type="gramStart"/>
-            <w:r>
-              <w:rPr>
-                <w:rFonts w:ascii="BRH Malayalam Extra" w:hAnsi="BRH Malayalam Extra" w:cs="BRH Malayalam Extra"/>
-                <w:sz w:val="40"/>
-                <w:szCs w:val="36"/>
-              </w:rPr>
-              <w:t>ª.r</w:t>
-            </w:r>
-            <w:proofErr w:type="gramEnd"/>
-            <w:r>
-              <w:rPr>
-                <w:rFonts w:ascii="BRH Malayalam Extra" w:hAnsi="BRH Malayalam Extra" w:cs="BRH Malayalam Extra"/>
-                <w:sz w:val="40"/>
-                <w:szCs w:val="36"/>
-              </w:rPr>
-              <w:t>¥Y |</w:t>
+              <w:t>—ª.r¥Y |</w:t>
             </w:r>
           </w:p>
         </w:tc>
@@ -10918,7 +11116,6 @@
               </w:rPr>
               <w:t>m</w:t>
             </w:r>
-            <w:proofErr w:type="gramStart"/>
             <w:r>
               <w:rPr>
                 <w:rFonts w:ascii="BRH Malayalam Extra" w:hAnsi="BRH Malayalam Extra" w:cs="BRH Malayalam Extra"/>
@@ -10937,17 +11134,7 @@
                 <w:szCs w:val="36"/>
                 <w:highlight w:val="yellow"/>
               </w:rPr>
-              <w:t>¥</w:t>
-            </w:r>
-            <w:proofErr w:type="gramEnd"/>
-            <w:r>
-              <w:rPr>
-                <w:rFonts w:ascii="BRH Malayalam Extra" w:hAnsi="BRH Malayalam Extra" w:cs="BRH Malayalam Extra"/>
-                <w:sz w:val="40"/>
-                <w:szCs w:val="36"/>
-                <w:highlight w:val="yellow"/>
-              </w:rPr>
-              <w:t>q–</w:t>
+              <w:t>¥q–</w:t>
             </w:r>
             <w:r>
               <w:rPr>
@@ -10992,7 +11179,6 @@
               </w:rPr>
               <w:t>m</w:t>
             </w:r>
-            <w:proofErr w:type="gramStart"/>
             <w:r>
               <w:rPr>
                 <w:rFonts w:ascii="BRH Malayalam Extra" w:hAnsi="BRH Malayalam Extra" w:cs="BRH Malayalam Extra"/>
@@ -11011,17 +11197,7 @@
                 <w:szCs w:val="36"/>
                 <w:highlight w:val="green"/>
               </w:rPr>
-              <w:t>¥</w:t>
-            </w:r>
-            <w:proofErr w:type="gramEnd"/>
-            <w:r>
-              <w:rPr>
-                <w:rFonts w:ascii="BRH Malayalam Extra" w:hAnsi="BRH Malayalam Extra" w:cs="BRH Malayalam Extra"/>
-                <w:sz w:val="40"/>
-                <w:szCs w:val="36"/>
-                <w:highlight w:val="green"/>
-              </w:rPr>
-              <w:t>qx–</w:t>
+              <w:t>¥qx–</w:t>
             </w:r>
             <w:r>
               <w:rPr>
@@ -11138,9 +11314,8 @@
                 <w:szCs w:val="40"/>
                 <w:lang w:val="en-IN" w:eastAsia="en-IN"/>
               </w:rPr>
-              <w:t>m</w:t>
-            </w:r>
-            <w:proofErr w:type="gramStart"/>
+              <w:t>m§</w:t>
+            </w:r>
             <w:r>
               <w:rPr>
                 <w:rFonts w:ascii="BRH Malayalam Extra" w:hAnsi="BRH Malayalam Extra" w:cs="BRH Malayalam Extra"/>
@@ -11149,16 +11324,6 @@
                 <w:szCs w:val="40"/>
                 <w:lang w:val="en-IN" w:eastAsia="en-IN"/>
               </w:rPr>
-              <w:t>§</w:t>
-            </w:r>
-            <w:r>
-              <w:rPr>
-                <w:rFonts w:ascii="BRH Malayalam Extra" w:hAnsi="BRH Malayalam Extra" w:cs="BRH Malayalam Extra"/>
-                <w:color w:val="000000"/>
-                <w:sz w:val="40"/>
-                <w:szCs w:val="40"/>
-                <w:lang w:val="en-IN" w:eastAsia="en-IN"/>
-              </w:rPr>
               <w:t>.</w:t>
             </w:r>
             <w:r>
@@ -11170,7 +11335,6 @@
               </w:rPr>
               <w:t>q</w:t>
             </w:r>
-            <w:proofErr w:type="gramEnd"/>
             <w:r>
               <w:rPr>
                 <w:rFonts w:ascii="BRH Malayalam Extra" w:hAnsi="BRH Malayalam Extra" w:cs="BRH Malayalam Extra"/>
@@ -11223,9 +11387,8 @@
                 <w:szCs w:val="40"/>
                 <w:lang w:val="en-IN" w:eastAsia="en-IN"/>
               </w:rPr>
-              <w:t>m</w:t>
-            </w:r>
-            <w:proofErr w:type="gramStart"/>
+              <w:t>m§</w:t>
+            </w:r>
             <w:r>
               <w:rPr>
                 <w:rFonts w:ascii="BRH Malayalam Extra" w:hAnsi="BRH Malayalam Extra" w:cs="BRH Malayalam Extra"/>
@@ -11234,16 +11397,6 @@
                 <w:szCs w:val="40"/>
                 <w:lang w:val="en-IN" w:eastAsia="en-IN"/>
               </w:rPr>
-              <w:t>§</w:t>
-            </w:r>
-            <w:r>
-              <w:rPr>
-                <w:rFonts w:ascii="BRH Malayalam Extra" w:hAnsi="BRH Malayalam Extra" w:cs="BRH Malayalam Extra"/>
-                <w:color w:val="000000"/>
-                <w:sz w:val="40"/>
-                <w:szCs w:val="40"/>
-                <w:lang w:val="en-IN" w:eastAsia="en-IN"/>
-              </w:rPr>
               <w:t>.</w:t>
             </w:r>
             <w:r>
@@ -11253,17 +11406,7 @@
                 <w:szCs w:val="36"/>
                 <w:highlight w:val="green"/>
               </w:rPr>
-              <w:t>qx</w:t>
-            </w:r>
-            <w:proofErr w:type="gramEnd"/>
-            <w:r>
-              <w:rPr>
-                <w:rFonts w:ascii="BRH Malayalam Extra" w:hAnsi="BRH Malayalam Extra" w:cs="BRH Malayalam Extra"/>
-                <w:sz w:val="40"/>
-                <w:szCs w:val="36"/>
-                <w:highlight w:val="green"/>
-              </w:rPr>
-              <w:t>–</w:t>
+              <w:t>qx–</w:t>
             </w:r>
             <w:r>
               <w:rPr>
@@ -12737,19 +12880,7 @@
                 <w:highlight w:val="green"/>
                 <w:lang w:val="en-IN" w:eastAsia="en-IN"/>
               </w:rPr>
-              <w:t>Z¡</w:t>
-            </w:r>
-            <w:proofErr w:type="gramStart"/>
-            <w:r>
-              <w:rPr>
-                <w:rFonts w:ascii="BRH Malayalam Extra" w:hAnsi="BRH Malayalam Extra" w:cs="BRH Malayalam Extra"/>
-                <w:color w:val="000000"/>
-                <w:sz w:val="40"/>
-                <w:szCs w:val="40"/>
-                <w:highlight w:val="green"/>
-                <w:lang w:val="en-IN" w:eastAsia="en-IN"/>
-              </w:rPr>
-              <w:t>J</w:t>
+              <w:t>Z¡J</w:t>
             </w:r>
             <w:r>
               <w:rPr>
@@ -12767,7 +12898,6 @@
               </w:rPr>
               <w:t>(</w:t>
             </w:r>
-            <w:proofErr w:type="gramEnd"/>
             <w:r>
               <w:rPr>
                 <w:rFonts w:cs="Arial"/>
@@ -13832,16 +13962,15 @@
                 <w:bCs/>
                 <w:szCs w:val="24"/>
               </w:rPr>
-              <w:t xml:space="preserve">T.S. </w:t>
-            </w:r>
-            <w:proofErr w:type="gramStart"/>
+              <w:t>T.S. 1.</w:t>
+            </w:r>
             <w:r>
               <w:rPr>
                 <w:b/>
                 <w:bCs/>
                 <w:szCs w:val="24"/>
               </w:rPr>
-              <w:t>1.</w:t>
+              <w:t>3</w:t>
             </w:r>
             <w:r>
               <w:rPr>
@@ -13849,7 +13978,7 @@
                 <w:bCs/>
                 <w:szCs w:val="24"/>
               </w:rPr>
-              <w:t>3</w:t>
+              <w:t>.</w:t>
             </w:r>
             <w:r>
               <w:rPr>
@@ -13857,7 +13986,7 @@
                 <w:bCs/>
                 <w:szCs w:val="24"/>
               </w:rPr>
-              <w:t>.</w:t>
+              <w:t>11</w:t>
             </w:r>
             <w:r>
               <w:rPr>
@@ -13865,24 +13994,7 @@
                 <w:bCs/>
                 <w:szCs w:val="24"/>
               </w:rPr>
-              <w:t>11</w:t>
-            </w:r>
-            <w:r>
-              <w:rPr>
-                <w:b/>
-                <w:bCs/>
-                <w:szCs w:val="24"/>
-              </w:rPr>
-              <w:t>.1  Padam</w:t>
-            </w:r>
-            <w:proofErr w:type="gramEnd"/>
-            <w:r>
-              <w:rPr>
-                <w:b/>
-                <w:bCs/>
-                <w:szCs w:val="24"/>
-              </w:rPr>
-              <w:t xml:space="preserve"> </w:t>
+              <w:t xml:space="preserve">.1  Padam </w:t>
             </w:r>
           </w:p>
         </w:tc>

</xml_diff>

<commit_message>
nmv 17 10 2024
</commit_message>
<xml_diff>
--- a/TS-Padam/TS-1.3/TS 1.3 Malayalam Pada Paatam Corrections.docx
+++ b/TS-Padam/TS-1.3/TS 1.3 Malayalam Pada Paatam Corrections.docx
@@ -2,6 +2,543 @@
 <file path=word/document.xml><?xml version="1.0" encoding="utf-8"?>
 <w:document xmlns:wpc="http://schemas.microsoft.com/office/word/2010/wordprocessingCanvas" xmlns:cx="http://schemas.microsoft.com/office/drawing/2014/chartex" xmlns:cx1="http://schemas.microsoft.com/office/drawing/2015/9/8/chartex" xmlns:cx2="http://schemas.microsoft.com/office/drawing/2015/10/21/chartex" xmlns:cx3="http://schemas.microsoft.com/office/drawing/2016/5/9/chartex" xmlns:cx4="http://schemas.microsoft.com/office/drawing/2016/5/10/chartex" xmlns:cx5="http://schemas.microsoft.com/office/drawing/2016/5/11/chartex" xmlns:cx6="http://schemas.microsoft.com/office/drawing/2016/5/12/chartex" xmlns:cx7="http://schemas.microsoft.com/office/drawing/2016/5/13/chartex" xmlns:cx8="http://schemas.microsoft.com/office/drawing/2016/5/14/chartex" xmlns:mc="http://schemas.openxmlformats.org/markup-compatibility/2006" xmlns:aink="http://schemas.microsoft.com/office/drawing/2016/ink" xmlns:am3d="http://schemas.microsoft.com/office/drawing/2017/model3d" xmlns:o="urn:schemas-microsoft-com:office:office" xmlns:oel="http://schemas.microsoft.com/office/2019/extlst" xmlns:r="http://schemas.openxmlformats.org/officeDocument/2006/relationships" xmlns:m="http://schemas.openxmlformats.org/officeDocument/2006/math" xmlns:v="urn:schemas-microsoft-com:vml" xmlns:wp14="http://schemas.microsoft.com/office/word/2010/wordprocessingDrawing" xmlns:wp="http://schemas.openxmlformats.org/drawingml/2006/wordprocessingDrawing" xmlns:w10="urn:schemas-microsoft-com:office:word" xmlns:w="http://schemas.openxmlformats.org/wordprocessingml/2006/main" xmlns:w14="http://schemas.microsoft.com/office/word/2010/wordml" xmlns:w15="http://schemas.microsoft.com/office/word/2012/wordml" xmlns:w16cex="http://schemas.microsoft.com/office/word/2018/wordml/cex" xmlns:w16cid="http://schemas.microsoft.com/office/word/2016/wordml/cid" xmlns:w16="http://schemas.microsoft.com/office/word/2018/wordml" xmlns:w16du="http://schemas.microsoft.com/office/word/2023/wordml/word16du" xmlns:w16sdtdh="http://schemas.microsoft.com/office/word/2020/wordml/sdtdatahash" xmlns:w16se="http://schemas.microsoft.com/office/word/2015/wordml/symex" xmlns:wpg="http://schemas.microsoft.com/office/word/2010/wordprocessingGroup" xmlns:wpi="http://schemas.microsoft.com/office/word/2010/wordprocessingInk" xmlns:wne="http://schemas.microsoft.com/office/word/2006/wordml" xmlns:wps="http://schemas.microsoft.com/office/word/2010/wordprocessingShape" mc:Ignorable="w14 w15 w16se w16cid w16 w16cex w16sdtdh w16du wp14">
   <w:body>
+    <w:p>
+      <w:pPr>
+        <w:jc w:val="center"/>
+        <w:rPr>
+          <w:b/>
+          <w:bCs/>
+          <w:sz w:val="32"/>
+          <w:szCs w:val="32"/>
+          <w:u w:val="single"/>
+        </w:rPr>
+      </w:pPr>
+      <w:r>
+        <w:rPr>
+          <w:b/>
+          <w:bCs/>
+          <w:sz w:val="32"/>
+          <w:szCs w:val="32"/>
+          <w:u w:val="single"/>
+        </w:rPr>
+        <w:t>TS Pada Paatam – TS 1.</w:t>
+      </w:r>
+      <w:r>
+        <w:rPr>
+          <w:b/>
+          <w:bCs/>
+          <w:sz w:val="32"/>
+          <w:szCs w:val="32"/>
+          <w:u w:val="single"/>
+        </w:rPr>
+        <w:t>3</w:t>
+      </w:r>
+      <w:r>
+        <w:rPr>
+          <w:b/>
+          <w:bCs/>
+          <w:sz w:val="32"/>
+          <w:szCs w:val="32"/>
+          <w:u w:val="single"/>
+        </w:rPr>
+        <w:t xml:space="preserve"> </w:t>
+      </w:r>
+      <w:r>
+        <w:rPr>
+          <w:b/>
+          <w:bCs/>
+          <w:sz w:val="32"/>
+          <w:szCs w:val="32"/>
+          <w:u w:val="single"/>
+        </w:rPr>
+        <w:t>Malayalam</w:t>
+      </w:r>
+      <w:r>
+        <w:rPr>
+          <w:b/>
+          <w:bCs/>
+          <w:sz w:val="32"/>
+          <w:szCs w:val="32"/>
+          <w:u w:val="single"/>
+        </w:rPr>
+        <w:t xml:space="preserve"> Corrections –</w:t>
+      </w:r>
+      <w:r>
+        <w:rPr>
+          <w:b/>
+          <w:bCs/>
+          <w:sz w:val="32"/>
+          <w:szCs w:val="32"/>
+          <w:u w:val="single"/>
+        </w:rPr>
+        <w:t xml:space="preserve"> </w:t>
+      </w:r>
+      <w:r>
+        <w:rPr>
+          <w:b/>
+          <w:bCs/>
+          <w:sz w:val="32"/>
+          <w:szCs w:val="32"/>
+          <w:u w:val="single"/>
+        </w:rPr>
+        <w:t xml:space="preserve">Observed till </w:t>
+      </w:r>
+      <w:r>
+        <w:rPr>
+          <w:b/>
+          <w:bCs/>
+          <w:sz w:val="32"/>
+          <w:szCs w:val="32"/>
+          <w:highlight w:val="red"/>
+          <w:u w:val="single"/>
+        </w:rPr>
+        <w:t>??????</w:t>
+      </w:r>
+    </w:p>
+    <w:p>
+      <w:pPr>
+        <w:spacing w:before="0" w:line="240" w:lineRule="auto"/>
+        <w:jc w:val="center"/>
+        <w:rPr>
+          <w:bCs/>
+          <w:sz w:val="32"/>
+          <w:szCs w:val="32"/>
+        </w:rPr>
+      </w:pPr>
+      <w:r>
+        <w:rPr>
+          <w:bCs/>
+          <w:sz w:val="32"/>
+          <w:szCs w:val="32"/>
+        </w:rPr>
+        <w:t>(ignore those which are already incorporated in your book’s version and date)</w:t>
+      </w:r>
+    </w:p>
+    <w:tbl>
+      <w:tblPr>
+        <w:tblW w:w="14147" w:type="dxa"/>
+        <w:tblInd w:w="-714" w:type="dxa"/>
+        <w:tblBorders>
+          <w:top w:val="single" w:sz="4" w:space="0" w:color="000000"/>
+          <w:left w:val="single" w:sz="4" w:space="0" w:color="000000"/>
+          <w:bottom w:val="single" w:sz="4" w:space="0" w:color="000000"/>
+          <w:right w:val="single" w:sz="4" w:space="0" w:color="000000"/>
+          <w:insideH w:val="single" w:sz="4" w:space="0" w:color="000000"/>
+          <w:insideV w:val="single" w:sz="4" w:space="0" w:color="000000"/>
+        </w:tblBorders>
+        <w:tblLook w:val="04A0" w:firstRow="1" w:lastRow="0" w:firstColumn="1" w:lastColumn="0" w:noHBand="0" w:noVBand="1"/>
+      </w:tblPr>
+      <w:tblGrid>
+        <w:gridCol w:w="3119"/>
+        <w:gridCol w:w="5387"/>
+        <w:gridCol w:w="5528"/>
+        <w:gridCol w:w="113"/>
+      </w:tblGrid>
+      <w:tr>
+        <w:trPr>
+          <w:gridAfter w:val="1"/>
+          <w:wAfter w:w="113" w:type="dxa"/>
+        </w:trPr>
+        <w:tc>
+          <w:tcPr>
+            <w:tcW w:w="3119" w:type="dxa"/>
+          </w:tcPr>
+          <w:p>
+            <w:pPr>
+              <w:spacing w:before="0" w:line="240" w:lineRule="auto"/>
+              <w:jc w:val="center"/>
+              <w:rPr>
+                <w:sz w:val="32"/>
+                <w:szCs w:val="32"/>
+              </w:rPr>
+            </w:pPr>
+            <w:r>
+              <w:rPr>
+                <w:sz w:val="32"/>
+                <w:szCs w:val="32"/>
+              </w:rPr>
+              <w:t>Section, Paragraph</w:t>
+            </w:r>
+          </w:p>
+          <w:p>
+            <w:pPr>
+              <w:spacing w:before="0" w:line="240" w:lineRule="auto"/>
+              <w:jc w:val="center"/>
+              <w:rPr>
+                <w:sz w:val="32"/>
+                <w:szCs w:val="32"/>
+              </w:rPr>
+            </w:pPr>
+            <w:r>
+              <w:rPr>
+                <w:sz w:val="32"/>
+                <w:szCs w:val="32"/>
+              </w:rPr>
+              <w:t>Reference</w:t>
+            </w:r>
+          </w:p>
+        </w:tc>
+        <w:tc>
+          <w:tcPr>
+            <w:tcW w:w="5387" w:type="dxa"/>
+          </w:tcPr>
+          <w:p>
+            <w:pPr>
+              <w:spacing w:before="0" w:line="240" w:lineRule="auto"/>
+              <w:jc w:val="center"/>
+              <w:rPr>
+                <w:sz w:val="32"/>
+                <w:szCs w:val="32"/>
+              </w:rPr>
+            </w:pPr>
+            <w:r>
+              <w:rPr>
+                <w:sz w:val="32"/>
+                <w:szCs w:val="32"/>
+              </w:rPr>
+              <w:t>As Printed</w:t>
+            </w:r>
+          </w:p>
+        </w:tc>
+        <w:tc>
+          <w:tcPr>
+            <w:tcW w:w="5528" w:type="dxa"/>
+          </w:tcPr>
+          <w:p>
+            <w:pPr>
+              <w:spacing w:before="0" w:line="240" w:lineRule="auto"/>
+              <w:ind w:left="-183" w:right="-18"/>
+              <w:jc w:val="center"/>
+              <w:rPr>
+                <w:sz w:val="32"/>
+                <w:szCs w:val="32"/>
+              </w:rPr>
+            </w:pPr>
+            <w:r>
+              <w:rPr>
+                <w:sz w:val="32"/>
+                <w:szCs w:val="32"/>
+              </w:rPr>
+              <w:t>To be read as or corrected as</w:t>
+            </w:r>
+          </w:p>
+        </w:tc>
+      </w:tr>
+      <w:tr>
+        <w:trPr>
+          <w:trHeight w:val="914"/>
+        </w:trPr>
+        <w:tc>
+          <w:tcPr>
+            <w:tcW w:w="3119" w:type="dxa"/>
+            <w:tcBorders>
+              <w:top w:val="single" w:sz="4" w:space="0" w:color="000000"/>
+              <w:left w:val="single" w:sz="4" w:space="0" w:color="000000"/>
+              <w:bottom w:val="single" w:sz="4" w:space="0" w:color="000000"/>
+              <w:right w:val="single" w:sz="4" w:space="0" w:color="000000"/>
+            </w:tcBorders>
+            <w:shd w:val="clear" w:color="auto" w:fill="auto"/>
+          </w:tcPr>
+          <w:p>
+            <w:pPr>
+              <w:widowControl w:val="0"/>
+              <w:autoSpaceDE w:val="0"/>
+              <w:autoSpaceDN w:val="0"/>
+              <w:adjustRightInd w:val="0"/>
+              <w:spacing w:before="0" w:line="240" w:lineRule="auto"/>
+              <w:rPr>
+                <w:rFonts w:cs="Arial"/>
+                <w:b/>
+                <w:sz w:val="28"/>
+                <w:szCs w:val="28"/>
+              </w:rPr>
+            </w:pPr>
+            <w:r>
+              <w:rPr>
+                <w:rFonts w:cs="Arial"/>
+                <w:b/>
+                <w:sz w:val="28"/>
+                <w:szCs w:val="28"/>
+              </w:rPr>
+              <w:t>TS 1.3.</w:t>
+            </w:r>
+            <w:r>
+              <w:rPr>
+                <w:rFonts w:cs="Arial"/>
+                <w:b/>
+                <w:sz w:val="28"/>
+                <w:szCs w:val="28"/>
+              </w:rPr>
+              <w:t>8</w:t>
+            </w:r>
+            <w:r>
+              <w:rPr>
+                <w:rFonts w:cs="Arial"/>
+                <w:b/>
+                <w:sz w:val="28"/>
+                <w:szCs w:val="28"/>
+              </w:rPr>
+              <w:t>.2 – Vaakyam</w:t>
+            </w:r>
+          </w:p>
+          <w:p>
+            <w:pPr>
+              <w:widowControl w:val="0"/>
+              <w:autoSpaceDE w:val="0"/>
+              <w:autoSpaceDN w:val="0"/>
+              <w:adjustRightInd w:val="0"/>
+              <w:spacing w:before="0" w:line="240" w:lineRule="auto"/>
+              <w:rPr>
+                <w:rFonts w:cs="Arial"/>
+                <w:b/>
+                <w:sz w:val="28"/>
+                <w:szCs w:val="28"/>
+              </w:rPr>
+            </w:pPr>
+            <w:r>
+              <w:rPr>
+                <w:rFonts w:cs="Arial"/>
+                <w:b/>
+                <w:sz w:val="28"/>
+                <w:szCs w:val="28"/>
+              </w:rPr>
+              <w:t xml:space="preserve">Line No. </w:t>
+            </w:r>
+            <w:r>
+              <w:rPr>
+                <w:rFonts w:cs="Arial"/>
+                <w:b/>
+                <w:sz w:val="28"/>
+                <w:szCs w:val="28"/>
+              </w:rPr>
+              <w:t>2</w:t>
+            </w:r>
+          </w:p>
+          <w:p>
+            <w:pPr>
+              <w:widowControl w:val="0"/>
+              <w:autoSpaceDE w:val="0"/>
+              <w:autoSpaceDN w:val="0"/>
+              <w:adjustRightInd w:val="0"/>
+              <w:spacing w:before="0" w:line="240" w:lineRule="auto"/>
+              <w:rPr>
+                <w:rFonts w:cs="Arial"/>
+                <w:bCs/>
+                <w:sz w:val="28"/>
+                <w:szCs w:val="28"/>
+              </w:rPr>
+            </w:pPr>
+            <w:r>
+              <w:rPr>
+                <w:b/>
+                <w:sz w:val="28"/>
+                <w:szCs w:val="28"/>
+              </w:rPr>
+              <w:t xml:space="preserve">Panchaati No. </w:t>
+            </w:r>
+            <w:r>
+              <w:rPr>
+                <w:b/>
+                <w:sz w:val="28"/>
+                <w:szCs w:val="28"/>
+              </w:rPr>
+              <w:t>15</w:t>
+            </w:r>
+          </w:p>
+        </w:tc>
+        <w:tc>
+          <w:tcPr>
+            <w:tcW w:w="5387" w:type="dxa"/>
+            <w:tcBorders>
+              <w:top w:val="single" w:sz="4" w:space="0" w:color="000000"/>
+              <w:left w:val="single" w:sz="4" w:space="0" w:color="000000"/>
+              <w:bottom w:val="single" w:sz="4" w:space="0" w:color="000000"/>
+              <w:right w:val="single" w:sz="4" w:space="0" w:color="000000"/>
+            </w:tcBorders>
+            <w:shd w:val="clear" w:color="auto" w:fill="auto"/>
+          </w:tcPr>
+          <w:p>
+            <w:pPr>
+              <w:widowControl w:val="0"/>
+              <w:autoSpaceDE w:val="0"/>
+              <w:autoSpaceDN w:val="0"/>
+              <w:adjustRightInd w:val="0"/>
+              <w:spacing w:line="240" w:lineRule="auto"/>
+              <w:rPr>
+                <w:rFonts w:ascii="BRH Devanagari Extra" w:hAnsi="BRH Devanagari Extra" w:cs="BRH Devanagari Extra"/>
+                <w:sz w:val="40"/>
+                <w:szCs w:val="40"/>
+              </w:rPr>
+            </w:pPr>
+            <w:r>
+              <w:rPr>
+                <w:rFonts w:ascii="BRH Malayalam Extra" w:hAnsi="BRH Malayalam Extra" w:cs="BRH Malayalam Extra"/>
+                <w:sz w:val="40"/>
+                <w:szCs w:val="36"/>
+              </w:rPr>
+              <w:t>j</w:t>
+            </w:r>
+            <w:r>
+              <w:rPr>
+                <w:rFonts w:ascii="BRH Malayalam Extra" w:hAnsi="BRH Malayalam Extra" w:cs="BRH Malayalam Extra"/>
+                <w:sz w:val="34"/>
+                <w:szCs w:val="36"/>
+              </w:rPr>
+              <w:t>–</w:t>
+            </w:r>
+            <w:r>
+              <w:rPr>
+                <w:rFonts w:ascii="BRH Malayalam Extra" w:hAnsi="BRH Malayalam Extra" w:cs="BRH Malayalam Extra"/>
+                <w:sz w:val="40"/>
+                <w:szCs w:val="36"/>
+              </w:rPr>
+              <w:t>¹e</w:t>
+            </w:r>
+            <w:r>
+              <w:rPr>
+                <w:rFonts w:ascii="BRH Malayalam Extra" w:hAnsi="BRH Malayalam Extra" w:cs="BRH Malayalam Extra"/>
+                <w:sz w:val="40"/>
+                <w:szCs w:val="36"/>
+                <w:highlight w:val="yellow"/>
+              </w:rPr>
+              <w:t>Zy—I</w:t>
+            </w:r>
+            <w:r>
+              <w:rPr>
+                <w:rFonts w:ascii="BRH Malayalam Extra" w:hAnsi="BRH Malayalam Extra" w:cs="BRH Malayalam Extra"/>
+                <w:sz w:val="40"/>
+                <w:szCs w:val="36"/>
+              </w:rPr>
+              <w:t xml:space="preserve"> cxJ </w:t>
+            </w:r>
+          </w:p>
+        </w:tc>
+        <w:tc>
+          <w:tcPr>
+            <w:tcW w:w="5641" w:type="dxa"/>
+            <w:gridSpan w:val="2"/>
+            <w:tcBorders>
+              <w:top w:val="single" w:sz="4" w:space="0" w:color="000000"/>
+              <w:left w:val="single" w:sz="4" w:space="0" w:color="000000"/>
+              <w:bottom w:val="single" w:sz="4" w:space="0" w:color="000000"/>
+              <w:right w:val="single" w:sz="4" w:space="0" w:color="000000"/>
+            </w:tcBorders>
+            <w:shd w:val="clear" w:color="auto" w:fill="auto"/>
+          </w:tcPr>
+          <w:p>
+            <w:pPr>
+              <w:widowControl w:val="0"/>
+              <w:autoSpaceDE w:val="0"/>
+              <w:autoSpaceDN w:val="0"/>
+              <w:adjustRightInd w:val="0"/>
+              <w:spacing w:line="240" w:lineRule="auto"/>
+              <w:rPr>
+                <w:rFonts w:ascii="BRH Devanagari Extra" w:hAnsi="BRH Devanagari Extra" w:cs="BRH Devanagari Extra"/>
+                <w:sz w:val="40"/>
+                <w:szCs w:val="40"/>
+              </w:rPr>
+            </w:pPr>
+            <w:r>
+              <w:rPr>
+                <w:rFonts w:ascii="BRH Malayalam Extra" w:hAnsi="BRH Malayalam Extra" w:cs="BRH Malayalam Extra"/>
+                <w:sz w:val="40"/>
+                <w:szCs w:val="36"/>
+              </w:rPr>
+              <w:t>j</w:t>
+            </w:r>
+            <w:r>
+              <w:rPr>
+                <w:rFonts w:ascii="BRH Malayalam Extra" w:hAnsi="BRH Malayalam Extra" w:cs="BRH Malayalam Extra"/>
+                <w:sz w:val="34"/>
+                <w:szCs w:val="36"/>
+              </w:rPr>
+              <w:t>–</w:t>
+            </w:r>
+            <w:r>
+              <w:rPr>
+                <w:rFonts w:ascii="BRH Malayalam Extra" w:hAnsi="BRH Malayalam Extra" w:cs="BRH Malayalam Extra"/>
+                <w:sz w:val="40"/>
+                <w:szCs w:val="36"/>
+              </w:rPr>
+              <w:t>¹</w:t>
+            </w:r>
+            <w:r>
+              <w:rPr>
+                <w:rFonts w:ascii="BRH Malayalam Extra" w:hAnsi="BRH Malayalam Extra" w:cs="BRH Malayalam Extra"/>
+                <w:sz w:val="40"/>
+                <w:szCs w:val="36"/>
+                <w:highlight w:val="green"/>
+              </w:rPr>
+              <w:t>e</w:t>
+            </w:r>
+            <w:r>
+              <w:rPr>
+                <w:rFonts w:ascii="BRH Malayalam Extra" w:hAnsi="BRH Malayalam Extra" w:cs="BRH Malayalam Extra"/>
+                <w:sz w:val="40"/>
+                <w:szCs w:val="36"/>
+              </w:rPr>
+              <w:t>—ZyI cxJ</w:t>
+            </w:r>
+            <w:r>
+              <w:rPr>
+                <w:rFonts w:ascii="BRH Malayalam Extra" w:hAnsi="BRH Malayalam Extra" w:cs="BRH Malayalam Extra"/>
+                <w:sz w:val="40"/>
+                <w:szCs w:val="36"/>
+              </w:rPr>
+              <w:t xml:space="preserve"> </w:t>
+            </w:r>
+          </w:p>
+        </w:tc>
+      </w:tr>
+    </w:tbl>
+    <w:p>
+      <w:pPr>
+        <w:jc w:val="center"/>
+        <w:rPr>
+          <w:b/>
+          <w:bCs/>
+          <w:sz w:val="32"/>
+          <w:szCs w:val="32"/>
+          <w:u w:val="single"/>
+        </w:rPr>
+      </w:pPr>
+    </w:p>
+    <w:p>
+      <w:pPr>
+        <w:jc w:val="center"/>
+        <w:rPr>
+          <w:b/>
+          <w:bCs/>
+          <w:sz w:val="32"/>
+          <w:szCs w:val="32"/>
+          <w:u w:val="single"/>
+        </w:rPr>
+      </w:pPr>
+    </w:p>
+    <w:p>
+      <w:pPr>
+        <w:jc w:val="center"/>
+        <w:rPr>
+          <w:b/>
+          <w:bCs/>
+          <w:sz w:val="32"/>
+          <w:szCs w:val="32"/>
+          <w:u w:val="single"/>
+        </w:rPr>
+      </w:pPr>
+    </w:p>
+    <w:p>
+      <w:pPr>
+        <w:jc w:val="center"/>
+        <w:rPr>
+          <w:b/>
+          <w:bCs/>
+          <w:sz w:val="32"/>
+          <w:szCs w:val="32"/>
+          <w:u w:val="single"/>
+        </w:rPr>
+      </w:pPr>
+    </w:p>
     <w:p>
       <w:pPr>
         <w:jc w:val="center"/>
@@ -1838,7 +2375,6 @@
           <w:szCs w:val="32"/>
           <w:u w:val="single"/>
         </w:rPr>
-        <w:lastRenderedPageBreak/>
         <w:t>TS Pada Paatam – TS 1.</w:t>
       </w:r>
       <w:r>
@@ -2230,18 +2766,7 @@
           <w:szCs w:val="32"/>
           <w:u w:val="single"/>
         </w:rPr>
-        <w:t xml:space="preserve">– TS </w:t>
-      </w:r>
-      <w:proofErr w:type="gramStart"/>
-      <w:r>
-        <w:rPr>
-          <w:b/>
-          <w:bCs/>
-          <w:sz w:val="32"/>
-          <w:szCs w:val="32"/>
-          <w:u w:val="single"/>
-        </w:rPr>
-        <w:t>1</w:t>
+        <w:t>– TS 1</w:t>
       </w:r>
       <w:r>
         <w:rPr>
@@ -2273,7 +2798,6 @@
         </w:rPr>
         <w:t>Malayalam</w:t>
       </w:r>
-      <w:proofErr w:type="gramEnd"/>
       <w:r>
         <w:rPr>
           <w:b/>
@@ -2331,6 +2855,7 @@
           <w:sz w:val="32"/>
           <w:szCs w:val="32"/>
         </w:rPr>
+        <w:lastRenderedPageBreak/>
         <w:t>(ignore those which are already incorporated in your book’s version and date)</w:t>
       </w:r>
     </w:p>
@@ -2918,7 +3443,6 @@
           <w:szCs w:val="32"/>
           <w:u w:val="single"/>
         </w:rPr>
-        <w:lastRenderedPageBreak/>
         <w:t xml:space="preserve">TS Pada Paatam </w:t>
       </w:r>
       <w:r>
@@ -2929,18 +3453,7 @@
           <w:szCs w:val="32"/>
           <w:u w:val="single"/>
         </w:rPr>
-        <w:t xml:space="preserve">– TS </w:t>
-      </w:r>
-      <w:proofErr w:type="gramStart"/>
-      <w:r>
-        <w:rPr>
-          <w:b/>
-          <w:bCs/>
-          <w:sz w:val="32"/>
-          <w:szCs w:val="32"/>
-          <w:u w:val="single"/>
-        </w:rPr>
-        <w:t>1</w:t>
+        <w:t>– TS 1</w:t>
       </w:r>
       <w:r>
         <w:rPr>
@@ -2972,7 +3485,6 @@
         </w:rPr>
         <w:t>Malayalam</w:t>
       </w:r>
-      <w:proofErr w:type="gramEnd"/>
       <w:r>
         <w:rPr>
           <w:b/>
@@ -3934,6 +4446,7 @@
           <w:szCs w:val="32"/>
           <w:u w:val="single"/>
         </w:rPr>
+        <w:lastRenderedPageBreak/>
         <w:t>======================</w:t>
       </w:r>
     </w:p>
@@ -3993,18 +4506,7 @@
           <w:szCs w:val="32"/>
           <w:u w:val="single"/>
         </w:rPr>
-        <w:t xml:space="preserve">– TS </w:t>
-      </w:r>
-      <w:proofErr w:type="gramStart"/>
-      <w:r>
-        <w:rPr>
-          <w:b/>
-          <w:bCs/>
-          <w:sz w:val="32"/>
-          <w:szCs w:val="32"/>
-          <w:u w:val="single"/>
-        </w:rPr>
-        <w:t>1</w:t>
+        <w:t>– TS 1</w:t>
       </w:r>
       <w:r>
         <w:rPr>
@@ -4036,7 +4538,6 @@
         </w:rPr>
         <w:t>Malayalam</w:t>
       </w:r>
-      <w:proofErr w:type="gramEnd"/>
       <w:r>
         <w:rPr>
           <w:b/>
@@ -4488,7 +4989,6 @@
           <w:szCs w:val="32"/>
           <w:u w:val="single"/>
         </w:rPr>
-        <w:lastRenderedPageBreak/>
         <w:t xml:space="preserve">TS Pada Paatam </w:t>
       </w:r>
       <w:r>
@@ -4499,18 +4999,7 @@
           <w:szCs w:val="32"/>
           <w:u w:val="single"/>
         </w:rPr>
-        <w:t xml:space="preserve">– TS </w:t>
-      </w:r>
-      <w:proofErr w:type="gramStart"/>
-      <w:r>
-        <w:rPr>
-          <w:b/>
-          <w:bCs/>
-          <w:sz w:val="32"/>
-          <w:szCs w:val="32"/>
-          <w:u w:val="single"/>
-        </w:rPr>
-        <w:t>1</w:t>
+        <w:t>– TS 1</w:t>
       </w:r>
       <w:r>
         <w:rPr>
@@ -4542,7 +5031,6 @@
         </w:rPr>
         <w:t>Malayalam</w:t>
       </w:r>
-      <w:proofErr w:type="gramEnd"/>
       <w:r>
         <w:rPr>
           <w:b/>
@@ -5383,6 +5871,7 @@
                 <w:sz w:val="28"/>
                 <w:szCs w:val="28"/>
               </w:rPr>
+              <w:lastRenderedPageBreak/>
               <w:t>TS 1.3.2.1</w:t>
             </w:r>
             <w:r>
@@ -6094,25 +6583,7 @@
                 <w:sz w:val="40"/>
                 <w:szCs w:val="36"/>
               </w:rPr>
-              <w:t xml:space="preserve"> - </w:t>
-            </w:r>
-            <w:proofErr w:type="gramStart"/>
-            <w:r>
-              <w:rPr>
-                <w:rFonts w:ascii="BRH Malayalam Extra" w:hAnsi="BRH Malayalam Extra" w:cs="BRH Malayalam Extra"/>
-                <w:sz w:val="40"/>
-                <w:szCs w:val="36"/>
-              </w:rPr>
-              <w:t>[ ]</w:t>
-            </w:r>
-            <w:proofErr w:type="gramEnd"/>
-            <w:r>
-              <w:rPr>
-                <w:rFonts w:ascii="BRH Malayalam Extra" w:hAnsi="BRH Malayalam Extra" w:cs="BRH Malayalam Extra"/>
-                <w:sz w:val="40"/>
-                <w:szCs w:val="36"/>
-              </w:rPr>
-              <w:t xml:space="preserve"> </w:t>
+              <w:t xml:space="preserve"> - [ ] </w:t>
             </w:r>
             <w:r>
               <w:rPr>
@@ -6172,25 +6643,7 @@
                 <w:sz w:val="40"/>
                 <w:szCs w:val="36"/>
               </w:rPr>
-              <w:t xml:space="preserve"> - </w:t>
-            </w:r>
-            <w:proofErr w:type="gramStart"/>
-            <w:r>
-              <w:rPr>
-                <w:rFonts w:ascii="BRH Malayalam Extra" w:hAnsi="BRH Malayalam Extra" w:cs="BRH Malayalam Extra"/>
-                <w:sz w:val="40"/>
-                <w:szCs w:val="36"/>
-              </w:rPr>
-              <w:t>[ ]</w:t>
-            </w:r>
-            <w:proofErr w:type="gramEnd"/>
-            <w:r>
-              <w:rPr>
-                <w:rFonts w:ascii="BRH Malayalam Extra" w:hAnsi="BRH Malayalam Extra" w:cs="BRH Malayalam Extra"/>
-                <w:sz w:val="40"/>
-                <w:szCs w:val="36"/>
-              </w:rPr>
-              <w:t xml:space="preserve"> </w:t>
+              <w:t xml:space="preserve"> - [ ] </w:t>
             </w:r>
             <w:r>
               <w:rPr>
@@ -6485,7 +6938,6 @@
                 <w:sz w:val="28"/>
                 <w:szCs w:val="28"/>
               </w:rPr>
-              <w:lastRenderedPageBreak/>
               <w:t>TS 1.3.9.1</w:t>
             </w:r>
             <w:r>
@@ -7874,6 +8326,7 @@
                 <w:sz w:val="28"/>
                 <w:szCs w:val="28"/>
               </w:rPr>
+              <w:lastRenderedPageBreak/>
               <w:t>TS 1.3.13.1</w:t>
             </w:r>
             <w:r>
@@ -8307,7 +8760,6 @@
           <w:szCs w:val="32"/>
           <w:u w:val="single"/>
         </w:rPr>
-        <w:lastRenderedPageBreak/>
         <w:t xml:space="preserve">TS Pada Paatam </w:t>
       </w:r>
       <w:r>
@@ -8318,18 +8770,7 @@
           <w:szCs w:val="32"/>
           <w:u w:val="single"/>
         </w:rPr>
-        <w:t xml:space="preserve">– TS </w:t>
-      </w:r>
-      <w:proofErr w:type="gramStart"/>
-      <w:r>
-        <w:rPr>
-          <w:b/>
-          <w:bCs/>
-          <w:sz w:val="32"/>
-          <w:szCs w:val="32"/>
-          <w:u w:val="single"/>
-        </w:rPr>
-        <w:t>1</w:t>
+        <w:t>– TS 1</w:t>
       </w:r>
       <w:r>
         <w:rPr>
@@ -8361,7 +8802,6 @@
         </w:rPr>
         <w:t>Malayalam</w:t>
       </w:r>
-      <w:proofErr w:type="gramEnd"/>
       <w:r>
         <w:rPr>
           <w:b/>
@@ -9178,6 +9618,7 @@
                 <w:sz w:val="28"/>
                 <w:szCs w:val="28"/>
               </w:rPr>
+              <w:lastRenderedPageBreak/>
               <w:t>TS 1.3.12.1</w:t>
             </w:r>
             <w:r>
@@ -10304,25 +10745,7 @@
                 <w:sz w:val="40"/>
                 <w:szCs w:val="36"/>
               </w:rPr>
-              <w:t>—</w:t>
-            </w:r>
-            <w:proofErr w:type="gramStart"/>
-            <w:r>
-              <w:rPr>
-                <w:rFonts w:ascii="BRH Malayalam Extra" w:hAnsi="BRH Malayalam Extra" w:cs="BRH Malayalam Extra"/>
-                <w:sz w:val="40"/>
-                <w:szCs w:val="36"/>
-              </w:rPr>
-              <w:t>ª.r</w:t>
-            </w:r>
-            <w:proofErr w:type="gramEnd"/>
-            <w:r>
-              <w:rPr>
-                <w:rFonts w:ascii="BRH Malayalam Extra" w:hAnsi="BRH Malayalam Extra" w:cs="BRH Malayalam Extra"/>
-                <w:sz w:val="40"/>
-                <w:szCs w:val="36"/>
-              </w:rPr>
-              <w:t>¥Y |</w:t>
+              <w:t>—ª.r¥Y |</w:t>
             </w:r>
           </w:p>
         </w:tc>
@@ -10623,7 +11046,6 @@
           <w:szCs w:val="32"/>
           <w:u w:val="single"/>
         </w:rPr>
-        <w:lastRenderedPageBreak/>
         <w:t>==========</w:t>
       </w:r>
     </w:p>
@@ -11244,6 +11666,7 @@
                 <w:sz w:val="36"/>
                 <w:szCs w:val="36"/>
               </w:rPr>
+              <w:lastRenderedPageBreak/>
               <w:t>(it is “ttva”)</w:t>
             </w:r>
           </w:p>
@@ -11277,6 +11700,7 @@
                 <w:sz w:val="28"/>
                 <w:szCs w:val="32"/>
               </w:rPr>
+              <w:lastRenderedPageBreak/>
               <w:t>1.3.5.1 - Vaakyam</w:t>
             </w:r>
           </w:p>
@@ -11334,7 +11758,6 @@
               </w:rPr>
               <w:t>m</w:t>
             </w:r>
-            <w:proofErr w:type="gramStart"/>
             <w:r>
               <w:rPr>
                 <w:rFonts w:ascii="BRH Malayalam Extra" w:hAnsi="BRH Malayalam Extra" w:cs="BRH Malayalam Extra"/>
@@ -11353,17 +11776,7 @@
                 <w:szCs w:val="36"/>
                 <w:highlight w:val="yellow"/>
               </w:rPr>
-              <w:t>¥</w:t>
-            </w:r>
-            <w:proofErr w:type="gramEnd"/>
-            <w:r>
-              <w:rPr>
-                <w:rFonts w:ascii="BRH Malayalam Extra" w:hAnsi="BRH Malayalam Extra" w:cs="BRH Malayalam Extra"/>
-                <w:sz w:val="40"/>
-                <w:szCs w:val="36"/>
-                <w:highlight w:val="yellow"/>
-              </w:rPr>
-              <w:t>q–</w:t>
+              <w:t>¥q–</w:t>
             </w:r>
             <w:r>
               <w:rPr>
@@ -11408,7 +11821,6 @@
               </w:rPr>
               <w:t>m</w:t>
             </w:r>
-            <w:proofErr w:type="gramStart"/>
             <w:r>
               <w:rPr>
                 <w:rFonts w:ascii="BRH Malayalam Extra" w:hAnsi="BRH Malayalam Extra" w:cs="BRH Malayalam Extra"/>
@@ -11427,17 +11839,7 @@
                 <w:szCs w:val="36"/>
                 <w:highlight w:val="green"/>
               </w:rPr>
-              <w:t>¥</w:t>
-            </w:r>
-            <w:proofErr w:type="gramEnd"/>
-            <w:r>
-              <w:rPr>
-                <w:rFonts w:ascii="BRH Malayalam Extra" w:hAnsi="BRH Malayalam Extra" w:cs="BRH Malayalam Extra"/>
-                <w:sz w:val="40"/>
-                <w:szCs w:val="36"/>
-                <w:highlight w:val="green"/>
-              </w:rPr>
-              <w:t>qx–</w:t>
+              <w:t>¥qx–</w:t>
             </w:r>
             <w:r>
               <w:rPr>
@@ -11554,9 +11956,8 @@
                 <w:szCs w:val="40"/>
                 <w:lang w:val="en-IN" w:eastAsia="en-IN"/>
               </w:rPr>
-              <w:t>m</w:t>
-            </w:r>
-            <w:proofErr w:type="gramStart"/>
+              <w:t>m§</w:t>
+            </w:r>
             <w:r>
               <w:rPr>
                 <w:rFonts w:ascii="BRH Malayalam Extra" w:hAnsi="BRH Malayalam Extra" w:cs="BRH Malayalam Extra"/>
@@ -11565,16 +11966,6 @@
                 <w:szCs w:val="40"/>
                 <w:lang w:val="en-IN" w:eastAsia="en-IN"/>
               </w:rPr>
-              <w:t>§</w:t>
-            </w:r>
-            <w:r>
-              <w:rPr>
-                <w:rFonts w:ascii="BRH Malayalam Extra" w:hAnsi="BRH Malayalam Extra" w:cs="BRH Malayalam Extra"/>
-                <w:color w:val="000000"/>
-                <w:sz w:val="40"/>
-                <w:szCs w:val="40"/>
-                <w:lang w:val="en-IN" w:eastAsia="en-IN"/>
-              </w:rPr>
               <w:t>.</w:t>
             </w:r>
             <w:r>
@@ -11586,7 +11977,6 @@
               </w:rPr>
               <w:t>q</w:t>
             </w:r>
-            <w:proofErr w:type="gramEnd"/>
             <w:r>
               <w:rPr>
                 <w:rFonts w:ascii="BRH Malayalam Extra" w:hAnsi="BRH Malayalam Extra" w:cs="BRH Malayalam Extra"/>
@@ -11639,9 +12029,8 @@
                 <w:szCs w:val="40"/>
                 <w:lang w:val="en-IN" w:eastAsia="en-IN"/>
               </w:rPr>
-              <w:t>m</w:t>
-            </w:r>
-            <w:proofErr w:type="gramStart"/>
+              <w:t>m§</w:t>
+            </w:r>
             <w:r>
               <w:rPr>
                 <w:rFonts w:ascii="BRH Malayalam Extra" w:hAnsi="BRH Malayalam Extra" w:cs="BRH Malayalam Extra"/>
@@ -11650,16 +12039,6 @@
                 <w:szCs w:val="40"/>
                 <w:lang w:val="en-IN" w:eastAsia="en-IN"/>
               </w:rPr>
-              <w:t>§</w:t>
-            </w:r>
-            <w:r>
-              <w:rPr>
-                <w:rFonts w:ascii="BRH Malayalam Extra" w:hAnsi="BRH Malayalam Extra" w:cs="BRH Malayalam Extra"/>
-                <w:color w:val="000000"/>
-                <w:sz w:val="40"/>
-                <w:szCs w:val="40"/>
-                <w:lang w:val="en-IN" w:eastAsia="en-IN"/>
-              </w:rPr>
               <w:t>.</w:t>
             </w:r>
             <w:r>
@@ -11669,17 +12048,7 @@
                 <w:szCs w:val="36"/>
                 <w:highlight w:val="green"/>
               </w:rPr>
-              <w:t>qx</w:t>
-            </w:r>
-            <w:proofErr w:type="gramEnd"/>
-            <w:r>
-              <w:rPr>
-                <w:rFonts w:ascii="BRH Malayalam Extra" w:hAnsi="BRH Malayalam Extra" w:cs="BRH Malayalam Extra"/>
-                <w:sz w:val="40"/>
-                <w:szCs w:val="36"/>
-                <w:highlight w:val="green"/>
-              </w:rPr>
-              <w:t>–</w:t>
+              <w:t>qx–</w:t>
             </w:r>
             <w:r>
               <w:rPr>
@@ -12461,6 +12830,7 @@
                 <w:sz w:val="32"/>
                 <w:szCs w:val="36"/>
               </w:rPr>
+              <w:lastRenderedPageBreak/>
               <w:t>1.3.11.1 - Padam</w:t>
             </w:r>
           </w:p>
@@ -13152,19 +13522,7 @@
                 <w:highlight w:val="green"/>
                 <w:lang w:val="en-IN" w:eastAsia="en-IN"/>
               </w:rPr>
-              <w:t>Z¡</w:t>
-            </w:r>
-            <w:proofErr w:type="gramStart"/>
-            <w:r>
-              <w:rPr>
-                <w:rFonts w:ascii="BRH Malayalam Extra" w:hAnsi="BRH Malayalam Extra" w:cs="BRH Malayalam Extra"/>
-                <w:color w:val="000000"/>
-                <w:sz w:val="40"/>
-                <w:szCs w:val="40"/>
-                <w:highlight w:val="green"/>
-                <w:lang w:val="en-IN" w:eastAsia="en-IN"/>
-              </w:rPr>
-              <w:t>J</w:t>
+              <w:t>Z¡J</w:t>
             </w:r>
             <w:r>
               <w:rPr>
@@ -13182,7 +13540,6 @@
               </w:rPr>
               <w:t>(</w:t>
             </w:r>
-            <w:proofErr w:type="gramEnd"/>
             <w:r>
               <w:rPr>
                 <w:rFonts w:cs="Arial"/>
@@ -13433,7 +13790,6 @@
           <w:sz w:val="32"/>
           <w:szCs w:val="32"/>
         </w:rPr>
-        <w:lastRenderedPageBreak/>
         <w:t>================</w:t>
       </w:r>
     </w:p>
@@ -13944,6 +14300,7 @@
                 <w:bCs/>
                 <w:szCs w:val="24"/>
               </w:rPr>
+              <w:lastRenderedPageBreak/>
               <w:t>T.S.1.3.4.2 Vaakyam</w:t>
             </w:r>
           </w:p>
@@ -14247,16 +14604,15 @@
                 <w:bCs/>
                 <w:szCs w:val="24"/>
               </w:rPr>
-              <w:t xml:space="preserve">T.S. </w:t>
-            </w:r>
-            <w:proofErr w:type="gramStart"/>
+              <w:t>T.S. 1.</w:t>
+            </w:r>
             <w:r>
               <w:rPr>
                 <w:b/>
                 <w:bCs/>
                 <w:szCs w:val="24"/>
               </w:rPr>
-              <w:t>1.</w:t>
+              <w:t>3</w:t>
             </w:r>
             <w:r>
               <w:rPr>
@@ -14264,7 +14620,7 @@
                 <w:bCs/>
                 <w:szCs w:val="24"/>
               </w:rPr>
-              <w:t>3</w:t>
+              <w:t>.</w:t>
             </w:r>
             <w:r>
               <w:rPr>
@@ -14272,7 +14628,7 @@
                 <w:bCs/>
                 <w:szCs w:val="24"/>
               </w:rPr>
-              <w:t>.</w:t>
+              <w:t>11</w:t>
             </w:r>
             <w:r>
               <w:rPr>
@@ -14280,24 +14636,7 @@
                 <w:bCs/>
                 <w:szCs w:val="24"/>
               </w:rPr>
-              <w:t>11</w:t>
-            </w:r>
-            <w:r>
-              <w:rPr>
-                <w:b/>
-                <w:bCs/>
-                <w:szCs w:val="24"/>
-              </w:rPr>
-              <w:t>.1  Padam</w:t>
-            </w:r>
-            <w:proofErr w:type="gramEnd"/>
-            <w:r>
-              <w:rPr>
-                <w:b/>
-                <w:bCs/>
-                <w:szCs w:val="24"/>
-              </w:rPr>
-              <w:t xml:space="preserve"> </w:t>
+              <w:t xml:space="preserve">.1  Padam </w:t>
             </w:r>
           </w:p>
         </w:tc>

</xml_diff>

<commit_message>
nmv 06 08n 2025
</commit_message>
<xml_diff>
--- a/TS-Padam/TS-1.3/TS 1.3 Malayalam Pada Paatam Corrections.docx
+++ b/TS-Padam/TS-1.3/TS 1.3 Malayalam Pada Paatam Corrections.docx
@@ -1,6 +1,6 @@
 
 <file path=word/document.xml><?xml version="1.0" encoding="utf-8"?>
-<w:document xmlns:wpc="http://schemas.microsoft.com/office/word/2010/wordprocessingCanvas" xmlns:cx="http://schemas.microsoft.com/office/drawing/2014/chartex" xmlns:cx1="http://schemas.microsoft.com/office/drawing/2015/9/8/chartex" xmlns:cx2="http://schemas.microsoft.com/office/drawing/2015/10/21/chartex" xmlns:cx3="http://schemas.microsoft.com/office/drawing/2016/5/9/chartex" xmlns:cx4="http://schemas.microsoft.com/office/drawing/2016/5/10/chartex" xmlns:cx5="http://schemas.microsoft.com/office/drawing/2016/5/11/chartex" xmlns:cx6="http://schemas.microsoft.com/office/drawing/2016/5/12/chartex" xmlns:cx7="http://schemas.microsoft.com/office/drawing/2016/5/13/chartex" xmlns:cx8="http://schemas.microsoft.com/office/drawing/2016/5/14/chartex" xmlns:mc="http://schemas.openxmlformats.org/markup-compatibility/2006" xmlns:aink="http://schemas.microsoft.com/office/drawing/2016/ink" xmlns:am3d="http://schemas.microsoft.com/office/drawing/2017/model3d" xmlns:o="urn:schemas-microsoft-com:office:office" xmlns:oel="http://schemas.microsoft.com/office/2019/extlst" xmlns:r="http://schemas.openxmlformats.org/officeDocument/2006/relationships" xmlns:m="http://schemas.openxmlformats.org/officeDocument/2006/math" xmlns:v="urn:schemas-microsoft-com:vml" xmlns:wp14="http://schemas.microsoft.com/office/word/2010/wordprocessingDrawing" xmlns:wp="http://schemas.openxmlformats.org/drawingml/2006/wordprocessingDrawing" xmlns:w10="urn:schemas-microsoft-com:office:word" xmlns:w="http://schemas.openxmlformats.org/wordprocessingml/2006/main" xmlns:w14="http://schemas.microsoft.com/office/word/2010/wordml" xmlns:w15="http://schemas.microsoft.com/office/word/2012/wordml" xmlns:w16cex="http://schemas.microsoft.com/office/word/2018/wordml/cex" xmlns:w16cid="http://schemas.microsoft.com/office/word/2016/wordml/cid" xmlns:w16="http://schemas.microsoft.com/office/word/2018/wordml" xmlns:w16du="http://schemas.microsoft.com/office/word/2023/wordml/word16du" xmlns:w16sdtdh="http://schemas.microsoft.com/office/word/2020/wordml/sdtdatahash" xmlns:w16se="http://schemas.microsoft.com/office/word/2015/wordml/symex" xmlns:wpg="http://schemas.microsoft.com/office/word/2010/wordprocessingGroup" xmlns:wpi="http://schemas.microsoft.com/office/word/2010/wordprocessingInk" xmlns:wne="http://schemas.microsoft.com/office/word/2006/wordml" xmlns:wps="http://schemas.microsoft.com/office/word/2010/wordprocessingShape" mc:Ignorable="w14 w15 w16se w16cid w16 w16cex w16sdtdh w16du wp14">
+<w:document xmlns:wpc="http://schemas.microsoft.com/office/word/2010/wordprocessingCanvas" xmlns:cx="http://schemas.microsoft.com/office/drawing/2014/chartex" xmlns:cx1="http://schemas.microsoft.com/office/drawing/2015/9/8/chartex" xmlns:cx2="http://schemas.microsoft.com/office/drawing/2015/10/21/chartex" xmlns:cx3="http://schemas.microsoft.com/office/drawing/2016/5/9/chartex" xmlns:cx4="http://schemas.microsoft.com/office/drawing/2016/5/10/chartex" xmlns:cx5="http://schemas.microsoft.com/office/drawing/2016/5/11/chartex" xmlns:cx6="http://schemas.microsoft.com/office/drawing/2016/5/12/chartex" xmlns:cx7="http://schemas.microsoft.com/office/drawing/2016/5/13/chartex" xmlns:cx8="http://schemas.microsoft.com/office/drawing/2016/5/14/chartex" xmlns:mc="http://schemas.openxmlformats.org/markup-compatibility/2006" xmlns:aink="http://schemas.microsoft.com/office/drawing/2016/ink" xmlns:am3d="http://schemas.microsoft.com/office/drawing/2017/model3d" xmlns:o="urn:schemas-microsoft-com:office:office" xmlns:oel="http://schemas.microsoft.com/office/2019/extlst" xmlns:r="http://schemas.openxmlformats.org/officeDocument/2006/relationships" xmlns:m="http://schemas.openxmlformats.org/officeDocument/2006/math" xmlns:v="urn:schemas-microsoft-com:vml" xmlns:wp14="http://schemas.microsoft.com/office/word/2010/wordprocessingDrawing" xmlns:wp="http://schemas.openxmlformats.org/drawingml/2006/wordprocessingDrawing" xmlns:w10="urn:schemas-microsoft-com:office:word" xmlns:w="http://schemas.openxmlformats.org/wordprocessingml/2006/main" xmlns:w14="http://schemas.microsoft.com/office/word/2010/wordml" xmlns:w15="http://schemas.microsoft.com/office/word/2012/wordml" xmlns:w16cex="http://schemas.microsoft.com/office/word/2018/wordml/cex" xmlns:w16cid="http://schemas.microsoft.com/office/word/2016/wordml/cid" xmlns:w16="http://schemas.microsoft.com/office/word/2018/wordml" xmlns:w16du="http://schemas.microsoft.com/office/word/2023/wordml/word16du" xmlns:w16sdtdh="http://schemas.microsoft.com/office/word/2020/wordml/sdtdatahash" xmlns:w16sdtfl="http://schemas.microsoft.com/office/word/2024/wordml/sdtformatlock" xmlns:w16se="http://schemas.microsoft.com/office/word/2015/wordml/symex" xmlns:wpg="http://schemas.microsoft.com/office/word/2010/wordprocessingGroup" xmlns:wpi="http://schemas.microsoft.com/office/word/2010/wordprocessingInk" xmlns:wne="http://schemas.microsoft.com/office/word/2006/wordml" xmlns:wps="http://schemas.microsoft.com/office/word/2010/wordprocessingShape" mc:Ignorable="w14 w15 w16se w16cid w16 w16cex w16sdtdh w16sdtfl w16du wp14">
   <w:body>
     <w:p>
       <w:pPr>
@@ -89,10 +89,9 @@
           <w:bCs/>
           <w:sz w:val="32"/>
           <w:szCs w:val="32"/>
-          <w:highlight w:val="red"/>
           <w:u w:val="single"/>
         </w:rPr>
-        <w:t>??????</w:t>
+        <w:t>31st July 2025</w:t>
       </w:r>
     </w:p>
     <w:p>
@@ -237,7 +236,6 @@
               <w:bottom w:val="single" w:sz="4" w:space="0" w:color="000000"/>
               <w:right w:val="single" w:sz="4" w:space="0" w:color="000000"/>
             </w:tcBorders>
-            <w:shd w:val="clear" w:color="auto" w:fill="auto"/>
           </w:tcPr>
           <w:p>
             <w:pPr>
@@ -355,7 +353,6 @@
               <w:bottom w:val="single" w:sz="4" w:space="0" w:color="000000"/>
               <w:right w:val="single" w:sz="4" w:space="0" w:color="000000"/>
             </w:tcBorders>
-            <w:shd w:val="clear" w:color="auto" w:fill="auto"/>
           </w:tcPr>
           <w:p>
             <w:pPr>
@@ -423,7 +420,6 @@
               <w:bottom w:val="single" w:sz="4" w:space="0" w:color="000000"/>
               <w:right w:val="single" w:sz="4" w:space="0" w:color="000000"/>
             </w:tcBorders>
-            <w:shd w:val="clear" w:color="auto" w:fill="auto"/>
           </w:tcPr>
           <w:p>
             <w:pPr>
@@ -502,10 +498,7 @@
           <w:u w:val="single"/>
         </w:rPr>
       </w:pPr>
-    </w:p>
-    <w:p>
-      <w:pPr>
-        <w:jc w:val="center"/>
+      <w:r>
         <w:rPr>
           <w:b/>
           <w:bCs/>
@@ -513,31 +506,8 @@
           <w:szCs w:val="32"/>
           <w:u w:val="single"/>
         </w:rPr>
-      </w:pPr>
-    </w:p>
-    <w:p>
-      <w:pPr>
-        <w:jc w:val="center"/>
-        <w:rPr>
-          <w:b/>
-          <w:bCs/>
-          <w:sz w:val="32"/>
-          <w:szCs w:val="32"/>
-          <w:u w:val="single"/>
-        </w:rPr>
-      </w:pPr>
-    </w:p>
-    <w:p>
-      <w:pPr>
-        <w:jc w:val="center"/>
-        <w:rPr>
-          <w:b/>
-          <w:bCs/>
-          <w:sz w:val="32"/>
-          <w:szCs w:val="32"/>
-          <w:u w:val="single"/>
-        </w:rPr>
-      </w:pPr>
+        <w:t>=====</w:t>
+      </w:r>
     </w:p>
     <w:p>
       <w:pPr>
@@ -777,7 +747,6 @@
               <w:bottom w:val="single" w:sz="4" w:space="0" w:color="000000"/>
               <w:right w:val="single" w:sz="4" w:space="0" w:color="000000"/>
             </w:tcBorders>
-            <w:shd w:val="clear" w:color="auto" w:fill="auto"/>
           </w:tcPr>
           <w:p>
             <w:pPr>
@@ -896,7 +865,6 @@
               <w:bottom w:val="single" w:sz="4" w:space="0" w:color="000000"/>
               <w:right w:val="single" w:sz="4" w:space="0" w:color="000000"/>
             </w:tcBorders>
-            <w:shd w:val="clear" w:color="auto" w:fill="auto"/>
           </w:tcPr>
           <w:p>
             <w:pPr>
@@ -962,7 +930,6 @@
               <w:bottom w:val="single" w:sz="4" w:space="0" w:color="000000"/>
               <w:right w:val="single" w:sz="4" w:space="0" w:color="000000"/>
             </w:tcBorders>
-            <w:shd w:val="clear" w:color="auto" w:fill="auto"/>
           </w:tcPr>
           <w:p>
             <w:pPr>
@@ -1027,7 +994,6 @@
               <w:bottom w:val="single" w:sz="4" w:space="0" w:color="000000"/>
               <w:right w:val="single" w:sz="4" w:space="0" w:color="000000"/>
             </w:tcBorders>
-            <w:shd w:val="clear" w:color="auto" w:fill="auto"/>
           </w:tcPr>
           <w:p>
             <w:pPr>
@@ -1152,7 +1118,6 @@
               <w:bottom w:val="single" w:sz="4" w:space="0" w:color="000000"/>
               <w:right w:val="single" w:sz="4" w:space="0" w:color="000000"/>
             </w:tcBorders>
-            <w:shd w:val="clear" w:color="auto" w:fill="auto"/>
           </w:tcPr>
           <w:p>
             <w:pPr>
@@ -1235,7 +1200,6 @@
               <w:bottom w:val="single" w:sz="4" w:space="0" w:color="000000"/>
               <w:right w:val="single" w:sz="4" w:space="0" w:color="000000"/>
             </w:tcBorders>
-            <w:shd w:val="clear" w:color="auto" w:fill="auto"/>
           </w:tcPr>
           <w:p>
             <w:pPr>
@@ -1351,6 +1315,30 @@
           <w:u w:val="single"/>
         </w:rPr>
       </w:pPr>
+    </w:p>
+    <w:p>
+      <w:pPr>
+        <w:jc w:val="center"/>
+        <w:rPr>
+          <w:b/>
+          <w:bCs/>
+          <w:sz w:val="32"/>
+          <w:szCs w:val="32"/>
+          <w:u w:val="single"/>
+        </w:rPr>
+      </w:pPr>
+    </w:p>
+    <w:p>
+      <w:pPr>
+        <w:jc w:val="center"/>
+        <w:rPr>
+          <w:b/>
+          <w:bCs/>
+          <w:sz w:val="32"/>
+          <w:szCs w:val="32"/>
+          <w:u w:val="single"/>
+        </w:rPr>
+      </w:pPr>
       <w:r>
         <w:rPr>
           <w:b/>
@@ -1359,6 +1347,7 @@
           <w:szCs w:val="32"/>
           <w:u w:val="single"/>
         </w:rPr>
+        <w:lastRenderedPageBreak/>
         <w:t>TS Pada Paatam – TS 1.</w:t>
       </w:r>
       <w:r>
@@ -1578,7 +1567,6 @@
               <w:bottom w:val="single" w:sz="4" w:space="0" w:color="000000"/>
               <w:right w:val="single" w:sz="4" w:space="0" w:color="000000"/>
             </w:tcBorders>
-            <w:shd w:val="clear" w:color="auto" w:fill="auto"/>
           </w:tcPr>
           <w:p>
             <w:pPr>
@@ -1703,7 +1691,6 @@
               <w:bottom w:val="single" w:sz="4" w:space="0" w:color="000000"/>
               <w:right w:val="single" w:sz="4" w:space="0" w:color="000000"/>
             </w:tcBorders>
-            <w:shd w:val="clear" w:color="auto" w:fill="auto"/>
           </w:tcPr>
           <w:p>
             <w:pPr>
@@ -1795,7 +1782,6 @@
               <w:bottom w:val="single" w:sz="4" w:space="0" w:color="000000"/>
               <w:right w:val="single" w:sz="4" w:space="0" w:color="000000"/>
             </w:tcBorders>
-            <w:shd w:val="clear" w:color="auto" w:fill="auto"/>
           </w:tcPr>
           <w:p>
             <w:pPr>
@@ -1887,7 +1873,6 @@
               <w:bottom w:val="single" w:sz="4" w:space="0" w:color="000000"/>
               <w:right w:val="single" w:sz="4" w:space="0" w:color="000000"/>
             </w:tcBorders>
-            <w:shd w:val="clear" w:color="auto" w:fill="auto"/>
           </w:tcPr>
           <w:p>
             <w:pPr>
@@ -2017,7 +2002,6 @@
               <w:bottom w:val="single" w:sz="4" w:space="0" w:color="000000"/>
               <w:right w:val="single" w:sz="4" w:space="0" w:color="000000"/>
             </w:tcBorders>
-            <w:shd w:val="clear" w:color="auto" w:fill="auto"/>
           </w:tcPr>
           <w:p>
             <w:pPr>
@@ -2182,7 +2166,6 @@
               <w:bottom w:val="single" w:sz="4" w:space="0" w:color="000000"/>
               <w:right w:val="single" w:sz="4" w:space="0" w:color="000000"/>
             </w:tcBorders>
-            <w:shd w:val="clear" w:color="auto" w:fill="auto"/>
           </w:tcPr>
           <w:p>
             <w:pPr>
@@ -2585,7 +2568,6 @@
               <w:bottom w:val="single" w:sz="4" w:space="0" w:color="auto"/>
               <w:right w:val="single" w:sz="4" w:space="0" w:color="000000"/>
             </w:tcBorders>
-            <w:shd w:val="clear" w:color="auto" w:fill="auto"/>
           </w:tcPr>
           <w:p>
             <w:pPr>
@@ -2619,7 +2601,6 @@
               <w:bottom w:val="single" w:sz="4" w:space="0" w:color="auto"/>
               <w:right w:val="single" w:sz="4" w:space="0" w:color="000000"/>
             </w:tcBorders>
-            <w:shd w:val="clear" w:color="auto" w:fill="auto"/>
           </w:tcPr>
           <w:p>
             <w:pPr>
@@ -2658,7 +2639,6 @@
               <w:bottom w:val="single" w:sz="4" w:space="0" w:color="auto"/>
               <w:right w:val="single" w:sz="4" w:space="0" w:color="000000"/>
             </w:tcBorders>
-            <w:shd w:val="clear" w:color="auto" w:fill="auto"/>
           </w:tcPr>
           <w:p>
             <w:pPr>
@@ -2748,6 +2728,45 @@
           <w:u w:val="single"/>
         </w:rPr>
       </w:pPr>
+    </w:p>
+    <w:p>
+      <w:pPr>
+        <w:spacing w:before="0" w:line="240" w:lineRule="auto"/>
+        <w:jc w:val="center"/>
+        <w:rPr>
+          <w:b/>
+          <w:bCs/>
+          <w:sz w:val="32"/>
+          <w:szCs w:val="32"/>
+          <w:u w:val="single"/>
+        </w:rPr>
+      </w:pPr>
+    </w:p>
+    <w:p>
+      <w:pPr>
+        <w:spacing w:before="0" w:line="240" w:lineRule="auto"/>
+        <w:jc w:val="center"/>
+        <w:rPr>
+          <w:b/>
+          <w:bCs/>
+          <w:sz w:val="32"/>
+          <w:szCs w:val="32"/>
+          <w:u w:val="single"/>
+        </w:rPr>
+      </w:pPr>
+    </w:p>
+    <w:p>
+      <w:pPr>
+        <w:spacing w:before="0" w:line="240" w:lineRule="auto"/>
+        <w:jc w:val="center"/>
+        <w:rPr>
+          <w:b/>
+          <w:bCs/>
+          <w:sz w:val="32"/>
+          <w:szCs w:val="32"/>
+          <w:u w:val="single"/>
+        </w:rPr>
+      </w:pPr>
       <w:r>
         <w:rPr>
           <w:b/>
@@ -2756,6 +2775,7 @@
           <w:szCs w:val="32"/>
           <w:u w:val="single"/>
         </w:rPr>
+        <w:lastRenderedPageBreak/>
         <w:t xml:space="preserve">TS Pada Paatam </w:t>
       </w:r>
       <w:r>
@@ -2766,7 +2786,18 @@
           <w:szCs w:val="32"/>
           <w:u w:val="single"/>
         </w:rPr>
-        <w:t>– TS 1</w:t>
+        <w:t xml:space="preserve">– TS </w:t>
+      </w:r>
+      <w:proofErr w:type="gramStart"/>
+      <w:r>
+        <w:rPr>
+          <w:b/>
+          <w:bCs/>
+          <w:sz w:val="32"/>
+          <w:szCs w:val="32"/>
+          <w:u w:val="single"/>
+        </w:rPr>
+        <w:t>1</w:t>
       </w:r>
       <w:r>
         <w:rPr>
@@ -2798,6 +2829,7 @@
         </w:rPr>
         <w:t>Malayalam</w:t>
       </w:r>
+      <w:proofErr w:type="gramEnd"/>
       <w:r>
         <w:rPr>
           <w:b/>
@@ -2855,7 +2887,6 @@
           <w:sz w:val="32"/>
           <w:szCs w:val="32"/>
         </w:rPr>
-        <w:lastRenderedPageBreak/>
         <w:t>(ignore those which are already incorporated in your book’s version and date)</w:t>
       </w:r>
     </w:p>
@@ -3007,7 +3038,6 @@
               <w:bottom w:val="single" w:sz="4" w:space="0" w:color="000000"/>
               <w:right w:val="single" w:sz="4" w:space="0" w:color="000000"/>
             </w:tcBorders>
-            <w:shd w:val="clear" w:color="auto" w:fill="auto"/>
           </w:tcPr>
           <w:p>
             <w:pPr>
@@ -3152,7 +3182,6 @@
               <w:bottom w:val="single" w:sz="4" w:space="0" w:color="000000"/>
               <w:right w:val="single" w:sz="4" w:space="0" w:color="000000"/>
             </w:tcBorders>
-            <w:shd w:val="clear" w:color="auto" w:fill="auto"/>
           </w:tcPr>
           <w:p>
             <w:pPr>
@@ -3243,7 +3272,6 @@
               <w:bottom w:val="single" w:sz="4" w:space="0" w:color="000000"/>
               <w:right w:val="single" w:sz="4" w:space="0" w:color="000000"/>
             </w:tcBorders>
-            <w:shd w:val="clear" w:color="auto" w:fill="auto"/>
           </w:tcPr>
           <w:p>
             <w:pPr>
@@ -3370,71 +3398,6 @@
           <w:u w:val="single"/>
         </w:rPr>
       </w:pPr>
-    </w:p>
-    <w:p>
-      <w:pPr>
-        <w:spacing w:before="0" w:line="240" w:lineRule="auto"/>
-        <w:jc w:val="center"/>
-        <w:rPr>
-          <w:b/>
-          <w:bCs/>
-          <w:sz w:val="32"/>
-          <w:szCs w:val="32"/>
-          <w:u w:val="single"/>
-        </w:rPr>
-      </w:pPr>
-    </w:p>
-    <w:p>
-      <w:pPr>
-        <w:spacing w:before="0" w:line="240" w:lineRule="auto"/>
-        <w:jc w:val="center"/>
-        <w:rPr>
-          <w:b/>
-          <w:bCs/>
-          <w:sz w:val="32"/>
-          <w:szCs w:val="32"/>
-          <w:u w:val="single"/>
-        </w:rPr>
-      </w:pPr>
-    </w:p>
-    <w:p>
-      <w:pPr>
-        <w:spacing w:before="0" w:line="240" w:lineRule="auto"/>
-        <w:jc w:val="center"/>
-        <w:rPr>
-          <w:b/>
-          <w:bCs/>
-          <w:sz w:val="32"/>
-          <w:szCs w:val="32"/>
-          <w:u w:val="single"/>
-        </w:rPr>
-      </w:pPr>
-    </w:p>
-    <w:p>
-      <w:pPr>
-        <w:spacing w:before="0" w:line="240" w:lineRule="auto"/>
-        <w:jc w:val="center"/>
-        <w:rPr>
-          <w:b/>
-          <w:bCs/>
-          <w:sz w:val="32"/>
-          <w:szCs w:val="32"/>
-          <w:u w:val="single"/>
-        </w:rPr>
-      </w:pPr>
-    </w:p>
-    <w:p>
-      <w:pPr>
-        <w:spacing w:before="0" w:line="240" w:lineRule="auto"/>
-        <w:jc w:val="center"/>
-        <w:rPr>
-          <w:b/>
-          <w:bCs/>
-          <w:sz w:val="32"/>
-          <w:szCs w:val="32"/>
-          <w:u w:val="single"/>
-        </w:rPr>
-      </w:pPr>
       <w:r>
         <w:rPr>
           <w:b/>
@@ -3453,7 +3416,18 @@
           <w:szCs w:val="32"/>
           <w:u w:val="single"/>
         </w:rPr>
-        <w:t>– TS 1</w:t>
+        <w:t xml:space="preserve">– TS </w:t>
+      </w:r>
+      <w:proofErr w:type="gramStart"/>
+      <w:r>
+        <w:rPr>
+          <w:b/>
+          <w:bCs/>
+          <w:sz w:val="32"/>
+          <w:szCs w:val="32"/>
+          <w:u w:val="single"/>
+        </w:rPr>
+        <w:t>1</w:t>
       </w:r>
       <w:r>
         <w:rPr>
@@ -3485,6 +3459,7 @@
         </w:rPr>
         <w:t>Malayalam</w:t>
       </w:r>
+      <w:proofErr w:type="gramEnd"/>
       <w:r>
         <w:rPr>
           <w:b/>
@@ -3693,7 +3668,6 @@
               <w:bottom w:val="single" w:sz="4" w:space="0" w:color="000000"/>
               <w:right w:val="single" w:sz="4" w:space="0" w:color="000000"/>
             </w:tcBorders>
-            <w:shd w:val="clear" w:color="auto" w:fill="auto"/>
           </w:tcPr>
           <w:p>
             <w:pPr>
@@ -3811,7 +3785,6 @@
               <w:bottom w:val="single" w:sz="4" w:space="0" w:color="000000"/>
               <w:right w:val="single" w:sz="4" w:space="0" w:color="000000"/>
             </w:tcBorders>
-            <w:shd w:val="clear" w:color="auto" w:fill="auto"/>
           </w:tcPr>
           <w:p>
             <w:pPr>
@@ -3980,7 +3953,6 @@
               <w:bottom w:val="single" w:sz="4" w:space="0" w:color="000000"/>
               <w:right w:val="single" w:sz="4" w:space="0" w:color="000000"/>
             </w:tcBorders>
-            <w:shd w:val="clear" w:color="auto" w:fill="auto"/>
           </w:tcPr>
           <w:p>
             <w:pPr>
@@ -4159,7 +4131,6 @@
               <w:bottom w:val="single" w:sz="4" w:space="0" w:color="000000"/>
               <w:right w:val="single" w:sz="4" w:space="0" w:color="000000"/>
             </w:tcBorders>
-            <w:shd w:val="clear" w:color="auto" w:fill="auto"/>
           </w:tcPr>
           <w:p>
             <w:pPr>
@@ -4288,7 +4259,6 @@
               <w:bottom w:val="single" w:sz="4" w:space="0" w:color="000000"/>
               <w:right w:val="single" w:sz="4" w:space="0" w:color="000000"/>
             </w:tcBorders>
-            <w:shd w:val="clear" w:color="auto" w:fill="auto"/>
           </w:tcPr>
           <w:p>
             <w:pPr>
@@ -4356,7 +4326,6 @@
               <w:bottom w:val="single" w:sz="4" w:space="0" w:color="000000"/>
               <w:right w:val="single" w:sz="4" w:space="0" w:color="000000"/>
             </w:tcBorders>
-            <w:shd w:val="clear" w:color="auto" w:fill="auto"/>
           </w:tcPr>
           <w:p>
             <w:pPr>
@@ -4446,7 +4415,6 @@
           <w:szCs w:val="32"/>
           <w:u w:val="single"/>
         </w:rPr>
-        <w:lastRenderedPageBreak/>
         <w:t>======================</w:t>
       </w:r>
     </w:p>
@@ -4488,6 +4456,19 @@
           <w:u w:val="single"/>
         </w:rPr>
       </w:pPr>
+    </w:p>
+    <w:p>
+      <w:pPr>
+        <w:spacing w:before="0" w:line="240" w:lineRule="auto"/>
+        <w:jc w:val="center"/>
+        <w:rPr>
+          <w:b/>
+          <w:bCs/>
+          <w:sz w:val="32"/>
+          <w:szCs w:val="32"/>
+          <w:u w:val="single"/>
+        </w:rPr>
+      </w:pPr>
       <w:r>
         <w:rPr>
           <w:b/>
@@ -4496,6 +4477,7 @@
           <w:szCs w:val="32"/>
           <w:u w:val="single"/>
         </w:rPr>
+        <w:lastRenderedPageBreak/>
         <w:t xml:space="preserve">TS Pada Paatam </w:t>
       </w:r>
       <w:r>
@@ -4506,7 +4488,18 @@
           <w:szCs w:val="32"/>
           <w:u w:val="single"/>
         </w:rPr>
-        <w:t>– TS 1</w:t>
+        <w:t xml:space="preserve">– TS </w:t>
+      </w:r>
+      <w:proofErr w:type="gramStart"/>
+      <w:r>
+        <w:rPr>
+          <w:b/>
+          <w:bCs/>
+          <w:sz w:val="32"/>
+          <w:szCs w:val="32"/>
+          <w:u w:val="single"/>
+        </w:rPr>
+        <w:t>1</w:t>
       </w:r>
       <w:r>
         <w:rPr>
@@ -4538,6 +4531,7 @@
         </w:rPr>
         <w:t>Malayalam</w:t>
       </w:r>
+      <w:proofErr w:type="gramEnd"/>
       <w:r>
         <w:rPr>
           <w:b/>
@@ -4999,7 +4993,18 @@
           <w:szCs w:val="32"/>
           <w:u w:val="single"/>
         </w:rPr>
-        <w:t>– TS 1</w:t>
+        <w:t xml:space="preserve">– TS </w:t>
+      </w:r>
+      <w:proofErr w:type="gramStart"/>
+      <w:r>
+        <w:rPr>
+          <w:b/>
+          <w:bCs/>
+          <w:sz w:val="32"/>
+          <w:szCs w:val="32"/>
+          <w:u w:val="single"/>
+        </w:rPr>
+        <w:t>1</w:t>
       </w:r>
       <w:r>
         <w:rPr>
@@ -5031,6 +5036,7 @@
         </w:rPr>
         <w:t>Malayalam</w:t>
       </w:r>
+      <w:proofErr w:type="gramEnd"/>
       <w:r>
         <w:rPr>
           <w:b/>
@@ -5252,7 +5258,6 @@
               <w:bottom w:val="single" w:sz="4" w:space="0" w:color="000000"/>
               <w:right w:val="single" w:sz="4" w:space="0" w:color="000000"/>
             </w:tcBorders>
-            <w:shd w:val="clear" w:color="auto" w:fill="auto"/>
           </w:tcPr>
           <w:p>
             <w:pPr>
@@ -5361,7 +5366,6 @@
               <w:bottom w:val="single" w:sz="4" w:space="0" w:color="000000"/>
               <w:right w:val="single" w:sz="4" w:space="0" w:color="000000"/>
             </w:tcBorders>
-            <w:shd w:val="clear" w:color="auto" w:fill="auto"/>
           </w:tcPr>
           <w:p>
             <w:pPr>
@@ -5468,7 +5472,6 @@
               <w:bottom w:val="single" w:sz="4" w:space="0" w:color="000000"/>
               <w:right w:val="single" w:sz="4" w:space="0" w:color="000000"/>
             </w:tcBorders>
-            <w:shd w:val="clear" w:color="auto" w:fill="auto"/>
           </w:tcPr>
           <w:p>
             <w:pPr>
@@ -5570,7 +5573,6 @@
               <w:bottom w:val="single" w:sz="4" w:space="0" w:color="000000"/>
               <w:right w:val="single" w:sz="4" w:space="0" w:color="000000"/>
             </w:tcBorders>
-            <w:shd w:val="clear" w:color="auto" w:fill="auto"/>
           </w:tcPr>
           <w:p>
             <w:pPr>
@@ -5679,7 +5681,6 @@
               <w:bottom w:val="single" w:sz="4" w:space="0" w:color="000000"/>
               <w:right w:val="single" w:sz="4" w:space="0" w:color="000000"/>
             </w:tcBorders>
-            <w:shd w:val="clear" w:color="auto" w:fill="auto"/>
           </w:tcPr>
           <w:p>
             <w:pPr>
@@ -5764,7 +5765,6 @@
               <w:bottom w:val="single" w:sz="4" w:space="0" w:color="000000"/>
               <w:right w:val="single" w:sz="4" w:space="0" w:color="000000"/>
             </w:tcBorders>
-            <w:shd w:val="clear" w:color="auto" w:fill="auto"/>
           </w:tcPr>
           <w:p>
             <w:pPr>
@@ -5848,7 +5848,6 @@
               <w:bottom w:val="single" w:sz="4" w:space="0" w:color="000000"/>
               <w:right w:val="single" w:sz="4" w:space="0" w:color="000000"/>
             </w:tcBorders>
-            <w:shd w:val="clear" w:color="auto" w:fill="auto"/>
           </w:tcPr>
           <w:p>
             <w:pPr>
@@ -5871,7 +5870,6 @@
                 <w:sz w:val="28"/>
                 <w:szCs w:val="28"/>
               </w:rPr>
-              <w:lastRenderedPageBreak/>
               <w:t>TS 1.3.2.1</w:t>
             </w:r>
             <w:r>
@@ -5958,7 +5956,6 @@
               <w:bottom w:val="single" w:sz="4" w:space="0" w:color="000000"/>
               <w:right w:val="single" w:sz="4" w:space="0" w:color="000000"/>
             </w:tcBorders>
-            <w:shd w:val="clear" w:color="auto" w:fill="auto"/>
           </w:tcPr>
           <w:p>
             <w:pPr>
@@ -6043,7 +6040,6 @@
               <w:bottom w:val="single" w:sz="4" w:space="0" w:color="000000"/>
               <w:right w:val="single" w:sz="4" w:space="0" w:color="000000"/>
             </w:tcBorders>
-            <w:shd w:val="clear" w:color="auto" w:fill="auto"/>
           </w:tcPr>
           <w:p>
             <w:pPr>
@@ -6129,7 +6125,6 @@
               <w:bottom w:val="single" w:sz="4" w:space="0" w:color="000000"/>
               <w:right w:val="single" w:sz="4" w:space="0" w:color="000000"/>
             </w:tcBorders>
-            <w:shd w:val="clear" w:color="auto" w:fill="auto"/>
           </w:tcPr>
           <w:p>
             <w:pPr>
@@ -6152,6 +6147,7 @@
                 <w:sz w:val="28"/>
                 <w:szCs w:val="28"/>
               </w:rPr>
+              <w:lastRenderedPageBreak/>
               <w:t>TS 1.3.</w:t>
             </w:r>
             <w:r>
@@ -6240,7 +6236,6 @@
               <w:bottom w:val="single" w:sz="4" w:space="0" w:color="000000"/>
               <w:right w:val="single" w:sz="4" w:space="0" w:color="000000"/>
             </w:tcBorders>
-            <w:shd w:val="clear" w:color="auto" w:fill="auto"/>
           </w:tcPr>
           <w:p>
             <w:pPr>
@@ -6331,7 +6326,6 @@
               <w:bottom w:val="single" w:sz="4" w:space="0" w:color="000000"/>
               <w:right w:val="single" w:sz="4" w:space="0" w:color="000000"/>
             </w:tcBorders>
-            <w:shd w:val="clear" w:color="auto" w:fill="auto"/>
           </w:tcPr>
           <w:p>
             <w:pPr>
@@ -6433,7 +6427,6 @@
               <w:bottom w:val="single" w:sz="4" w:space="0" w:color="000000"/>
               <w:right w:val="single" w:sz="4" w:space="0" w:color="000000"/>
             </w:tcBorders>
-            <w:shd w:val="clear" w:color="auto" w:fill="auto"/>
           </w:tcPr>
           <w:p>
             <w:pPr>
@@ -6544,7 +6537,6 @@
               <w:bottom w:val="single" w:sz="4" w:space="0" w:color="000000"/>
               <w:right w:val="single" w:sz="4" w:space="0" w:color="000000"/>
             </w:tcBorders>
-            <w:shd w:val="clear" w:color="auto" w:fill="auto"/>
           </w:tcPr>
           <w:p>
             <w:pPr>
@@ -6583,7 +6575,25 @@
                 <w:sz w:val="40"/>
                 <w:szCs w:val="36"/>
               </w:rPr>
-              <w:t xml:space="preserve"> - [ ] </w:t>
+              <w:t xml:space="preserve"> - </w:t>
+            </w:r>
+            <w:proofErr w:type="gramStart"/>
+            <w:r>
+              <w:rPr>
+                <w:rFonts w:ascii="BRH Malayalam Extra" w:hAnsi="BRH Malayalam Extra" w:cs="BRH Malayalam Extra"/>
+                <w:sz w:val="40"/>
+                <w:szCs w:val="36"/>
+              </w:rPr>
+              <w:t>[ ]</w:t>
+            </w:r>
+            <w:proofErr w:type="gramEnd"/>
+            <w:r>
+              <w:rPr>
+                <w:rFonts w:ascii="BRH Malayalam Extra" w:hAnsi="BRH Malayalam Extra" w:cs="BRH Malayalam Extra"/>
+                <w:sz w:val="40"/>
+                <w:szCs w:val="36"/>
+              </w:rPr>
+              <w:t xml:space="preserve"> </w:t>
             </w:r>
             <w:r>
               <w:rPr>
@@ -6605,7 +6615,6 @@
               <w:bottom w:val="single" w:sz="4" w:space="0" w:color="000000"/>
               <w:right w:val="single" w:sz="4" w:space="0" w:color="000000"/>
             </w:tcBorders>
-            <w:shd w:val="clear" w:color="auto" w:fill="auto"/>
           </w:tcPr>
           <w:p>
             <w:pPr>
@@ -6643,7 +6652,25 @@
                 <w:sz w:val="40"/>
                 <w:szCs w:val="36"/>
               </w:rPr>
-              <w:t xml:space="preserve"> - [ ] </w:t>
+              <w:t xml:space="preserve"> - </w:t>
+            </w:r>
+            <w:proofErr w:type="gramStart"/>
+            <w:r>
+              <w:rPr>
+                <w:rFonts w:ascii="BRH Malayalam Extra" w:hAnsi="BRH Malayalam Extra" w:cs="BRH Malayalam Extra"/>
+                <w:sz w:val="40"/>
+                <w:szCs w:val="36"/>
+              </w:rPr>
+              <w:t>[ ]</w:t>
+            </w:r>
+            <w:proofErr w:type="gramEnd"/>
+            <w:r>
+              <w:rPr>
+                <w:rFonts w:ascii="BRH Malayalam Extra" w:hAnsi="BRH Malayalam Extra" w:cs="BRH Malayalam Extra"/>
+                <w:sz w:val="40"/>
+                <w:szCs w:val="36"/>
+              </w:rPr>
+              <w:t xml:space="preserve"> </w:t>
             </w:r>
             <w:r>
               <w:rPr>
@@ -6670,7 +6697,6 @@
               <w:bottom w:val="single" w:sz="4" w:space="0" w:color="000000"/>
               <w:right w:val="single" w:sz="4" w:space="0" w:color="000000"/>
             </w:tcBorders>
-            <w:shd w:val="clear" w:color="auto" w:fill="auto"/>
           </w:tcPr>
           <w:p>
             <w:pPr>
@@ -6804,7 +6830,6 @@
               <w:bottom w:val="single" w:sz="4" w:space="0" w:color="000000"/>
               <w:right w:val="single" w:sz="4" w:space="0" w:color="000000"/>
             </w:tcBorders>
-            <w:shd w:val="clear" w:color="auto" w:fill="auto"/>
           </w:tcPr>
           <w:p>
             <w:pPr>
@@ -6860,7 +6885,6 @@
               <w:bottom w:val="single" w:sz="4" w:space="0" w:color="000000"/>
               <w:right w:val="single" w:sz="4" w:space="0" w:color="000000"/>
             </w:tcBorders>
-            <w:shd w:val="clear" w:color="auto" w:fill="auto"/>
           </w:tcPr>
           <w:p>
             <w:pPr>
@@ -6915,7 +6939,6 @@
               <w:bottom w:val="single" w:sz="4" w:space="0" w:color="000000"/>
               <w:right w:val="single" w:sz="4" w:space="0" w:color="000000"/>
             </w:tcBorders>
-            <w:shd w:val="clear" w:color="auto" w:fill="auto"/>
           </w:tcPr>
           <w:p>
             <w:pPr>
@@ -7033,7 +7056,6 @@
               <w:bottom w:val="single" w:sz="4" w:space="0" w:color="000000"/>
               <w:right w:val="single" w:sz="4" w:space="0" w:color="000000"/>
             </w:tcBorders>
-            <w:shd w:val="clear" w:color="auto" w:fill="auto"/>
           </w:tcPr>
           <w:p>
             <w:pPr>
@@ -7134,7 +7156,6 @@
               <w:bottom w:val="single" w:sz="4" w:space="0" w:color="000000"/>
               <w:right w:val="single" w:sz="4" w:space="0" w:color="000000"/>
             </w:tcBorders>
-            <w:shd w:val="clear" w:color="auto" w:fill="auto"/>
           </w:tcPr>
           <w:p>
             <w:pPr>
@@ -7245,7 +7266,6 @@
               <w:bottom w:val="single" w:sz="4" w:space="0" w:color="000000"/>
               <w:right w:val="single" w:sz="4" w:space="0" w:color="000000"/>
             </w:tcBorders>
-            <w:shd w:val="clear" w:color="auto" w:fill="auto"/>
           </w:tcPr>
           <w:p>
             <w:pPr>
@@ -7363,7 +7383,6 @@
               <w:bottom w:val="single" w:sz="4" w:space="0" w:color="000000"/>
               <w:right w:val="single" w:sz="4" w:space="0" w:color="000000"/>
             </w:tcBorders>
-            <w:shd w:val="clear" w:color="auto" w:fill="auto"/>
           </w:tcPr>
           <w:p>
             <w:pPr>
@@ -7600,7 +7619,6 @@
               <w:bottom w:val="single" w:sz="4" w:space="0" w:color="000000"/>
               <w:right w:val="single" w:sz="4" w:space="0" w:color="000000"/>
             </w:tcBorders>
-            <w:shd w:val="clear" w:color="auto" w:fill="auto"/>
           </w:tcPr>
           <w:p>
             <w:pPr>
@@ -7843,7 +7861,6 @@
               <w:bottom w:val="single" w:sz="4" w:space="0" w:color="000000"/>
               <w:right w:val="single" w:sz="4" w:space="0" w:color="000000"/>
             </w:tcBorders>
-            <w:shd w:val="clear" w:color="auto" w:fill="auto"/>
           </w:tcPr>
           <w:p>
             <w:pPr>
@@ -7961,7 +7978,6 @@
               <w:bottom w:val="single" w:sz="4" w:space="0" w:color="000000"/>
               <w:right w:val="single" w:sz="4" w:space="0" w:color="000000"/>
             </w:tcBorders>
-            <w:shd w:val="clear" w:color="auto" w:fill="auto"/>
           </w:tcPr>
           <w:p>
             <w:pPr>
@@ -8132,7 +8148,6 @@
               <w:bottom w:val="single" w:sz="4" w:space="0" w:color="000000"/>
               <w:right w:val="single" w:sz="4" w:space="0" w:color="000000"/>
             </w:tcBorders>
-            <w:shd w:val="clear" w:color="auto" w:fill="auto"/>
           </w:tcPr>
           <w:p>
             <w:pPr>
@@ -8303,7 +8318,6 @@
               <w:bottom w:val="single" w:sz="4" w:space="0" w:color="000000"/>
               <w:right w:val="single" w:sz="4" w:space="0" w:color="000000"/>
             </w:tcBorders>
-            <w:shd w:val="clear" w:color="auto" w:fill="auto"/>
           </w:tcPr>
           <w:p>
             <w:pPr>
@@ -8326,7 +8340,6 @@
                 <w:sz w:val="28"/>
                 <w:szCs w:val="28"/>
               </w:rPr>
-              <w:lastRenderedPageBreak/>
               <w:t>TS 1.3.13.1</w:t>
             </w:r>
             <w:r>
@@ -8422,7 +8435,6 @@
               <w:bottom w:val="single" w:sz="4" w:space="0" w:color="000000"/>
               <w:right w:val="single" w:sz="4" w:space="0" w:color="000000"/>
             </w:tcBorders>
-            <w:shd w:val="clear" w:color="auto" w:fill="auto"/>
           </w:tcPr>
           <w:p>
             <w:pPr>
@@ -8523,7 +8535,6 @@
               <w:bottom w:val="single" w:sz="4" w:space="0" w:color="000000"/>
               <w:right w:val="single" w:sz="4" w:space="0" w:color="000000"/>
             </w:tcBorders>
-            <w:shd w:val="clear" w:color="auto" w:fill="auto"/>
           </w:tcPr>
           <w:p>
             <w:pPr>
@@ -8625,16 +8636,6 @@
           <w:u w:val="single"/>
         </w:rPr>
       </w:pPr>
-      <w:r>
-        <w:rPr>
-          <w:b/>
-          <w:bCs/>
-          <w:sz w:val="32"/>
-          <w:szCs w:val="32"/>
-          <w:u w:val="single"/>
-        </w:rPr>
-        <w:t>===========</w:t>
-      </w:r>
     </w:p>
     <w:p>
       <w:pPr>
@@ -8648,110 +8649,6 @@
           <w:u w:val="single"/>
         </w:rPr>
       </w:pPr>
-    </w:p>
-    <w:p>
-      <w:pPr>
-        <w:spacing w:before="0" w:line="240" w:lineRule="auto"/>
-        <w:jc w:val="center"/>
-        <w:rPr>
-          <w:b/>
-          <w:bCs/>
-          <w:sz w:val="32"/>
-          <w:szCs w:val="32"/>
-          <w:u w:val="single"/>
-        </w:rPr>
-      </w:pPr>
-    </w:p>
-    <w:p>
-      <w:pPr>
-        <w:spacing w:before="0" w:line="240" w:lineRule="auto"/>
-        <w:jc w:val="center"/>
-        <w:rPr>
-          <w:b/>
-          <w:bCs/>
-          <w:sz w:val="32"/>
-          <w:szCs w:val="32"/>
-          <w:u w:val="single"/>
-        </w:rPr>
-      </w:pPr>
-    </w:p>
-    <w:p>
-      <w:pPr>
-        <w:spacing w:before="0" w:line="240" w:lineRule="auto"/>
-        <w:jc w:val="center"/>
-        <w:rPr>
-          <w:b/>
-          <w:bCs/>
-          <w:sz w:val="32"/>
-          <w:szCs w:val="32"/>
-          <w:u w:val="single"/>
-        </w:rPr>
-      </w:pPr>
-    </w:p>
-    <w:p>
-      <w:pPr>
-        <w:spacing w:before="0" w:line="240" w:lineRule="auto"/>
-        <w:jc w:val="center"/>
-        <w:rPr>
-          <w:b/>
-          <w:bCs/>
-          <w:sz w:val="32"/>
-          <w:szCs w:val="32"/>
-          <w:u w:val="single"/>
-        </w:rPr>
-      </w:pPr>
-    </w:p>
-    <w:p>
-      <w:pPr>
-        <w:spacing w:before="0" w:line="240" w:lineRule="auto"/>
-        <w:jc w:val="center"/>
-        <w:rPr>
-          <w:b/>
-          <w:bCs/>
-          <w:sz w:val="32"/>
-          <w:szCs w:val="32"/>
-          <w:u w:val="single"/>
-        </w:rPr>
-      </w:pPr>
-    </w:p>
-    <w:p>
-      <w:pPr>
-        <w:spacing w:before="0" w:line="240" w:lineRule="auto"/>
-        <w:jc w:val="center"/>
-        <w:rPr>
-          <w:b/>
-          <w:bCs/>
-          <w:sz w:val="32"/>
-          <w:szCs w:val="32"/>
-          <w:u w:val="single"/>
-        </w:rPr>
-      </w:pPr>
-    </w:p>
-    <w:p>
-      <w:pPr>
-        <w:spacing w:before="0" w:line="240" w:lineRule="auto"/>
-        <w:jc w:val="center"/>
-        <w:rPr>
-          <w:b/>
-          <w:bCs/>
-          <w:sz w:val="32"/>
-          <w:szCs w:val="32"/>
-          <w:u w:val="single"/>
-        </w:rPr>
-      </w:pPr>
-    </w:p>
-    <w:p>
-      <w:pPr>
-        <w:spacing w:before="0" w:line="240" w:lineRule="auto"/>
-        <w:jc w:val="center"/>
-        <w:rPr>
-          <w:b/>
-          <w:bCs/>
-          <w:sz w:val="32"/>
-          <w:szCs w:val="32"/>
-          <w:u w:val="single"/>
-        </w:rPr>
-      </w:pPr>
       <w:r>
         <w:rPr>
           <w:b/>
@@ -8770,7 +8667,18 @@
           <w:szCs w:val="32"/>
           <w:u w:val="single"/>
         </w:rPr>
-        <w:t>– TS 1</w:t>
+        <w:t xml:space="preserve">– TS </w:t>
+      </w:r>
+      <w:proofErr w:type="gramStart"/>
+      <w:r>
+        <w:rPr>
+          <w:b/>
+          <w:bCs/>
+          <w:sz w:val="32"/>
+          <w:szCs w:val="32"/>
+          <w:u w:val="single"/>
+        </w:rPr>
+        <w:t>1</w:t>
       </w:r>
       <w:r>
         <w:rPr>
@@ -8802,6 +8710,7 @@
         </w:rPr>
         <w:t>Malayalam</w:t>
       </w:r>
+      <w:proofErr w:type="gramEnd"/>
       <w:r>
         <w:rPr>
           <w:b/>
@@ -9050,7 +8959,6 @@
               <w:bottom w:val="single" w:sz="4" w:space="0" w:color="000000"/>
               <w:right w:val="single" w:sz="4" w:space="0" w:color="000000"/>
             </w:tcBorders>
-            <w:shd w:val="clear" w:color="auto" w:fill="auto"/>
           </w:tcPr>
           <w:p>
             <w:pPr>
@@ -9135,7 +9043,6 @@
               <w:bottom w:val="single" w:sz="4" w:space="0" w:color="000000"/>
               <w:right w:val="single" w:sz="4" w:space="0" w:color="000000"/>
             </w:tcBorders>
-            <w:shd w:val="clear" w:color="auto" w:fill="auto"/>
           </w:tcPr>
           <w:p>
             <w:pPr>
@@ -9330,7 +9237,6 @@
               <w:bottom w:val="single" w:sz="4" w:space="0" w:color="000000"/>
               <w:right w:val="single" w:sz="4" w:space="0" w:color="000000"/>
             </w:tcBorders>
-            <w:shd w:val="clear" w:color="auto" w:fill="auto"/>
           </w:tcPr>
           <w:p>
             <w:pPr>
@@ -9595,7 +9501,6 @@
               <w:bottom w:val="single" w:sz="4" w:space="0" w:color="000000"/>
               <w:right w:val="single" w:sz="4" w:space="0" w:color="000000"/>
             </w:tcBorders>
-            <w:shd w:val="clear" w:color="auto" w:fill="auto"/>
           </w:tcPr>
           <w:p>
             <w:pPr>
@@ -9618,7 +9523,6 @@
                 <w:sz w:val="28"/>
                 <w:szCs w:val="28"/>
               </w:rPr>
-              <w:lastRenderedPageBreak/>
               <w:t>TS 1.3.12.1</w:t>
             </w:r>
             <w:r>
@@ -9705,7 +9609,6 @@
               <w:bottom w:val="single" w:sz="4" w:space="0" w:color="000000"/>
               <w:right w:val="single" w:sz="4" w:space="0" w:color="000000"/>
             </w:tcBorders>
-            <w:shd w:val="clear" w:color="auto" w:fill="auto"/>
           </w:tcPr>
           <w:p>
             <w:pPr>
@@ -9786,7 +9689,6 @@
               <w:bottom w:val="single" w:sz="4" w:space="0" w:color="000000"/>
               <w:right w:val="single" w:sz="4" w:space="0" w:color="000000"/>
             </w:tcBorders>
-            <w:shd w:val="clear" w:color="auto" w:fill="auto"/>
           </w:tcPr>
           <w:p>
             <w:pPr>
@@ -9880,7 +9782,6 @@
               <w:bottom w:val="single" w:sz="4" w:space="0" w:color="000000"/>
               <w:right w:val="single" w:sz="4" w:space="0" w:color="000000"/>
             </w:tcBorders>
-            <w:shd w:val="clear" w:color="auto" w:fill="auto"/>
           </w:tcPr>
           <w:p>
             <w:pPr>
@@ -9989,7 +9890,6 @@
               <w:bottom w:val="single" w:sz="4" w:space="0" w:color="000000"/>
               <w:right w:val="single" w:sz="4" w:space="0" w:color="000000"/>
             </w:tcBorders>
-            <w:shd w:val="clear" w:color="auto" w:fill="auto"/>
           </w:tcPr>
           <w:p>
             <w:pPr>
@@ -10070,7 +9970,6 @@
               <w:bottom w:val="single" w:sz="4" w:space="0" w:color="000000"/>
               <w:right w:val="single" w:sz="4" w:space="0" w:color="000000"/>
             </w:tcBorders>
-            <w:shd w:val="clear" w:color="auto" w:fill="auto"/>
           </w:tcPr>
           <w:p>
             <w:pPr>
@@ -10173,7 +10072,6 @@
               <w:bottom w:val="single" w:sz="4" w:space="0" w:color="000000"/>
               <w:right w:val="single" w:sz="4" w:space="0" w:color="000000"/>
             </w:tcBorders>
-            <w:shd w:val="clear" w:color="auto" w:fill="auto"/>
           </w:tcPr>
           <w:p>
             <w:pPr>
@@ -10291,7 +10189,6 @@
               <w:bottom w:val="single" w:sz="4" w:space="0" w:color="000000"/>
               <w:right w:val="single" w:sz="4" w:space="0" w:color="000000"/>
             </w:tcBorders>
-            <w:shd w:val="clear" w:color="auto" w:fill="auto"/>
           </w:tcPr>
           <w:p>
             <w:pPr>
@@ -10371,7 +10268,6 @@
               <w:bottom w:val="single" w:sz="4" w:space="0" w:color="000000"/>
               <w:right w:val="single" w:sz="4" w:space="0" w:color="000000"/>
             </w:tcBorders>
-            <w:shd w:val="clear" w:color="auto" w:fill="auto"/>
           </w:tcPr>
           <w:p>
             <w:pPr>
@@ -10519,7 +10415,6 @@
               <w:bottom w:val="single" w:sz="4" w:space="0" w:color="000000"/>
               <w:right w:val="single" w:sz="4" w:space="0" w:color="000000"/>
             </w:tcBorders>
-            <w:shd w:val="clear" w:color="auto" w:fill="auto"/>
           </w:tcPr>
           <w:p>
             <w:pPr>
@@ -10628,7 +10523,6 @@
               <w:bottom w:val="single" w:sz="4" w:space="0" w:color="000000"/>
               <w:right w:val="single" w:sz="4" w:space="0" w:color="000000"/>
             </w:tcBorders>
-            <w:shd w:val="clear" w:color="auto" w:fill="auto"/>
           </w:tcPr>
           <w:p>
             <w:pPr>
@@ -10693,7 +10587,6 @@
               <w:bottom w:val="single" w:sz="4" w:space="0" w:color="000000"/>
               <w:right w:val="single" w:sz="4" w:space="0" w:color="000000"/>
             </w:tcBorders>
-            <w:shd w:val="clear" w:color="auto" w:fill="auto"/>
           </w:tcPr>
           <w:p>
             <w:pPr>
@@ -10745,7 +10638,25 @@
                 <w:sz w:val="40"/>
                 <w:szCs w:val="36"/>
               </w:rPr>
-              <w:t>—ª.r¥Y |</w:t>
+              <w:t>—</w:t>
+            </w:r>
+            <w:proofErr w:type="gramStart"/>
+            <w:r>
+              <w:rPr>
+                <w:rFonts w:ascii="BRH Malayalam Extra" w:hAnsi="BRH Malayalam Extra" w:cs="BRH Malayalam Extra"/>
+                <w:sz w:val="40"/>
+                <w:szCs w:val="36"/>
+              </w:rPr>
+              <w:t>ª.r</w:t>
+            </w:r>
+            <w:proofErr w:type="gramEnd"/>
+            <w:r>
+              <w:rPr>
+                <w:rFonts w:ascii="BRH Malayalam Extra" w:hAnsi="BRH Malayalam Extra" w:cs="BRH Malayalam Extra"/>
+                <w:sz w:val="40"/>
+                <w:szCs w:val="36"/>
+              </w:rPr>
+              <w:t>¥Y |</w:t>
             </w:r>
           </w:p>
         </w:tc>
@@ -10763,7 +10674,6 @@
               <w:bottom w:val="single" w:sz="4" w:space="0" w:color="000000"/>
               <w:right w:val="single" w:sz="4" w:space="0" w:color="000000"/>
             </w:tcBorders>
-            <w:shd w:val="clear" w:color="auto" w:fill="auto"/>
           </w:tcPr>
           <w:p>
             <w:pPr>
@@ -10786,6 +10696,7 @@
                 <w:sz w:val="28"/>
                 <w:szCs w:val="28"/>
               </w:rPr>
+              <w:lastRenderedPageBreak/>
               <w:t>TS 1.3.14.8</w:t>
             </w:r>
             <w:r>
@@ -10872,7 +10783,6 @@
               <w:bottom w:val="single" w:sz="4" w:space="0" w:color="000000"/>
               <w:right w:val="single" w:sz="4" w:space="0" w:color="000000"/>
             </w:tcBorders>
-            <w:shd w:val="clear" w:color="auto" w:fill="auto"/>
           </w:tcPr>
           <w:p>
             <w:pPr>
@@ -10953,7 +10863,6 @@
               <w:bottom w:val="single" w:sz="4" w:space="0" w:color="000000"/>
               <w:right w:val="single" w:sz="4" w:space="0" w:color="000000"/>
             </w:tcBorders>
-            <w:shd w:val="clear" w:color="auto" w:fill="auto"/>
           </w:tcPr>
           <w:p>
             <w:pPr>
@@ -11472,7 +11381,6 @@
           <w:tcPr>
             <w:tcW w:w="3148" w:type="dxa"/>
             <w:gridSpan w:val="2"/>
-            <w:shd w:val="clear" w:color="auto" w:fill="auto"/>
           </w:tcPr>
           <w:p>
             <w:pPr>
@@ -11524,7 +11432,6 @@
           <w:tcPr>
             <w:tcW w:w="4649" w:type="dxa"/>
             <w:gridSpan w:val="2"/>
-            <w:shd w:val="clear" w:color="auto" w:fill="auto"/>
           </w:tcPr>
           <w:p>
             <w:pPr>
@@ -11579,7 +11486,6 @@
         <w:tc>
           <w:tcPr>
             <w:tcW w:w="5103" w:type="dxa"/>
-            <w:shd w:val="clear" w:color="auto" w:fill="auto"/>
           </w:tcPr>
           <w:p>
             <w:pPr>
@@ -11666,7 +11572,6 @@
                 <w:sz w:val="36"/>
                 <w:szCs w:val="36"/>
               </w:rPr>
-              <w:lastRenderedPageBreak/>
               <w:t>(it is “ttva”)</w:t>
             </w:r>
           </w:p>
@@ -11700,7 +11605,6 @@
                 <w:sz w:val="28"/>
                 <w:szCs w:val="32"/>
               </w:rPr>
-              <w:lastRenderedPageBreak/>
               <w:t>1.3.5.1 - Vaakyam</w:t>
             </w:r>
           </w:p>
@@ -11758,6 +11662,7 @@
               </w:rPr>
               <w:t>m</w:t>
             </w:r>
+            <w:proofErr w:type="gramStart"/>
             <w:r>
               <w:rPr>
                 <w:rFonts w:ascii="BRH Malayalam Extra" w:hAnsi="BRH Malayalam Extra" w:cs="BRH Malayalam Extra"/>
@@ -11776,7 +11681,17 @@
                 <w:szCs w:val="36"/>
                 <w:highlight w:val="yellow"/>
               </w:rPr>
-              <w:t>¥q–</w:t>
+              <w:t>¥</w:t>
+            </w:r>
+            <w:proofErr w:type="gramEnd"/>
+            <w:r>
+              <w:rPr>
+                <w:rFonts w:ascii="BRH Malayalam Extra" w:hAnsi="BRH Malayalam Extra" w:cs="BRH Malayalam Extra"/>
+                <w:sz w:val="40"/>
+                <w:szCs w:val="36"/>
+                <w:highlight w:val="yellow"/>
+              </w:rPr>
+              <w:t>q–</w:t>
             </w:r>
             <w:r>
               <w:rPr>
@@ -11821,6 +11736,7 @@
               </w:rPr>
               <w:t>m</w:t>
             </w:r>
+            <w:proofErr w:type="gramStart"/>
             <w:r>
               <w:rPr>
                 <w:rFonts w:ascii="BRH Malayalam Extra" w:hAnsi="BRH Malayalam Extra" w:cs="BRH Malayalam Extra"/>
@@ -11839,7 +11755,17 @@
                 <w:szCs w:val="36"/>
                 <w:highlight w:val="green"/>
               </w:rPr>
-              <w:t>¥qx–</w:t>
+              <w:t>¥</w:t>
+            </w:r>
+            <w:proofErr w:type="gramEnd"/>
+            <w:r>
+              <w:rPr>
+                <w:rFonts w:ascii="BRH Malayalam Extra" w:hAnsi="BRH Malayalam Extra" w:cs="BRH Malayalam Extra"/>
+                <w:sz w:val="40"/>
+                <w:szCs w:val="36"/>
+                <w:highlight w:val="green"/>
+              </w:rPr>
+              <w:t>qx–</w:t>
             </w:r>
             <w:r>
               <w:rPr>
@@ -11956,8 +11882,9 @@
                 <w:szCs w:val="40"/>
                 <w:lang w:val="en-IN" w:eastAsia="en-IN"/>
               </w:rPr>
-              <w:t>m§</w:t>
-            </w:r>
+              <w:t>m</w:t>
+            </w:r>
+            <w:proofErr w:type="gramStart"/>
             <w:r>
               <w:rPr>
                 <w:rFonts w:ascii="BRH Malayalam Extra" w:hAnsi="BRH Malayalam Extra" w:cs="BRH Malayalam Extra"/>
@@ -11966,6 +11893,16 @@
                 <w:szCs w:val="40"/>
                 <w:lang w:val="en-IN" w:eastAsia="en-IN"/>
               </w:rPr>
+              <w:t>§</w:t>
+            </w:r>
+            <w:r>
+              <w:rPr>
+                <w:rFonts w:ascii="BRH Malayalam Extra" w:hAnsi="BRH Malayalam Extra" w:cs="BRH Malayalam Extra"/>
+                <w:color w:val="000000"/>
+                <w:sz w:val="40"/>
+                <w:szCs w:val="40"/>
+                <w:lang w:val="en-IN" w:eastAsia="en-IN"/>
+              </w:rPr>
               <w:t>.</w:t>
             </w:r>
             <w:r>
@@ -11977,6 +11914,7 @@
               </w:rPr>
               <w:t>q</w:t>
             </w:r>
+            <w:proofErr w:type="gramEnd"/>
             <w:r>
               <w:rPr>
                 <w:rFonts w:ascii="BRH Malayalam Extra" w:hAnsi="BRH Malayalam Extra" w:cs="BRH Malayalam Extra"/>
@@ -12029,8 +11967,9 @@
                 <w:szCs w:val="40"/>
                 <w:lang w:val="en-IN" w:eastAsia="en-IN"/>
               </w:rPr>
-              <w:t>m§</w:t>
-            </w:r>
+              <w:t>m</w:t>
+            </w:r>
+            <w:proofErr w:type="gramStart"/>
             <w:r>
               <w:rPr>
                 <w:rFonts w:ascii="BRH Malayalam Extra" w:hAnsi="BRH Malayalam Extra" w:cs="BRH Malayalam Extra"/>
@@ -12039,6 +11978,16 @@
                 <w:szCs w:val="40"/>
                 <w:lang w:val="en-IN" w:eastAsia="en-IN"/>
               </w:rPr>
+              <w:t>§</w:t>
+            </w:r>
+            <w:r>
+              <w:rPr>
+                <w:rFonts w:ascii="BRH Malayalam Extra" w:hAnsi="BRH Malayalam Extra" w:cs="BRH Malayalam Extra"/>
+                <w:color w:val="000000"/>
+                <w:sz w:val="40"/>
+                <w:szCs w:val="40"/>
+                <w:lang w:val="en-IN" w:eastAsia="en-IN"/>
+              </w:rPr>
               <w:t>.</w:t>
             </w:r>
             <w:r>
@@ -12048,7 +11997,17 @@
                 <w:szCs w:val="36"/>
                 <w:highlight w:val="green"/>
               </w:rPr>
-              <w:t>qx–</w:t>
+              <w:t>qx</w:t>
+            </w:r>
+            <w:proofErr w:type="gramEnd"/>
+            <w:r>
+              <w:rPr>
+                <w:rFonts w:ascii="BRH Malayalam Extra" w:hAnsi="BRH Malayalam Extra" w:cs="BRH Malayalam Extra"/>
+                <w:sz w:val="40"/>
+                <w:szCs w:val="36"/>
+                <w:highlight w:val="green"/>
+              </w:rPr>
+              <w:t>–</w:t>
             </w:r>
             <w:r>
               <w:rPr>
@@ -12126,6 +12085,7 @@
                 <w:sz w:val="32"/>
                 <w:szCs w:val="32"/>
               </w:rPr>
+              <w:lastRenderedPageBreak/>
               <w:t xml:space="preserve">1.3.14.3 </w:t>
             </w:r>
           </w:p>
@@ -12675,7 +12635,6 @@
           <w:tcPr>
             <w:tcW w:w="3148" w:type="dxa"/>
             <w:gridSpan w:val="2"/>
-            <w:shd w:val="clear" w:color="auto" w:fill="auto"/>
           </w:tcPr>
           <w:p>
             <w:pPr>
@@ -12727,7 +12686,6 @@
           <w:tcPr>
             <w:tcW w:w="4649" w:type="dxa"/>
             <w:gridSpan w:val="2"/>
-            <w:shd w:val="clear" w:color="auto" w:fill="auto"/>
           </w:tcPr>
           <w:p>
             <w:pPr>
@@ -12769,7 +12727,6 @@
         <w:tc>
           <w:tcPr>
             <w:tcW w:w="5103" w:type="dxa"/>
-            <w:shd w:val="clear" w:color="auto" w:fill="auto"/>
           </w:tcPr>
           <w:p>
             <w:pPr>
@@ -12830,7 +12787,6 @@
                 <w:sz w:val="32"/>
                 <w:szCs w:val="36"/>
               </w:rPr>
-              <w:lastRenderedPageBreak/>
               <w:t>1.3.11.1 - Padam</w:t>
             </w:r>
           </w:p>
@@ -13374,6 +13330,7 @@
                 <w:sz w:val="32"/>
                 <w:szCs w:val="36"/>
               </w:rPr>
+              <w:lastRenderedPageBreak/>
               <w:t>1.3.14.4 - Padam</w:t>
             </w:r>
           </w:p>
@@ -13522,7 +13479,19 @@
                 <w:highlight w:val="green"/>
                 <w:lang w:val="en-IN" w:eastAsia="en-IN"/>
               </w:rPr>
-              <w:t>Z¡J</w:t>
+              <w:t>Z¡</w:t>
+            </w:r>
+            <w:proofErr w:type="gramStart"/>
+            <w:r>
+              <w:rPr>
+                <w:rFonts w:ascii="BRH Malayalam Extra" w:hAnsi="BRH Malayalam Extra" w:cs="BRH Malayalam Extra"/>
+                <w:color w:val="000000"/>
+                <w:sz w:val="40"/>
+                <w:szCs w:val="40"/>
+                <w:highlight w:val="green"/>
+                <w:lang w:val="en-IN" w:eastAsia="en-IN"/>
+              </w:rPr>
+              <w:t>J</w:t>
             </w:r>
             <w:r>
               <w:rPr>
@@ -13540,6 +13509,7 @@
               </w:rPr>
               <w:t>(</w:t>
             </w:r>
+            <w:proofErr w:type="gramEnd"/>
             <w:r>
               <w:rPr>
                 <w:rFonts w:cs="Arial"/>
@@ -13604,7 +13574,6 @@
           <w:tcPr>
             <w:tcW w:w="3148" w:type="dxa"/>
             <w:gridSpan w:val="2"/>
-            <w:shd w:val="clear" w:color="auto" w:fill="auto"/>
           </w:tcPr>
           <w:p>
             <w:pPr>
@@ -13656,7 +13625,6 @@
           <w:tcPr>
             <w:tcW w:w="4649" w:type="dxa"/>
             <w:gridSpan w:val="2"/>
-            <w:shd w:val="clear" w:color="auto" w:fill="auto"/>
           </w:tcPr>
           <w:p>
             <w:pPr>
@@ -13716,7 +13684,6 @@
         <w:tc>
           <w:tcPr>
             <w:tcW w:w="5103" w:type="dxa"/>
-            <w:shd w:val="clear" w:color="auto" w:fill="auto"/>
           </w:tcPr>
           <w:p>
             <w:pPr>
@@ -14300,7 +14267,6 @@
                 <w:bCs/>
                 <w:szCs w:val="24"/>
               </w:rPr>
-              <w:lastRenderedPageBreak/>
               <w:t>T.S.1.3.4.2 Vaakyam</w:t>
             </w:r>
           </w:p>
@@ -14604,14 +14570,23 @@
                 <w:bCs/>
                 <w:szCs w:val="24"/>
               </w:rPr>
-              <w:t>T.S. 1.</w:t>
-            </w:r>
+              <w:t xml:space="preserve">T.S. </w:t>
+            </w:r>
+            <w:proofErr w:type="gramStart"/>
             <w:r>
               <w:rPr>
                 <w:b/>
                 <w:bCs/>
                 <w:szCs w:val="24"/>
               </w:rPr>
+              <w:t>1.</w:t>
+            </w:r>
+            <w:r>
+              <w:rPr>
+                <w:b/>
+                <w:bCs/>
+                <w:szCs w:val="24"/>
+              </w:rPr>
               <w:t>3</w:t>
             </w:r>
             <w:r>
@@ -14636,7 +14611,16 @@
                 <w:bCs/>
                 <w:szCs w:val="24"/>
               </w:rPr>
-              <w:t xml:space="preserve">.1  Padam </w:t>
+              <w:t>.1  Padam</w:t>
+            </w:r>
+            <w:proofErr w:type="gramEnd"/>
+            <w:r>
+              <w:rPr>
+                <w:b/>
+                <w:bCs/>
+                <w:szCs w:val="24"/>
+              </w:rPr>
+              <w:t xml:space="preserve"> </w:t>
             </w:r>
           </w:p>
         </w:tc>
@@ -14766,6 +14750,7 @@
                 <w:bCs/>
                 <w:szCs w:val="24"/>
               </w:rPr>
+              <w:lastRenderedPageBreak/>
               <w:t>TS 1.</w:t>
             </w:r>
             <w:r>
@@ -14959,7 +14944,7 @@
 </file>
 
 <file path=word/endnotes.xml><?xml version="1.0" encoding="utf-8"?>
-<w:endnotes xmlns:wpc="http://schemas.microsoft.com/office/word/2010/wordprocessingCanvas" xmlns:cx="http://schemas.microsoft.com/office/drawing/2014/chartex" xmlns:cx1="http://schemas.microsoft.com/office/drawing/2015/9/8/chartex" xmlns:cx2="http://schemas.microsoft.com/office/drawing/2015/10/21/chartex" xmlns:cx3="http://schemas.microsoft.com/office/drawing/2016/5/9/chartex" xmlns:cx4="http://schemas.microsoft.com/office/drawing/2016/5/10/chartex" xmlns:cx5="http://schemas.microsoft.com/office/drawing/2016/5/11/chartex" xmlns:cx6="http://schemas.microsoft.com/office/drawing/2016/5/12/chartex" xmlns:cx7="http://schemas.microsoft.com/office/drawing/2016/5/13/chartex" xmlns:cx8="http://schemas.microsoft.com/office/drawing/2016/5/14/chartex" xmlns:mc="http://schemas.openxmlformats.org/markup-compatibility/2006" xmlns:aink="http://schemas.microsoft.com/office/drawing/2016/ink" xmlns:am3d="http://schemas.microsoft.com/office/drawing/2017/model3d" xmlns:o="urn:schemas-microsoft-com:office:office" xmlns:oel="http://schemas.microsoft.com/office/2019/extlst" xmlns:r="http://schemas.openxmlformats.org/officeDocument/2006/relationships" xmlns:m="http://schemas.openxmlformats.org/officeDocument/2006/math" xmlns:v="urn:schemas-microsoft-com:vml" xmlns:wp14="http://schemas.microsoft.com/office/word/2010/wordprocessingDrawing" xmlns:wp="http://schemas.openxmlformats.org/drawingml/2006/wordprocessingDrawing" xmlns:w10="urn:schemas-microsoft-com:office:word" xmlns:w="http://schemas.openxmlformats.org/wordprocessingml/2006/main" xmlns:w14="http://schemas.microsoft.com/office/word/2010/wordml" xmlns:w15="http://schemas.microsoft.com/office/word/2012/wordml" xmlns:w16cex="http://schemas.microsoft.com/office/word/2018/wordml/cex" xmlns:w16cid="http://schemas.microsoft.com/office/word/2016/wordml/cid" xmlns:w16="http://schemas.microsoft.com/office/word/2018/wordml" xmlns:w16du="http://schemas.microsoft.com/office/word/2023/wordml/word16du" xmlns:w16sdtdh="http://schemas.microsoft.com/office/word/2020/wordml/sdtdatahash" xmlns:w16se="http://schemas.microsoft.com/office/word/2015/wordml/symex" xmlns:wpg="http://schemas.microsoft.com/office/word/2010/wordprocessingGroup" xmlns:wpi="http://schemas.microsoft.com/office/word/2010/wordprocessingInk" xmlns:wne="http://schemas.microsoft.com/office/word/2006/wordml" xmlns:wps="http://schemas.microsoft.com/office/word/2010/wordprocessingShape" mc:Ignorable="w14 w15 w16se w16cid w16 w16cex w16sdtdh w16du wp14">
+<w:endnotes xmlns:wpc="http://schemas.microsoft.com/office/word/2010/wordprocessingCanvas" xmlns:cx="http://schemas.microsoft.com/office/drawing/2014/chartex" xmlns:cx1="http://schemas.microsoft.com/office/drawing/2015/9/8/chartex" xmlns:cx2="http://schemas.microsoft.com/office/drawing/2015/10/21/chartex" xmlns:cx3="http://schemas.microsoft.com/office/drawing/2016/5/9/chartex" xmlns:cx4="http://schemas.microsoft.com/office/drawing/2016/5/10/chartex" xmlns:cx5="http://schemas.microsoft.com/office/drawing/2016/5/11/chartex" xmlns:cx6="http://schemas.microsoft.com/office/drawing/2016/5/12/chartex" xmlns:cx7="http://schemas.microsoft.com/office/drawing/2016/5/13/chartex" xmlns:cx8="http://schemas.microsoft.com/office/drawing/2016/5/14/chartex" xmlns:mc="http://schemas.openxmlformats.org/markup-compatibility/2006" xmlns:aink="http://schemas.microsoft.com/office/drawing/2016/ink" xmlns:am3d="http://schemas.microsoft.com/office/drawing/2017/model3d" xmlns:o="urn:schemas-microsoft-com:office:office" xmlns:oel="http://schemas.microsoft.com/office/2019/extlst" xmlns:r="http://schemas.openxmlformats.org/officeDocument/2006/relationships" xmlns:m="http://schemas.openxmlformats.org/officeDocument/2006/math" xmlns:v="urn:schemas-microsoft-com:vml" xmlns:wp14="http://schemas.microsoft.com/office/word/2010/wordprocessingDrawing" xmlns:wp="http://schemas.openxmlformats.org/drawingml/2006/wordprocessingDrawing" xmlns:w10="urn:schemas-microsoft-com:office:word" xmlns:w="http://schemas.openxmlformats.org/wordprocessingml/2006/main" xmlns:w14="http://schemas.microsoft.com/office/word/2010/wordml" xmlns:w15="http://schemas.microsoft.com/office/word/2012/wordml" xmlns:w16cex="http://schemas.microsoft.com/office/word/2018/wordml/cex" xmlns:w16cid="http://schemas.microsoft.com/office/word/2016/wordml/cid" xmlns:w16="http://schemas.microsoft.com/office/word/2018/wordml" xmlns:w16du="http://schemas.microsoft.com/office/word/2023/wordml/word16du" xmlns:w16sdtdh="http://schemas.microsoft.com/office/word/2020/wordml/sdtdatahash" xmlns:w16sdtfl="http://schemas.microsoft.com/office/word/2024/wordml/sdtformatlock" xmlns:w16se="http://schemas.microsoft.com/office/word/2015/wordml/symex" xmlns:wpg="http://schemas.microsoft.com/office/word/2010/wordprocessingGroup" xmlns:wpi="http://schemas.microsoft.com/office/word/2010/wordprocessingInk" xmlns:wne="http://schemas.microsoft.com/office/word/2006/wordml" xmlns:wps="http://schemas.microsoft.com/office/word/2010/wordprocessingShape" mc:Ignorable="w14 w15 w16se w16cid w16 w16cex w16sdtdh w16sdtfl w16du wp14">
   <w:endnote w:type="separator" w:id="-1">
     <w:p>
       <w:pPr>
@@ -14984,7 +14969,7 @@
 </file>
 
 <file path=word/footer1.xml><?xml version="1.0" encoding="utf-8"?>
-<w:ftr xmlns:wpc="http://schemas.microsoft.com/office/word/2010/wordprocessingCanvas" xmlns:cx="http://schemas.microsoft.com/office/drawing/2014/chartex" xmlns:cx1="http://schemas.microsoft.com/office/drawing/2015/9/8/chartex" xmlns:cx2="http://schemas.microsoft.com/office/drawing/2015/10/21/chartex" xmlns:cx3="http://schemas.microsoft.com/office/drawing/2016/5/9/chartex" xmlns:cx4="http://schemas.microsoft.com/office/drawing/2016/5/10/chartex" xmlns:cx5="http://schemas.microsoft.com/office/drawing/2016/5/11/chartex" xmlns:cx6="http://schemas.microsoft.com/office/drawing/2016/5/12/chartex" xmlns:cx7="http://schemas.microsoft.com/office/drawing/2016/5/13/chartex" xmlns:cx8="http://schemas.microsoft.com/office/drawing/2016/5/14/chartex" xmlns:mc="http://schemas.openxmlformats.org/markup-compatibility/2006" xmlns:aink="http://schemas.microsoft.com/office/drawing/2016/ink" xmlns:am3d="http://schemas.microsoft.com/office/drawing/2017/model3d" xmlns:o="urn:schemas-microsoft-com:office:office" xmlns:oel="http://schemas.microsoft.com/office/2019/extlst" xmlns:r="http://schemas.openxmlformats.org/officeDocument/2006/relationships" xmlns:m="http://schemas.openxmlformats.org/officeDocument/2006/math" xmlns:v="urn:schemas-microsoft-com:vml" xmlns:wp14="http://schemas.microsoft.com/office/word/2010/wordprocessingDrawing" xmlns:wp="http://schemas.openxmlformats.org/drawingml/2006/wordprocessingDrawing" xmlns:w10="urn:schemas-microsoft-com:office:word" xmlns:w="http://schemas.openxmlformats.org/wordprocessingml/2006/main" xmlns:w14="http://schemas.microsoft.com/office/word/2010/wordml" xmlns:w15="http://schemas.microsoft.com/office/word/2012/wordml" xmlns:w16cex="http://schemas.microsoft.com/office/word/2018/wordml/cex" xmlns:w16cid="http://schemas.microsoft.com/office/word/2016/wordml/cid" xmlns:w16="http://schemas.microsoft.com/office/word/2018/wordml" xmlns:w16du="http://schemas.microsoft.com/office/word/2023/wordml/word16du" xmlns:w16sdtdh="http://schemas.microsoft.com/office/word/2020/wordml/sdtdatahash" xmlns:w16se="http://schemas.microsoft.com/office/word/2015/wordml/symex" xmlns:wpg="http://schemas.microsoft.com/office/word/2010/wordprocessingGroup" xmlns:wpi="http://schemas.microsoft.com/office/word/2010/wordprocessingInk" xmlns:wne="http://schemas.microsoft.com/office/word/2006/wordml" xmlns:wps="http://schemas.microsoft.com/office/word/2010/wordprocessingShape" mc:Ignorable="w14 w15 w16se w16cid w16 w16cex w16sdtdh w16du wp14">
+<w:ftr xmlns:wpc="http://schemas.microsoft.com/office/word/2010/wordprocessingCanvas" xmlns:cx="http://schemas.microsoft.com/office/drawing/2014/chartex" xmlns:cx1="http://schemas.microsoft.com/office/drawing/2015/9/8/chartex" xmlns:cx2="http://schemas.microsoft.com/office/drawing/2015/10/21/chartex" xmlns:cx3="http://schemas.microsoft.com/office/drawing/2016/5/9/chartex" xmlns:cx4="http://schemas.microsoft.com/office/drawing/2016/5/10/chartex" xmlns:cx5="http://schemas.microsoft.com/office/drawing/2016/5/11/chartex" xmlns:cx6="http://schemas.microsoft.com/office/drawing/2016/5/12/chartex" xmlns:cx7="http://schemas.microsoft.com/office/drawing/2016/5/13/chartex" xmlns:cx8="http://schemas.microsoft.com/office/drawing/2016/5/14/chartex" xmlns:mc="http://schemas.openxmlformats.org/markup-compatibility/2006" xmlns:aink="http://schemas.microsoft.com/office/drawing/2016/ink" xmlns:am3d="http://schemas.microsoft.com/office/drawing/2017/model3d" xmlns:o="urn:schemas-microsoft-com:office:office" xmlns:oel="http://schemas.microsoft.com/office/2019/extlst" xmlns:r="http://schemas.openxmlformats.org/officeDocument/2006/relationships" xmlns:m="http://schemas.openxmlformats.org/officeDocument/2006/math" xmlns:v="urn:schemas-microsoft-com:vml" xmlns:wp14="http://schemas.microsoft.com/office/word/2010/wordprocessingDrawing" xmlns:wp="http://schemas.openxmlformats.org/drawingml/2006/wordprocessingDrawing" xmlns:w10="urn:schemas-microsoft-com:office:word" xmlns:w="http://schemas.openxmlformats.org/wordprocessingml/2006/main" xmlns:w14="http://schemas.microsoft.com/office/word/2010/wordml" xmlns:w15="http://schemas.microsoft.com/office/word/2012/wordml" xmlns:w16cex="http://schemas.microsoft.com/office/word/2018/wordml/cex" xmlns:w16cid="http://schemas.microsoft.com/office/word/2016/wordml/cid" xmlns:w16="http://schemas.microsoft.com/office/word/2018/wordml" xmlns:w16du="http://schemas.microsoft.com/office/word/2023/wordml/word16du" xmlns:w16sdtdh="http://schemas.microsoft.com/office/word/2020/wordml/sdtdatahash" xmlns:w16sdtfl="http://schemas.microsoft.com/office/word/2024/wordml/sdtformatlock" xmlns:w16se="http://schemas.microsoft.com/office/word/2015/wordml/symex" xmlns:wpg="http://schemas.microsoft.com/office/word/2010/wordprocessingGroup" xmlns:wpi="http://schemas.microsoft.com/office/word/2010/wordprocessingInk" xmlns:wne="http://schemas.microsoft.com/office/word/2006/wordml" xmlns:wps="http://schemas.microsoft.com/office/word/2010/wordprocessingShape" mc:Ignorable="w14 w15 w16se w16cid w16 w16cex w16sdtdh w16sdtfl w16du wp14">
   <w:p>
     <w:pPr>
       <w:pBdr>
@@ -15167,7 +15152,7 @@
 </file>
 
 <file path=word/footer2.xml><?xml version="1.0" encoding="utf-8"?>
-<w:ftr xmlns:wpc="http://schemas.microsoft.com/office/word/2010/wordprocessingCanvas" xmlns:cx="http://schemas.microsoft.com/office/drawing/2014/chartex" xmlns:cx1="http://schemas.microsoft.com/office/drawing/2015/9/8/chartex" xmlns:cx2="http://schemas.microsoft.com/office/drawing/2015/10/21/chartex" xmlns:cx3="http://schemas.microsoft.com/office/drawing/2016/5/9/chartex" xmlns:cx4="http://schemas.microsoft.com/office/drawing/2016/5/10/chartex" xmlns:cx5="http://schemas.microsoft.com/office/drawing/2016/5/11/chartex" xmlns:cx6="http://schemas.microsoft.com/office/drawing/2016/5/12/chartex" xmlns:cx7="http://schemas.microsoft.com/office/drawing/2016/5/13/chartex" xmlns:cx8="http://schemas.microsoft.com/office/drawing/2016/5/14/chartex" xmlns:mc="http://schemas.openxmlformats.org/markup-compatibility/2006" xmlns:aink="http://schemas.microsoft.com/office/drawing/2016/ink" xmlns:am3d="http://schemas.microsoft.com/office/drawing/2017/model3d" xmlns:o="urn:schemas-microsoft-com:office:office" xmlns:oel="http://schemas.microsoft.com/office/2019/extlst" xmlns:r="http://schemas.openxmlformats.org/officeDocument/2006/relationships" xmlns:m="http://schemas.openxmlformats.org/officeDocument/2006/math" xmlns:v="urn:schemas-microsoft-com:vml" xmlns:wp14="http://schemas.microsoft.com/office/word/2010/wordprocessingDrawing" xmlns:wp="http://schemas.openxmlformats.org/drawingml/2006/wordprocessingDrawing" xmlns:w10="urn:schemas-microsoft-com:office:word" xmlns:w="http://schemas.openxmlformats.org/wordprocessingml/2006/main" xmlns:w14="http://schemas.microsoft.com/office/word/2010/wordml" xmlns:w15="http://schemas.microsoft.com/office/word/2012/wordml" xmlns:w16cex="http://schemas.microsoft.com/office/word/2018/wordml/cex" xmlns:w16cid="http://schemas.microsoft.com/office/word/2016/wordml/cid" xmlns:w16="http://schemas.microsoft.com/office/word/2018/wordml" xmlns:w16du="http://schemas.microsoft.com/office/word/2023/wordml/word16du" xmlns:w16sdtdh="http://schemas.microsoft.com/office/word/2020/wordml/sdtdatahash" xmlns:w16se="http://schemas.microsoft.com/office/word/2015/wordml/symex" xmlns:wpg="http://schemas.microsoft.com/office/word/2010/wordprocessingGroup" xmlns:wpi="http://schemas.microsoft.com/office/word/2010/wordprocessingInk" xmlns:wne="http://schemas.microsoft.com/office/word/2006/wordml" xmlns:wps="http://schemas.microsoft.com/office/word/2010/wordprocessingShape" mc:Ignorable="w14 w15 w16se w16cid w16 w16cex w16sdtdh w16du wp14">
+<w:ftr xmlns:wpc="http://schemas.microsoft.com/office/word/2010/wordprocessingCanvas" xmlns:cx="http://schemas.microsoft.com/office/drawing/2014/chartex" xmlns:cx1="http://schemas.microsoft.com/office/drawing/2015/9/8/chartex" xmlns:cx2="http://schemas.microsoft.com/office/drawing/2015/10/21/chartex" xmlns:cx3="http://schemas.microsoft.com/office/drawing/2016/5/9/chartex" xmlns:cx4="http://schemas.microsoft.com/office/drawing/2016/5/10/chartex" xmlns:cx5="http://schemas.microsoft.com/office/drawing/2016/5/11/chartex" xmlns:cx6="http://schemas.microsoft.com/office/drawing/2016/5/12/chartex" xmlns:cx7="http://schemas.microsoft.com/office/drawing/2016/5/13/chartex" xmlns:cx8="http://schemas.microsoft.com/office/drawing/2016/5/14/chartex" xmlns:mc="http://schemas.openxmlformats.org/markup-compatibility/2006" xmlns:aink="http://schemas.microsoft.com/office/drawing/2016/ink" xmlns:am3d="http://schemas.microsoft.com/office/drawing/2017/model3d" xmlns:o="urn:schemas-microsoft-com:office:office" xmlns:oel="http://schemas.microsoft.com/office/2019/extlst" xmlns:r="http://schemas.openxmlformats.org/officeDocument/2006/relationships" xmlns:m="http://schemas.openxmlformats.org/officeDocument/2006/math" xmlns:v="urn:schemas-microsoft-com:vml" xmlns:wp14="http://schemas.microsoft.com/office/word/2010/wordprocessingDrawing" xmlns:wp="http://schemas.openxmlformats.org/drawingml/2006/wordprocessingDrawing" xmlns:w10="urn:schemas-microsoft-com:office:word" xmlns:w="http://schemas.openxmlformats.org/wordprocessingml/2006/main" xmlns:w14="http://schemas.microsoft.com/office/word/2010/wordml" xmlns:w15="http://schemas.microsoft.com/office/word/2012/wordml" xmlns:w16cex="http://schemas.microsoft.com/office/word/2018/wordml/cex" xmlns:w16cid="http://schemas.microsoft.com/office/word/2016/wordml/cid" xmlns:w16="http://schemas.microsoft.com/office/word/2018/wordml" xmlns:w16du="http://schemas.microsoft.com/office/word/2023/wordml/word16du" xmlns:w16sdtdh="http://schemas.microsoft.com/office/word/2020/wordml/sdtdatahash" xmlns:w16sdtfl="http://schemas.microsoft.com/office/word/2024/wordml/sdtformatlock" xmlns:w16se="http://schemas.microsoft.com/office/word/2015/wordml/symex" xmlns:wpg="http://schemas.microsoft.com/office/word/2010/wordprocessingGroup" xmlns:wpi="http://schemas.microsoft.com/office/word/2010/wordprocessingInk" xmlns:wne="http://schemas.microsoft.com/office/word/2006/wordml" xmlns:wps="http://schemas.microsoft.com/office/word/2010/wordprocessingShape" mc:Ignorable="w14 w15 w16se w16cid w16 w16cex w16sdtdh w16sdtfl w16du wp14">
   <w:p>
     <w:pPr>
       <w:pBdr>
@@ -15366,7 +15351,7 @@
 </file>
 
 <file path=word/footnotes.xml><?xml version="1.0" encoding="utf-8"?>
-<w:footnotes xmlns:wpc="http://schemas.microsoft.com/office/word/2010/wordprocessingCanvas" xmlns:cx="http://schemas.microsoft.com/office/drawing/2014/chartex" xmlns:cx1="http://schemas.microsoft.com/office/drawing/2015/9/8/chartex" xmlns:cx2="http://schemas.microsoft.com/office/drawing/2015/10/21/chartex" xmlns:cx3="http://schemas.microsoft.com/office/drawing/2016/5/9/chartex" xmlns:cx4="http://schemas.microsoft.com/office/drawing/2016/5/10/chartex" xmlns:cx5="http://schemas.microsoft.com/office/drawing/2016/5/11/chartex" xmlns:cx6="http://schemas.microsoft.com/office/drawing/2016/5/12/chartex" xmlns:cx7="http://schemas.microsoft.com/office/drawing/2016/5/13/chartex" xmlns:cx8="http://schemas.microsoft.com/office/drawing/2016/5/14/chartex" xmlns:mc="http://schemas.openxmlformats.org/markup-compatibility/2006" xmlns:aink="http://schemas.microsoft.com/office/drawing/2016/ink" xmlns:am3d="http://schemas.microsoft.com/office/drawing/2017/model3d" xmlns:o="urn:schemas-microsoft-com:office:office" xmlns:oel="http://schemas.microsoft.com/office/2019/extlst" xmlns:r="http://schemas.openxmlformats.org/officeDocument/2006/relationships" xmlns:m="http://schemas.openxmlformats.org/officeDocument/2006/math" xmlns:v="urn:schemas-microsoft-com:vml" xmlns:wp14="http://schemas.microsoft.com/office/word/2010/wordprocessingDrawing" xmlns:wp="http://schemas.openxmlformats.org/drawingml/2006/wordprocessingDrawing" xmlns:w10="urn:schemas-microsoft-com:office:word" xmlns:w="http://schemas.openxmlformats.org/wordprocessingml/2006/main" xmlns:w14="http://schemas.microsoft.com/office/word/2010/wordml" xmlns:w15="http://schemas.microsoft.com/office/word/2012/wordml" xmlns:w16cex="http://schemas.microsoft.com/office/word/2018/wordml/cex" xmlns:w16cid="http://schemas.microsoft.com/office/word/2016/wordml/cid" xmlns:w16="http://schemas.microsoft.com/office/word/2018/wordml" xmlns:w16du="http://schemas.microsoft.com/office/word/2023/wordml/word16du" xmlns:w16sdtdh="http://schemas.microsoft.com/office/word/2020/wordml/sdtdatahash" xmlns:w16se="http://schemas.microsoft.com/office/word/2015/wordml/symex" xmlns:wpg="http://schemas.microsoft.com/office/word/2010/wordprocessingGroup" xmlns:wpi="http://schemas.microsoft.com/office/word/2010/wordprocessingInk" xmlns:wne="http://schemas.microsoft.com/office/word/2006/wordml" xmlns:wps="http://schemas.microsoft.com/office/word/2010/wordprocessingShape" mc:Ignorable="w14 w15 w16se w16cid w16 w16cex w16sdtdh w16du wp14">
+<w:footnotes xmlns:wpc="http://schemas.microsoft.com/office/word/2010/wordprocessingCanvas" xmlns:cx="http://schemas.microsoft.com/office/drawing/2014/chartex" xmlns:cx1="http://schemas.microsoft.com/office/drawing/2015/9/8/chartex" xmlns:cx2="http://schemas.microsoft.com/office/drawing/2015/10/21/chartex" xmlns:cx3="http://schemas.microsoft.com/office/drawing/2016/5/9/chartex" xmlns:cx4="http://schemas.microsoft.com/office/drawing/2016/5/10/chartex" xmlns:cx5="http://schemas.microsoft.com/office/drawing/2016/5/11/chartex" xmlns:cx6="http://schemas.microsoft.com/office/drawing/2016/5/12/chartex" xmlns:cx7="http://schemas.microsoft.com/office/drawing/2016/5/13/chartex" xmlns:cx8="http://schemas.microsoft.com/office/drawing/2016/5/14/chartex" xmlns:mc="http://schemas.openxmlformats.org/markup-compatibility/2006" xmlns:aink="http://schemas.microsoft.com/office/drawing/2016/ink" xmlns:am3d="http://schemas.microsoft.com/office/drawing/2017/model3d" xmlns:o="urn:schemas-microsoft-com:office:office" xmlns:oel="http://schemas.microsoft.com/office/2019/extlst" xmlns:r="http://schemas.openxmlformats.org/officeDocument/2006/relationships" xmlns:m="http://schemas.openxmlformats.org/officeDocument/2006/math" xmlns:v="urn:schemas-microsoft-com:vml" xmlns:wp14="http://schemas.microsoft.com/office/word/2010/wordprocessingDrawing" xmlns:wp="http://schemas.openxmlformats.org/drawingml/2006/wordprocessingDrawing" xmlns:w10="urn:schemas-microsoft-com:office:word" xmlns:w="http://schemas.openxmlformats.org/wordprocessingml/2006/main" xmlns:w14="http://schemas.microsoft.com/office/word/2010/wordml" xmlns:w15="http://schemas.microsoft.com/office/word/2012/wordml" xmlns:w16cex="http://schemas.microsoft.com/office/word/2018/wordml/cex" xmlns:w16cid="http://schemas.microsoft.com/office/word/2016/wordml/cid" xmlns:w16="http://schemas.microsoft.com/office/word/2018/wordml" xmlns:w16du="http://schemas.microsoft.com/office/word/2023/wordml/word16du" xmlns:w16sdtdh="http://schemas.microsoft.com/office/word/2020/wordml/sdtdatahash" xmlns:w16sdtfl="http://schemas.microsoft.com/office/word/2024/wordml/sdtformatlock" xmlns:w16se="http://schemas.microsoft.com/office/word/2015/wordml/symex" xmlns:wpg="http://schemas.microsoft.com/office/word/2010/wordprocessingGroup" xmlns:wpi="http://schemas.microsoft.com/office/word/2010/wordprocessingInk" xmlns:wne="http://schemas.microsoft.com/office/word/2006/wordml" xmlns:wps="http://schemas.microsoft.com/office/word/2010/wordprocessingShape" mc:Ignorable="w14 w15 w16se w16cid w16 w16cex w16sdtdh w16sdtfl w16du wp14">
   <w:footnote w:type="separator" w:id="-1">
     <w:p>
       <w:pPr>
@@ -15391,7 +15376,7 @@
 </file>
 
 <file path=word/header1.xml><?xml version="1.0" encoding="utf-8"?>
-<w:hdr xmlns:wpc="http://schemas.microsoft.com/office/word/2010/wordprocessingCanvas" xmlns:cx="http://schemas.microsoft.com/office/drawing/2014/chartex" xmlns:cx1="http://schemas.microsoft.com/office/drawing/2015/9/8/chartex" xmlns:cx2="http://schemas.microsoft.com/office/drawing/2015/10/21/chartex" xmlns:cx3="http://schemas.microsoft.com/office/drawing/2016/5/9/chartex" xmlns:cx4="http://schemas.microsoft.com/office/drawing/2016/5/10/chartex" xmlns:cx5="http://schemas.microsoft.com/office/drawing/2016/5/11/chartex" xmlns:cx6="http://schemas.microsoft.com/office/drawing/2016/5/12/chartex" xmlns:cx7="http://schemas.microsoft.com/office/drawing/2016/5/13/chartex" xmlns:cx8="http://schemas.microsoft.com/office/drawing/2016/5/14/chartex" xmlns:mc="http://schemas.openxmlformats.org/markup-compatibility/2006" xmlns:aink="http://schemas.microsoft.com/office/drawing/2016/ink" xmlns:am3d="http://schemas.microsoft.com/office/drawing/2017/model3d" xmlns:o="urn:schemas-microsoft-com:office:office" xmlns:oel="http://schemas.microsoft.com/office/2019/extlst" xmlns:r="http://schemas.openxmlformats.org/officeDocument/2006/relationships" xmlns:m="http://schemas.openxmlformats.org/officeDocument/2006/math" xmlns:v="urn:schemas-microsoft-com:vml" xmlns:wp14="http://schemas.microsoft.com/office/word/2010/wordprocessingDrawing" xmlns:wp="http://schemas.openxmlformats.org/drawingml/2006/wordprocessingDrawing" xmlns:w10="urn:schemas-microsoft-com:office:word" xmlns:w="http://schemas.openxmlformats.org/wordprocessingml/2006/main" xmlns:w14="http://schemas.microsoft.com/office/word/2010/wordml" xmlns:w15="http://schemas.microsoft.com/office/word/2012/wordml" xmlns:w16cex="http://schemas.microsoft.com/office/word/2018/wordml/cex" xmlns:w16cid="http://schemas.microsoft.com/office/word/2016/wordml/cid" xmlns:w16="http://schemas.microsoft.com/office/word/2018/wordml" xmlns:w16du="http://schemas.microsoft.com/office/word/2023/wordml/word16du" xmlns:w16sdtdh="http://schemas.microsoft.com/office/word/2020/wordml/sdtdatahash" xmlns:w16se="http://schemas.microsoft.com/office/word/2015/wordml/symex" xmlns:wpg="http://schemas.microsoft.com/office/word/2010/wordprocessingGroup" xmlns:wpi="http://schemas.microsoft.com/office/word/2010/wordprocessingInk" xmlns:wne="http://schemas.microsoft.com/office/word/2006/wordml" xmlns:wps="http://schemas.microsoft.com/office/word/2010/wordprocessingShape" mc:Ignorable="w14 w15 w16se w16cid w16 w16cex w16sdtdh w16du wp14">
+<w:hdr xmlns:wpc="http://schemas.microsoft.com/office/word/2010/wordprocessingCanvas" xmlns:cx="http://schemas.microsoft.com/office/drawing/2014/chartex" xmlns:cx1="http://schemas.microsoft.com/office/drawing/2015/9/8/chartex" xmlns:cx2="http://schemas.microsoft.com/office/drawing/2015/10/21/chartex" xmlns:cx3="http://schemas.microsoft.com/office/drawing/2016/5/9/chartex" xmlns:cx4="http://schemas.microsoft.com/office/drawing/2016/5/10/chartex" xmlns:cx5="http://schemas.microsoft.com/office/drawing/2016/5/11/chartex" xmlns:cx6="http://schemas.microsoft.com/office/drawing/2016/5/12/chartex" xmlns:cx7="http://schemas.microsoft.com/office/drawing/2016/5/13/chartex" xmlns:cx8="http://schemas.microsoft.com/office/drawing/2016/5/14/chartex" xmlns:mc="http://schemas.openxmlformats.org/markup-compatibility/2006" xmlns:aink="http://schemas.microsoft.com/office/drawing/2016/ink" xmlns:am3d="http://schemas.microsoft.com/office/drawing/2017/model3d" xmlns:o="urn:schemas-microsoft-com:office:office" xmlns:oel="http://schemas.microsoft.com/office/2019/extlst" xmlns:r="http://schemas.openxmlformats.org/officeDocument/2006/relationships" xmlns:m="http://schemas.openxmlformats.org/officeDocument/2006/math" xmlns:v="urn:schemas-microsoft-com:vml" xmlns:wp14="http://schemas.microsoft.com/office/word/2010/wordprocessingDrawing" xmlns:wp="http://schemas.openxmlformats.org/drawingml/2006/wordprocessingDrawing" xmlns:w10="urn:schemas-microsoft-com:office:word" xmlns:w="http://schemas.openxmlformats.org/wordprocessingml/2006/main" xmlns:w14="http://schemas.microsoft.com/office/word/2010/wordml" xmlns:w15="http://schemas.microsoft.com/office/word/2012/wordml" xmlns:w16cex="http://schemas.microsoft.com/office/word/2018/wordml/cex" xmlns:w16cid="http://schemas.microsoft.com/office/word/2016/wordml/cid" xmlns:w16="http://schemas.microsoft.com/office/word/2018/wordml" xmlns:w16du="http://schemas.microsoft.com/office/word/2023/wordml/word16du" xmlns:w16sdtdh="http://schemas.microsoft.com/office/word/2020/wordml/sdtdatahash" xmlns:w16sdtfl="http://schemas.microsoft.com/office/word/2024/wordml/sdtformatlock" xmlns:w16se="http://schemas.microsoft.com/office/word/2015/wordml/symex" xmlns:wpg="http://schemas.microsoft.com/office/word/2010/wordprocessingGroup" xmlns:wpi="http://schemas.microsoft.com/office/word/2010/wordprocessingInk" xmlns:wne="http://schemas.microsoft.com/office/word/2006/wordml" xmlns:wps="http://schemas.microsoft.com/office/word/2010/wordprocessingShape" mc:Ignorable="w14 w15 w16se w16cid w16 w16cex w16sdtdh w16sdtfl w16du wp14">
   <w:p>
     <w:pPr>
       <w:pStyle w:val="Header"/>
@@ -15404,7 +15389,7 @@
 </file>
 
 <file path=word/header2.xml><?xml version="1.0" encoding="utf-8"?>
-<w:hdr xmlns:wpc="http://schemas.microsoft.com/office/word/2010/wordprocessingCanvas" xmlns:cx="http://schemas.microsoft.com/office/drawing/2014/chartex" xmlns:cx1="http://schemas.microsoft.com/office/drawing/2015/9/8/chartex" xmlns:cx2="http://schemas.microsoft.com/office/drawing/2015/10/21/chartex" xmlns:cx3="http://schemas.microsoft.com/office/drawing/2016/5/9/chartex" xmlns:cx4="http://schemas.microsoft.com/office/drawing/2016/5/10/chartex" xmlns:cx5="http://schemas.microsoft.com/office/drawing/2016/5/11/chartex" xmlns:cx6="http://schemas.microsoft.com/office/drawing/2016/5/12/chartex" xmlns:cx7="http://schemas.microsoft.com/office/drawing/2016/5/13/chartex" xmlns:cx8="http://schemas.microsoft.com/office/drawing/2016/5/14/chartex" xmlns:mc="http://schemas.openxmlformats.org/markup-compatibility/2006" xmlns:aink="http://schemas.microsoft.com/office/drawing/2016/ink" xmlns:am3d="http://schemas.microsoft.com/office/drawing/2017/model3d" xmlns:o="urn:schemas-microsoft-com:office:office" xmlns:oel="http://schemas.microsoft.com/office/2019/extlst" xmlns:r="http://schemas.openxmlformats.org/officeDocument/2006/relationships" xmlns:m="http://schemas.openxmlformats.org/officeDocument/2006/math" xmlns:v="urn:schemas-microsoft-com:vml" xmlns:wp14="http://schemas.microsoft.com/office/word/2010/wordprocessingDrawing" xmlns:wp="http://schemas.openxmlformats.org/drawingml/2006/wordprocessingDrawing" xmlns:w10="urn:schemas-microsoft-com:office:word" xmlns:w="http://schemas.openxmlformats.org/wordprocessingml/2006/main" xmlns:w14="http://schemas.microsoft.com/office/word/2010/wordml" xmlns:w15="http://schemas.microsoft.com/office/word/2012/wordml" xmlns:w16cex="http://schemas.microsoft.com/office/word/2018/wordml/cex" xmlns:w16cid="http://schemas.microsoft.com/office/word/2016/wordml/cid" xmlns:w16="http://schemas.microsoft.com/office/word/2018/wordml" xmlns:w16du="http://schemas.microsoft.com/office/word/2023/wordml/word16du" xmlns:w16sdtdh="http://schemas.microsoft.com/office/word/2020/wordml/sdtdatahash" xmlns:w16se="http://schemas.microsoft.com/office/word/2015/wordml/symex" xmlns:wpg="http://schemas.microsoft.com/office/word/2010/wordprocessingGroup" xmlns:wpi="http://schemas.microsoft.com/office/word/2010/wordprocessingInk" xmlns:wne="http://schemas.microsoft.com/office/word/2006/wordml" xmlns:wps="http://schemas.microsoft.com/office/word/2010/wordprocessingShape" mc:Ignorable="w14 w15 w16se w16cid w16 w16cex w16sdtdh w16du wp14">
+<w:hdr xmlns:wpc="http://schemas.microsoft.com/office/word/2010/wordprocessingCanvas" xmlns:cx="http://schemas.microsoft.com/office/drawing/2014/chartex" xmlns:cx1="http://schemas.microsoft.com/office/drawing/2015/9/8/chartex" xmlns:cx2="http://schemas.microsoft.com/office/drawing/2015/10/21/chartex" xmlns:cx3="http://schemas.microsoft.com/office/drawing/2016/5/9/chartex" xmlns:cx4="http://schemas.microsoft.com/office/drawing/2016/5/10/chartex" xmlns:cx5="http://schemas.microsoft.com/office/drawing/2016/5/11/chartex" xmlns:cx6="http://schemas.microsoft.com/office/drawing/2016/5/12/chartex" xmlns:cx7="http://schemas.microsoft.com/office/drawing/2016/5/13/chartex" xmlns:cx8="http://schemas.microsoft.com/office/drawing/2016/5/14/chartex" xmlns:mc="http://schemas.openxmlformats.org/markup-compatibility/2006" xmlns:aink="http://schemas.microsoft.com/office/drawing/2016/ink" xmlns:am3d="http://schemas.microsoft.com/office/drawing/2017/model3d" xmlns:o="urn:schemas-microsoft-com:office:office" xmlns:oel="http://schemas.microsoft.com/office/2019/extlst" xmlns:r="http://schemas.openxmlformats.org/officeDocument/2006/relationships" xmlns:m="http://schemas.openxmlformats.org/officeDocument/2006/math" xmlns:v="urn:schemas-microsoft-com:vml" xmlns:wp14="http://schemas.microsoft.com/office/word/2010/wordprocessingDrawing" xmlns:wp="http://schemas.openxmlformats.org/drawingml/2006/wordprocessingDrawing" xmlns:w10="urn:schemas-microsoft-com:office:word" xmlns:w="http://schemas.openxmlformats.org/wordprocessingml/2006/main" xmlns:w14="http://schemas.microsoft.com/office/word/2010/wordml" xmlns:w15="http://schemas.microsoft.com/office/word/2012/wordml" xmlns:w16cex="http://schemas.microsoft.com/office/word/2018/wordml/cex" xmlns:w16cid="http://schemas.microsoft.com/office/word/2016/wordml/cid" xmlns:w16="http://schemas.microsoft.com/office/word/2018/wordml" xmlns:w16du="http://schemas.microsoft.com/office/word/2023/wordml/word16du" xmlns:w16sdtdh="http://schemas.microsoft.com/office/word/2020/wordml/sdtdatahash" xmlns:w16sdtfl="http://schemas.microsoft.com/office/word/2024/wordml/sdtformatlock" xmlns:w16se="http://schemas.microsoft.com/office/word/2015/wordml/symex" xmlns:wpg="http://schemas.microsoft.com/office/word/2010/wordprocessingGroup" xmlns:wpi="http://schemas.microsoft.com/office/word/2010/wordprocessingInk" xmlns:wne="http://schemas.microsoft.com/office/word/2006/wordml" xmlns:wps="http://schemas.microsoft.com/office/word/2010/wordprocessingShape" mc:Ignorable="w14 w15 w16se w16cid w16 w16cex w16sdtdh w16sdtfl w16du wp14">
   <w:p>
     <w:pPr>
       <w:pStyle w:val="Header"/>
@@ -15417,7 +15402,7 @@
 </file>
 
 <file path=word/styles.xml><?xml version="1.0" encoding="utf-8"?>
-<w:styles xmlns:mc="http://schemas.openxmlformats.org/markup-compatibility/2006" xmlns:r="http://schemas.openxmlformats.org/officeDocument/2006/relationships" xmlns:w="http://schemas.openxmlformats.org/wordprocessingml/2006/main" xmlns:w14="http://schemas.microsoft.com/office/word/2010/wordml" xmlns:w15="http://schemas.microsoft.com/office/word/2012/wordml" xmlns:w16cex="http://schemas.microsoft.com/office/word/2018/wordml/cex" xmlns:w16cid="http://schemas.microsoft.com/office/word/2016/wordml/cid" xmlns:w16="http://schemas.microsoft.com/office/word/2018/wordml" xmlns:w16du="http://schemas.microsoft.com/office/word/2023/wordml/word16du" xmlns:w16sdtdh="http://schemas.microsoft.com/office/word/2020/wordml/sdtdatahash" xmlns:w16se="http://schemas.microsoft.com/office/word/2015/wordml/symex" mc:Ignorable="w14 w15 w16se w16cid w16 w16cex w16sdtdh w16du">
+<w:styles xmlns:mc="http://schemas.openxmlformats.org/markup-compatibility/2006" xmlns:r="http://schemas.openxmlformats.org/officeDocument/2006/relationships" xmlns:w="http://schemas.openxmlformats.org/wordprocessingml/2006/main" xmlns:w14="http://schemas.microsoft.com/office/word/2010/wordml" xmlns:w15="http://schemas.microsoft.com/office/word/2012/wordml" xmlns:w16cex="http://schemas.microsoft.com/office/word/2018/wordml/cex" xmlns:w16cid="http://schemas.microsoft.com/office/word/2016/wordml/cid" xmlns:w16="http://schemas.microsoft.com/office/word/2018/wordml" xmlns:w16du="http://schemas.microsoft.com/office/word/2023/wordml/word16du" xmlns:w16sdtdh="http://schemas.microsoft.com/office/word/2020/wordml/sdtdatahash" xmlns:w16sdtfl="http://schemas.microsoft.com/office/word/2024/wordml/sdtformatlock" xmlns:w16se="http://schemas.microsoft.com/office/word/2015/wordml/symex" mc:Ignorable="w14 w15 w16se w16cid w16 w16cex w16sdtdh w16sdtfl w16du">
   <w:docDefaults>
     <w:rPrDefault>
       <w:rPr>

</xml_diff>